<commit_message>
almost finished part 1 of the writeup
</commit_message>
<xml_diff>
--- a/Y3890370.docx
+++ b/Y3890370.docx
@@ -99,10 +99,7 @@
                               </w:rPr>
                             </w:pPr>
                             <w:r>
-                              <w:t xml:space="preserve">Figure </w:t>
-                            </w:r>
-                            <w:r>
-                              <w:t>2</w:t>
+                              <w:t>Figure 2</w:t>
                             </w:r>
                           </w:p>
                         </w:txbxContent>
@@ -143,10 +140,7 @@
                         </w:rPr>
                       </w:pPr>
                       <w:r>
-                        <w:t xml:space="preserve">Figure </w:t>
-                      </w:r>
-                      <w:r>
-                        <w:t>2</w:t>
+                        <w:t>Figure 2</w:t>
                       </w:r>
                     </w:p>
                   </w:txbxContent>
@@ -1084,15 +1078,7 @@
           <w:sz w:val="22"/>
           <w:szCs w:val="22"/>
         </w:rPr>
-        <w:t xml:space="preserve"> </w:t>
-      </w:r>
-      <w:r>
-        <w:rPr>
-          <w:rFonts w:ascii="Arial" w:hAnsi="Arial" w:cs="Arial"/>
-          <w:sz w:val="22"/>
-          <w:szCs w:val="22"/>
-        </w:rPr>
-        <w:t>So, if the video-microservice saw an increase in traffic, the partitions for the node could be increased, e.g. from 3 to 6, to allow linear scaling for both consumers and producer.</w:t>
+        <w:t xml:space="preserve"> So, if the video-microservice saw an increase in traffic, the partitions for the node could be increased, e.g. from 3 to 6, to allow linear scaling for both consumers and producer.</w:t>
       </w:r>
     </w:p>
     <w:p>
@@ -1629,6 +1615,23 @@
           <w:sz w:val="22"/>
           <w:szCs w:val="22"/>
         </w:rPr>
+      </w:pPr>
+    </w:p>
+    <w:p>
+      <w:pPr>
+        <w:rPr>
+          <w:rFonts w:ascii="Arial" w:hAnsi="Arial" w:cs="Arial"/>
+          <w:b/>
+          <w:bCs/>
+          <w:u w:val="single"/>
+        </w:rPr>
+        <w:sectPr>
+          <w:pgSz w:w="11906" w:h="16838"/>
+          <w:pgMar w:top="1134" w:right="1134" w:bottom="1134" w:left="1134" w:header="0" w:footer="0" w:gutter="0"/>
+          <w:cols w:space="720"/>
+          <w:formProt w:val="0"/>
+          <w:docGrid w:linePitch="100"/>
+        </w:sectPr>
       </w:pPr>
     </w:p>
     <w:p>
@@ -1720,6 +1723,14 @@
           <w:sz w:val="22"/>
           <w:szCs w:val="22"/>
         </w:rPr>
+        <w:t>f</w:t>
+      </w:r>
+      <w:r>
+        <w:rPr>
+          <w:rFonts w:ascii="Arial" w:hAnsi="Arial" w:cs="Arial"/>
+          <w:sz w:val="22"/>
+          <w:szCs w:val="22"/>
+        </w:rPr>
         <w:t>ound in this .zip as this project was created with the template provided.</w:t>
       </w:r>
     </w:p>
@@ -1904,6 +1915,14 @@
         </w:rPr>
         <w:t>, and the data base can run locally in the docker container</w:t>
       </w:r>
+      <w:r>
+        <w:rPr>
+          <w:rFonts w:ascii="Arial" w:hAnsi="Arial" w:cs="Arial"/>
+          <w:sz w:val="22"/>
+          <w:szCs w:val="22"/>
+        </w:rPr>
+        <w:t>.</w:t>
+      </w:r>
     </w:p>
     <w:p>
       <w:pPr>
@@ -1959,6 +1978,81 @@
           <w:rFonts w:ascii="Arial" w:hAnsi="Arial" w:cs="Arial"/>
         </w:rPr>
       </w:pPr>
+      <w:r>
+        <w:rPr>
+          <w:noProof/>
+        </w:rPr>
+        <w:drawing>
+          <wp:anchor distT="0" distB="0" distL="114300" distR="114300" simplePos="0" relativeHeight="251669504" behindDoc="1" locked="0" layoutInCell="1" allowOverlap="1" wp14:anchorId="4F954A03" wp14:editId="5E2C8F34">
+            <wp:simplePos x="0" y="0"/>
+            <wp:positionH relativeFrom="column">
+              <wp:posOffset>4251960</wp:posOffset>
+            </wp:positionH>
+            <wp:positionV relativeFrom="paragraph">
+              <wp:posOffset>128270</wp:posOffset>
+            </wp:positionV>
+            <wp:extent cx="2523490" cy="2926080"/>
+            <wp:effectExtent l="0" t="0" r="0" b="7620"/>
+            <wp:wrapTight wrapText="bothSides">
+              <wp:wrapPolygon edited="0">
+                <wp:start x="0" y="0"/>
+                <wp:lineTo x="0" y="21516"/>
+                <wp:lineTo x="21361" y="21516"/>
+                <wp:lineTo x="21361" y="0"/>
+                <wp:lineTo x="0" y="0"/>
+              </wp:wrapPolygon>
+            </wp:wrapTight>
+            <wp:docPr id="1405985690" name="Picture 1" descr="A diagram of a company&#10;&#10;Description automatically generated"/>
+            <wp:cNvGraphicFramePr>
+              <a:graphicFrameLocks xmlns:a="http://schemas.openxmlformats.org/drawingml/2006/main" noChangeAspect="1"/>
+            </wp:cNvGraphicFramePr>
+            <a:graphic xmlns:a="http://schemas.openxmlformats.org/drawingml/2006/main">
+              <a:graphicData uri="http://schemas.openxmlformats.org/drawingml/2006/picture">
+                <pic:pic xmlns:pic="http://schemas.openxmlformats.org/drawingml/2006/picture">
+                  <pic:nvPicPr>
+                    <pic:cNvPr id="1405985690" name="Picture 1" descr="A diagram of a company&#10;&#10;Description automatically generated"/>
+                    <pic:cNvPicPr>
+                      <a:picLocks noChangeAspect="1" noChangeArrowheads="1"/>
+                    </pic:cNvPicPr>
+                  </pic:nvPicPr>
+                  <pic:blipFill>
+                    <a:blip r:embed="rId10" cstate="print">
+                      <a:extLst>
+                        <a:ext uri="{28A0092B-C50C-407E-A947-70E740481C1C}">
+                          <a14:useLocalDpi xmlns:a14="http://schemas.microsoft.com/office/drawing/2010/main" val="0"/>
+                        </a:ext>
+                      </a:extLst>
+                    </a:blip>
+                    <a:srcRect/>
+                    <a:stretch>
+                      <a:fillRect/>
+                    </a:stretch>
+                  </pic:blipFill>
+                  <pic:spPr bwMode="auto">
+                    <a:xfrm>
+                      <a:off x="0" y="0"/>
+                      <a:ext cx="2523490" cy="2926080"/>
+                    </a:xfrm>
+                    <a:prstGeom prst="rect">
+                      <a:avLst/>
+                    </a:prstGeom>
+                    <a:noFill/>
+                    <a:ln>
+                      <a:noFill/>
+                    </a:ln>
+                  </pic:spPr>
+                </pic:pic>
+              </a:graphicData>
+            </a:graphic>
+            <wp14:sizeRelH relativeFrom="page">
+              <wp14:pctWidth>0</wp14:pctWidth>
+            </wp14:sizeRelH>
+            <wp14:sizeRelV relativeFrom="page">
+              <wp14:pctHeight>0</wp14:pctHeight>
+            </wp14:sizeRelV>
+          </wp:anchor>
+        </w:drawing>
+      </w:r>
     </w:p>
     <w:p>
       <w:pPr>
@@ -1979,13 +2073,6 @@
       <w:pPr>
         <w:rPr>
           <w:rFonts w:ascii="Arial" w:hAnsi="Arial" w:cs="Arial"/>
-        </w:rPr>
-      </w:pPr>
-    </w:p>
-    <w:p>
-      <w:pPr>
-        <w:rPr>
-          <w:rFonts w:ascii="Arial" w:hAnsi="Arial" w:cs="Arial"/>
           <w:sz w:val="22"/>
           <w:szCs w:val="22"/>
           <w:u w:val="single"/>
@@ -2015,7 +2102,23 @@
           <w:sz w:val="22"/>
           <w:szCs w:val="22"/>
         </w:rPr>
-        <w:t>The microservice is built using the micronaut framework, as such it has the standard file structure. Inside src/main/java… is where the code is located. It is split into five folders:</w:t>
+        <w:t xml:space="preserve">The microservice is built using the </w:t>
+      </w:r>
+      <w:r>
+        <w:rPr>
+          <w:rFonts w:ascii="Arial" w:hAnsi="Arial" w:cs="Arial"/>
+          <w:sz w:val="22"/>
+          <w:szCs w:val="22"/>
+        </w:rPr>
+        <w:t>Micronaut</w:t>
+      </w:r>
+      <w:r>
+        <w:rPr>
+          <w:rFonts w:ascii="Arial" w:hAnsi="Arial" w:cs="Arial"/>
+          <w:sz w:val="22"/>
+          <w:szCs w:val="22"/>
+        </w:rPr>
+        <w:t xml:space="preserve"> framework, as such it has the standard file structure. Inside src/main/java… is where the code is located. It is split into five folders:</w:t>
       </w:r>
     </w:p>
     <w:p>
@@ -2111,7 +2214,23 @@
           <w:sz w:val="22"/>
           <w:szCs w:val="22"/>
         </w:rPr>
-        <w:t>Events, contains the kafka producers and consumers for things like posting a video and liking a video.</w:t>
+        <w:t xml:space="preserve">Events, contains the </w:t>
+      </w:r>
+      <w:r>
+        <w:rPr>
+          <w:rFonts w:ascii="Arial" w:hAnsi="Arial" w:cs="Arial"/>
+          <w:sz w:val="22"/>
+          <w:szCs w:val="22"/>
+        </w:rPr>
+        <w:t>Kafka</w:t>
+      </w:r>
+      <w:r>
+        <w:rPr>
+          <w:rFonts w:ascii="Arial" w:hAnsi="Arial" w:cs="Arial"/>
+          <w:sz w:val="22"/>
+          <w:szCs w:val="22"/>
+        </w:rPr>
+        <w:t xml:space="preserve"> producers and consumers for things like posting a video and liking a video.</w:t>
       </w:r>
     </w:p>
     <w:p>
@@ -2135,31 +2254,165 @@
         </w:rPr>
         <w:t>Repositories, contains the repos for videos and users.</w:t>
       </w:r>
-    </w:p>
-    <w:p>
-      <w:pPr>
-        <w:rPr>
-          <w:rFonts w:ascii="Arial" w:hAnsi="Arial" w:cs="Arial"/>
-          <w:sz w:val="22"/>
-          <w:szCs w:val="22"/>
-        </w:rPr>
-      </w:pPr>
-    </w:p>
-    <w:p>
-      <w:pPr>
-        <w:rPr>
-          <w:rFonts w:ascii="Arial" w:hAnsi="Arial" w:cs="Arial"/>
-          <w:sz w:val="22"/>
-          <w:szCs w:val="22"/>
-        </w:rPr>
-      </w:pPr>
-      <w:r>
-        <w:rPr>
-          <w:rFonts w:ascii="Arial" w:hAnsi="Arial" w:cs="Arial"/>
-          <w:sz w:val="22"/>
-          <w:szCs w:val="22"/>
-        </w:rPr>
-        <w:t xml:space="preserve">The high-level design of this microservice is first that the Video object contains the data for a video to contain a user, title and hashtag. This can then be listed using the controller command in which each of the videos which have been added to the database using the CLI are reported back to the user. This is also the same for listing videos by user/hashtag but </w:t>
+      <w:r>
+        <w:t xml:space="preserve"> </w:t>
+      </w:r>
+    </w:p>
+    <w:p>
+      <w:pPr>
+        <w:rPr>
+          <w:rFonts w:ascii="Arial" w:hAnsi="Arial" w:cs="Arial"/>
+          <w:sz w:val="22"/>
+          <w:szCs w:val="22"/>
+        </w:rPr>
+      </w:pPr>
+    </w:p>
+    <w:p>
+      <w:pPr>
+        <w:rPr>
+          <w:rFonts w:ascii="Arial" w:hAnsi="Arial" w:cs="Arial"/>
+          <w:sz w:val="22"/>
+          <w:szCs w:val="22"/>
+        </w:rPr>
+      </w:pPr>
+      <w:r>
+        <w:rPr>
+          <w:noProof/>
+        </w:rPr>
+        <mc:AlternateContent>
+          <mc:Choice Requires="wps">
+            <w:drawing>
+              <wp:anchor distT="0" distB="0" distL="114300" distR="114300" simplePos="0" relativeHeight="251671552" behindDoc="1" locked="0" layoutInCell="1" allowOverlap="1" wp14:anchorId="3015D24D" wp14:editId="02D37B06">
+                <wp:simplePos x="0" y="0"/>
+                <wp:positionH relativeFrom="column">
+                  <wp:posOffset>4287520</wp:posOffset>
+                </wp:positionH>
+                <wp:positionV relativeFrom="paragraph">
+                  <wp:posOffset>86360</wp:posOffset>
+                </wp:positionV>
+                <wp:extent cx="2551430" cy="635"/>
+                <wp:effectExtent l="0" t="0" r="1270" b="0"/>
+                <wp:wrapTight wrapText="bothSides">
+                  <wp:wrapPolygon edited="0">
+                    <wp:start x="0" y="0"/>
+                    <wp:lineTo x="0" y="20093"/>
+                    <wp:lineTo x="21449" y="20093"/>
+                    <wp:lineTo x="21449" y="0"/>
+                    <wp:lineTo x="0" y="0"/>
+                  </wp:wrapPolygon>
+                </wp:wrapTight>
+                <wp:docPr id="1291295172" name="Text Box 1"/>
+                <wp:cNvGraphicFramePr/>
+                <a:graphic xmlns:a="http://schemas.openxmlformats.org/drawingml/2006/main">
+                  <a:graphicData uri="http://schemas.microsoft.com/office/word/2010/wordprocessingShape">
+                    <wps:wsp>
+                      <wps:cNvSpPr txBox="1"/>
+                      <wps:spPr>
+                        <a:xfrm>
+                          <a:off x="0" y="0"/>
+                          <a:ext cx="2551430" cy="635"/>
+                        </a:xfrm>
+                        <a:prstGeom prst="rect">
+                          <a:avLst/>
+                        </a:prstGeom>
+                        <a:solidFill>
+                          <a:prstClr val="white"/>
+                        </a:solidFill>
+                        <a:ln>
+                          <a:noFill/>
+                        </a:ln>
+                      </wps:spPr>
+                      <wps:txbx>
+                        <w:txbxContent>
+                          <w:p>
+                            <w:pPr>
+                              <w:pStyle w:val="Caption"/>
+                              <w:jc w:val="center"/>
+                              <w:rPr>
+                                <w:noProof/>
+                                <w:sz w:val="22"/>
+                                <w:szCs w:val="22"/>
+                              </w:rPr>
+                            </w:pPr>
+                            <w:r>
+                              <w:rPr>
+                                <w:sz w:val="22"/>
+                                <w:szCs w:val="22"/>
+                              </w:rPr>
+                              <w:t>Figure 4</w:t>
+                            </w:r>
+                          </w:p>
+                        </w:txbxContent>
+                      </wps:txbx>
+                      <wps:bodyPr rot="0" spcFirstLastPara="0" vertOverflow="overflow" horzOverflow="overflow" vert="horz" wrap="square" lIns="0" tIns="0" rIns="0" bIns="0" numCol="1" spcCol="0" rtlCol="0" fromWordArt="0" anchor="t" anchorCtr="0" forceAA="0" compatLnSpc="1">
+                        <a:prstTxWarp prst="textNoShape">
+                          <a:avLst/>
+                        </a:prstTxWarp>
+                        <a:spAutoFit/>
+                      </wps:bodyPr>
+                    </wps:wsp>
+                  </a:graphicData>
+                </a:graphic>
+                <wp14:sizeRelH relativeFrom="margin">
+                  <wp14:pctWidth>0</wp14:pctWidth>
+                </wp14:sizeRelH>
+              </wp:anchor>
+            </w:drawing>
+          </mc:Choice>
+          <mc:Fallback>
+            <w:pict>
+              <v:shape w14:anchorId="3015D24D" id="_x0000_s1029" type="#_x0000_t202" style="position:absolute;margin-left:337.6pt;margin-top:6.8pt;width:200.9pt;height:.05pt;z-index:-251644928;visibility:visible;mso-wrap-style:square;mso-width-percent:0;mso-wrap-distance-left:9pt;mso-wrap-distance-top:0;mso-wrap-distance-right:9pt;mso-wrap-distance-bottom:0;mso-position-horizontal:absolute;mso-position-horizontal-relative:text;mso-position-vertical:absolute;mso-position-vertical-relative:text;mso-width-percent:0;mso-width-relative:margin;v-text-anchor:top" o:gfxdata="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" stroked="f">
+                <v:textbox style="mso-fit-shape-to-text:t" inset="0,0,0,0">
+                  <w:txbxContent>
+                    <w:p>
+                      <w:pPr>
+                        <w:pStyle w:val="Caption"/>
+                        <w:jc w:val="center"/>
+                        <w:rPr>
+                          <w:noProof/>
+                          <w:sz w:val="22"/>
+                          <w:szCs w:val="22"/>
+                        </w:rPr>
+                      </w:pPr>
+                      <w:r>
+                        <w:rPr>
+                          <w:sz w:val="22"/>
+                          <w:szCs w:val="22"/>
+                        </w:rPr>
+                        <w:t>Figure 4</w:t>
+                      </w:r>
+                    </w:p>
+                  </w:txbxContent>
+                </v:textbox>
+                <w10:wrap type="tight"/>
+              </v:shape>
+            </w:pict>
+          </mc:Fallback>
+        </mc:AlternateContent>
+      </w:r>
+      <w:r>
+        <w:rPr>
+          <w:rFonts w:ascii="Arial" w:hAnsi="Arial" w:cs="Arial"/>
+          <w:sz w:val="22"/>
+          <w:szCs w:val="22"/>
+        </w:rPr>
+        <w:t xml:space="preserve">The high-level design of this microservice is first that the Video object contains the data for a video to contain a user, </w:t>
+      </w:r>
+      <w:r>
+        <w:rPr>
+          <w:rFonts w:ascii="Arial" w:hAnsi="Arial" w:cs="Arial"/>
+          <w:sz w:val="22"/>
+          <w:szCs w:val="22"/>
+        </w:rPr>
+        <w:t>title,</w:t>
+      </w:r>
+      <w:r>
+        <w:rPr>
+          <w:rFonts w:ascii="Arial" w:hAnsi="Arial" w:cs="Arial"/>
+          <w:sz w:val="22"/>
+          <w:szCs w:val="22"/>
+        </w:rPr>
+        <w:t xml:space="preserve"> and hashtag. This can then be listed using the controller command in which each of the videos which have been added to the database using the CLI are reported back to the user. This is also the same for listing videos by user/hashtag but </w:t>
       </w:r>
       <w:r>
         <w:rPr>
@@ -2209,54 +2462,348 @@
         </w:rPr>
         <w:t xml:space="preserve"> and like/dislike a video.</w:t>
       </w:r>
-    </w:p>
-    <w:p>
-      <w:pPr>
-        <w:rPr>
-          <w:rFonts w:ascii="Arial" w:hAnsi="Arial" w:cs="Arial"/>
-          <w:sz w:val="22"/>
-          <w:szCs w:val="22"/>
-        </w:rPr>
-      </w:pPr>
-    </w:p>
-    <w:p>
-      <w:pPr>
-        <w:rPr>
-          <w:rFonts w:ascii="Arial" w:hAnsi="Arial" w:cs="Arial"/>
-          <w:sz w:val="22"/>
-          <w:szCs w:val="22"/>
-        </w:rPr>
-      </w:pPr>
-      <w:r>
-        <w:rPr>
-          <w:rFonts w:ascii="Arial" w:hAnsi="Arial" w:cs="Arial"/>
-          <w:sz w:val="22"/>
-          <w:szCs w:val="22"/>
-        </w:rPr>
-        <w:t>The kafka producers are designed to produce events which can be listed two by an external microservice.</w:t>
-      </w:r>
-    </w:p>
-    <w:p>
-      <w:pPr>
-        <w:rPr>
-          <w:rFonts w:ascii="Arial" w:hAnsi="Arial" w:cs="Arial"/>
-          <w:sz w:val="22"/>
-          <w:szCs w:val="22"/>
-        </w:rPr>
-      </w:pPr>
-    </w:p>
-    <w:p>
-      <w:pPr>
-        <w:rPr>
-          <w:rFonts w:ascii="Arial" w:hAnsi="Arial" w:cs="Arial"/>
+      <w:r>
+        <w:rPr>
+          <w:rFonts w:ascii="Arial" w:hAnsi="Arial" w:cs="Arial"/>
+          <w:sz w:val="22"/>
+          <w:szCs w:val="22"/>
+        </w:rPr>
+        <w:t xml:space="preserve"> </w:t>
+      </w:r>
+      <w:r>
+        <w:rPr>
+          <w:rFonts w:ascii="Arial" w:hAnsi="Arial" w:cs="Arial"/>
+          <w:sz w:val="22"/>
+          <w:szCs w:val="22"/>
+        </w:rPr>
+        <w:t xml:space="preserve">The </w:t>
+      </w:r>
+      <w:r>
+        <w:rPr>
+          <w:rFonts w:ascii="Arial" w:hAnsi="Arial" w:cs="Arial"/>
+          <w:sz w:val="22"/>
+          <w:szCs w:val="22"/>
+        </w:rPr>
+        <w:t>Kafka</w:t>
+      </w:r>
+      <w:r>
+        <w:rPr>
+          <w:rFonts w:ascii="Arial" w:hAnsi="Arial" w:cs="Arial"/>
+          <w:sz w:val="22"/>
+          <w:szCs w:val="22"/>
+        </w:rPr>
+        <w:t xml:space="preserve"> producers are designed to produce events which can be listed two by an external microservice.</w:t>
+      </w:r>
+      <w:r>
+        <w:rPr>
+          <w:rFonts w:ascii="Arial" w:hAnsi="Arial" w:cs="Arial"/>
+          <w:sz w:val="22"/>
+          <w:szCs w:val="22"/>
+        </w:rPr>
+        <w:t xml:space="preserve"> The </w:t>
+      </w:r>
+      <w:r>
+        <w:rPr>
+          <w:rFonts w:ascii="Arial" w:hAnsi="Arial" w:cs="Arial"/>
+          <w:sz w:val="22"/>
+          <w:szCs w:val="22"/>
+        </w:rPr>
+        <w:t xml:space="preserve">c4-diagram shown in </w:t>
+      </w:r>
+      <w:r>
+        <w:rPr>
+          <w:rFonts w:ascii="Arial" w:hAnsi="Arial" w:cs="Arial"/>
+          <w:i/>
+          <w:iCs/>
+          <w:sz w:val="22"/>
+          <w:szCs w:val="22"/>
+        </w:rPr>
+        <w:t xml:space="preserve">Figure 4 </w:t>
+      </w:r>
+      <w:r>
+        <w:rPr>
+          <w:rFonts w:ascii="Arial" w:hAnsi="Arial" w:cs="Arial"/>
+          <w:sz w:val="22"/>
+          <w:szCs w:val="22"/>
+        </w:rPr>
+        <w:t xml:space="preserve"> for the video-microservice also gives a good overview of the high-le</w:t>
+      </w:r>
+      <w:r>
+        <w:rPr>
+          <w:rFonts w:ascii="Arial" w:hAnsi="Arial" w:cs="Arial"/>
+          <w:sz w:val="22"/>
+          <w:szCs w:val="22"/>
+        </w:rPr>
+        <w:t>vel structure.</w:t>
+      </w:r>
+      <w:r>
+        <w:rPr>
+          <w:rFonts w:ascii="Arial" w:hAnsi="Arial" w:cs="Arial"/>
+          <w:sz w:val="22"/>
+          <w:szCs w:val="22"/>
+        </w:rPr>
+        <w:t xml:space="preserve"> Diagrams for each of the microservices can be found in</w:t>
+      </w:r>
+      <w:r>
+        <w:rPr>
+          <w:rFonts w:ascii="Arial" w:hAnsi="Arial" w:cs="Arial"/>
+          <w:b/>
+          <w:bCs/>
+          <w:sz w:val="22"/>
+          <w:szCs w:val="22"/>
+        </w:rPr>
+        <w:t>.\microservices\structurizr\diagrams</w:t>
+      </w:r>
+      <w:r>
+        <w:rPr>
+          <w:rFonts w:ascii="Arial" w:hAnsi="Arial" w:cs="Arial"/>
+          <w:b/>
+          <w:bCs/>
+          <w:sz w:val="22"/>
+          <w:szCs w:val="22"/>
+        </w:rPr>
+        <w:t>.</w:t>
+      </w:r>
+    </w:p>
+    <w:p>
+      <w:pPr>
+        <w:rPr>
+          <w:rFonts w:ascii="Arial" w:hAnsi="Arial" w:cs="Arial"/>
+          <w:sz w:val="22"/>
+          <w:szCs w:val="22"/>
+        </w:rPr>
+      </w:pPr>
+    </w:p>
+    <w:p>
+      <w:pPr>
+        <w:rPr>
+          <w:rFonts w:ascii="Arial" w:hAnsi="Arial" w:cs="Arial"/>
+          <w:sz w:val="22"/>
+          <w:szCs w:val="22"/>
           <w:u w:val="single"/>
         </w:rPr>
       </w:pPr>
       <w:r>
         <w:rPr>
           <w:rFonts w:ascii="Arial" w:hAnsi="Arial" w:cs="Arial"/>
+          <w:sz w:val="22"/>
+          <w:szCs w:val="22"/>
           <w:u w:val="single"/>
         </w:rPr>
+        <w:t>Trending</w:t>
+      </w:r>
+      <w:r>
+        <w:rPr>
+          <w:rFonts w:ascii="Arial" w:hAnsi="Arial" w:cs="Arial"/>
+          <w:sz w:val="22"/>
+          <w:szCs w:val="22"/>
+          <w:u w:val="single"/>
+        </w:rPr>
+        <w:t>-microservice</w:t>
+      </w:r>
+    </w:p>
+    <w:p>
+      <w:pPr>
+        <w:rPr>
+          <w:rFonts w:ascii="Arial" w:hAnsi="Arial" w:cs="Arial"/>
+          <w:sz w:val="22"/>
+          <w:szCs w:val="22"/>
+        </w:rPr>
+      </w:pPr>
+      <w:r>
+        <w:rPr>
+          <w:rFonts w:ascii="Arial" w:hAnsi="Arial" w:cs="Arial"/>
+          <w:sz w:val="22"/>
+          <w:szCs w:val="22"/>
+        </w:rPr>
+        <w:t>The microservices’ file structure is set up the same as the video-microservice.</w:t>
+      </w:r>
+    </w:p>
+    <w:p>
+      <w:pPr>
+        <w:rPr>
+          <w:rFonts w:ascii="Arial" w:hAnsi="Arial" w:cs="Arial"/>
+          <w:i/>
+          <w:iCs/>
+          <w:sz w:val="22"/>
+          <w:szCs w:val="22"/>
+        </w:rPr>
+      </w:pPr>
+      <w:r>
+        <w:rPr>
+          <w:rFonts w:ascii="Arial" w:hAnsi="Arial" w:cs="Arial"/>
+          <w:sz w:val="22"/>
+          <w:szCs w:val="22"/>
+        </w:rPr>
+        <w:t xml:space="preserve">The high-level design of this microservice is </w:t>
+      </w:r>
+      <w:r>
+        <w:rPr>
+          <w:rFonts w:ascii="Arial" w:hAnsi="Arial" w:cs="Arial"/>
+          <w:sz w:val="22"/>
+          <w:szCs w:val="22"/>
+        </w:rPr>
+        <w:t xml:space="preserve">that is primarily designed around </w:t>
+      </w:r>
+      <w:r>
+        <w:rPr>
+          <w:rFonts w:ascii="Arial" w:hAnsi="Arial" w:cs="Arial"/>
+          <w:sz w:val="22"/>
+          <w:szCs w:val="22"/>
+        </w:rPr>
+        <w:t xml:space="preserve">the KStream consumer for the videos posted, found in /events/VideosStreams. This </w:t>
+      </w:r>
+      <w:r>
+        <w:rPr>
+          <w:rFonts w:ascii="Arial" w:hAnsi="Arial" w:cs="Arial"/>
+          <w:sz w:val="22"/>
+          <w:szCs w:val="22"/>
+        </w:rPr>
+        <w:t xml:space="preserve">subscribes to the video-posted topic and </w:t>
+      </w:r>
+      <w:r>
+        <w:rPr>
+          <w:rFonts w:ascii="Arial" w:hAnsi="Arial" w:cs="Arial"/>
+          <w:sz w:val="22"/>
+          <w:szCs w:val="22"/>
+        </w:rPr>
+        <w:t xml:space="preserve">uses a groupedStream with a sliding window to get </w:t>
+      </w:r>
+      <w:r>
+        <w:rPr>
+          <w:rFonts w:ascii="Arial" w:hAnsi="Arial" w:cs="Arial"/>
+          <w:sz w:val="22"/>
+          <w:szCs w:val="22"/>
+        </w:rPr>
+        <w:t>all</w:t>
+      </w:r>
+      <w:r>
+        <w:rPr>
+          <w:rFonts w:ascii="Arial" w:hAnsi="Arial" w:cs="Arial"/>
+          <w:sz w:val="22"/>
+          <w:szCs w:val="22"/>
+        </w:rPr>
+        <w:t xml:space="preserve"> of the videos posted in the last hour. This is then consumed and the hashtags of each of these videos are collated and ranked by the top 10. Then when the user uses the command </w:t>
+      </w:r>
+      <w:r>
+        <w:rPr>
+          <w:rFonts w:ascii="Arial" w:hAnsi="Arial" w:cs="Arial"/>
+          <w:sz w:val="22"/>
+          <w:szCs w:val="22"/>
+        </w:rPr>
+        <w:t>get-top-ten-hashtags</w:t>
+      </w:r>
+      <w:r>
+        <w:rPr>
+          <w:rFonts w:ascii="Arial" w:hAnsi="Arial" w:cs="Arial"/>
+          <w:sz w:val="22"/>
+          <w:szCs w:val="22"/>
+        </w:rPr>
+        <w:t xml:space="preserve"> in the CLI, it then displays it as a string.</w:t>
+      </w:r>
+    </w:p>
+    <w:p>
+      <w:pPr>
+        <w:rPr>
+          <w:rFonts w:ascii="Arial" w:hAnsi="Arial" w:cs="Arial"/>
+          <w:sz w:val="22"/>
+          <w:szCs w:val="22"/>
+        </w:rPr>
+      </w:pPr>
+    </w:p>
+    <w:p>
+      <w:pPr>
+        <w:rPr>
+          <w:rFonts w:ascii="Arial" w:hAnsi="Arial" w:cs="Arial"/>
+          <w:sz w:val="22"/>
+          <w:szCs w:val="22"/>
+          <w:u w:val="single"/>
+        </w:rPr>
+      </w:pPr>
+      <w:r>
+        <w:rPr>
+          <w:rFonts w:ascii="Arial" w:hAnsi="Arial" w:cs="Arial"/>
+          <w:sz w:val="22"/>
+          <w:szCs w:val="22"/>
+          <w:u w:val="single"/>
+        </w:rPr>
+        <w:t>Subscription-</w:t>
+      </w:r>
+      <w:r>
+        <w:rPr>
+          <w:rFonts w:ascii="Arial" w:hAnsi="Arial" w:cs="Arial"/>
+          <w:sz w:val="22"/>
+          <w:szCs w:val="22"/>
+          <w:u w:val="single"/>
+        </w:rPr>
+        <w:t>microservice</w:t>
+      </w:r>
+    </w:p>
+    <w:p>
+      <w:pPr>
+        <w:rPr>
+          <w:rFonts w:ascii="Arial" w:hAnsi="Arial" w:cs="Arial"/>
+          <w:sz w:val="22"/>
+          <w:szCs w:val="22"/>
+        </w:rPr>
+      </w:pPr>
+      <w:r>
+        <w:rPr>
+          <w:rFonts w:ascii="Arial" w:hAnsi="Arial" w:cs="Arial"/>
+          <w:sz w:val="22"/>
+          <w:szCs w:val="22"/>
+        </w:rPr>
+        <w:t>The microservices’ file structure is set up the same as the video-microservice.</w:t>
+      </w:r>
+    </w:p>
+    <w:p>
+      <w:pPr>
+        <w:rPr>
+          <w:rFonts w:ascii="Arial" w:hAnsi="Arial" w:cs="Arial"/>
+          <w:i/>
+          <w:iCs/>
+          <w:sz w:val="22"/>
+          <w:szCs w:val="22"/>
+        </w:rPr>
+      </w:pPr>
+      <w:r>
+        <w:rPr>
+          <w:rFonts w:ascii="Arial" w:hAnsi="Arial" w:cs="Arial"/>
+          <w:sz w:val="22"/>
+          <w:szCs w:val="22"/>
+        </w:rPr>
+        <w:t xml:space="preserve">The high-level design of this microservice is that is primarily designed around the </w:t>
+      </w:r>
+      <w:r>
+        <w:rPr>
+          <w:rFonts w:ascii="Arial" w:hAnsi="Arial" w:cs="Arial"/>
+          <w:sz w:val="22"/>
+          <w:szCs w:val="22"/>
+        </w:rPr>
+        <w:t xml:space="preserve">kafka subscriptions for each of the events they’re listening to. So, the microservice </w:t>
+      </w:r>
+      <w:r>
+        <w:rPr>
+          <w:rFonts w:ascii="Arial" w:hAnsi="Arial" w:cs="Arial"/>
+          <w:sz w:val="22"/>
+          <w:szCs w:val="22"/>
+        </w:rPr>
+        <w:t>has a listener for the video-posted topic, produced in video-microservice, and stores these in the database. Then when a user subscribes to a certain hashtag that is also stored. Then when the user gets the top-10 videos to watch next using the CLI, it checks which videos have the correct hashtag and displays them.</w:t>
+      </w:r>
+    </w:p>
+    <w:p>
+      <w:pPr>
+        <w:rPr>
+          <w:rFonts w:ascii="Arial" w:hAnsi="Arial" w:cs="Arial"/>
+          <w:u w:val="single"/>
+        </w:rPr>
+      </w:pPr>
+      <w:r>
+        <w:rPr>
+          <w:rFonts w:ascii="Arial" w:hAnsi="Arial" w:cs="Arial"/>
+          <w:u w:val="single"/>
+        </w:rPr>
+        <w:lastRenderedPageBreak/>
         <w:t>Usage of command cline client (CLI)</w:t>
       </w:r>
     </w:p>
@@ -3238,7 +3785,6 @@
                 <w:sz w:val="22"/>
                 <w:szCs w:val="22"/>
               </w:rPr>
-              <w:lastRenderedPageBreak/>
               <w:t>add-dislike</w:t>
             </w:r>
           </w:p>
@@ -3936,6 +4482,2438 @@
           <w:szCs w:val="22"/>
         </w:rPr>
       </w:pPr>
+    </w:p>
+    <w:p>
+      <w:pPr>
+        <w:rPr>
+          <w:rFonts w:ascii="Arial" w:hAnsi="Arial" w:cs="Arial"/>
+          <w:sz w:val="22"/>
+          <w:szCs w:val="22"/>
+          <w:u w:val="single"/>
+        </w:rPr>
+      </w:pPr>
+      <w:r>
+        <w:rPr>
+          <w:rFonts w:ascii="Arial" w:hAnsi="Arial" w:cs="Arial"/>
+          <w:sz w:val="22"/>
+          <w:szCs w:val="22"/>
+          <w:u w:val="single"/>
+        </w:rPr>
+        <w:t>Subscription</w:t>
+      </w:r>
+      <w:r>
+        <w:rPr>
+          <w:rFonts w:ascii="Arial" w:hAnsi="Arial" w:cs="Arial"/>
+          <w:sz w:val="22"/>
+          <w:szCs w:val="22"/>
+          <w:u w:val="single"/>
+        </w:rPr>
+        <w:t>-cli</w:t>
+      </w:r>
+    </w:p>
+    <w:p>
+      <w:pPr>
+        <w:rPr>
+          <w:rFonts w:ascii="Arial" w:hAnsi="Arial" w:cs="Arial"/>
+          <w:sz w:val="22"/>
+          <w:szCs w:val="22"/>
+          <w:u w:val="single"/>
+        </w:rPr>
+      </w:pPr>
+    </w:p>
+    <w:tbl>
+      <w:tblPr>
+        <w:tblStyle w:val="TableGrid"/>
+        <w:tblW w:w="0" w:type="auto"/>
+        <w:tblLook w:val="04A0" w:firstRow="1" w:lastRow="0" w:firstColumn="1" w:lastColumn="0" w:noHBand="0" w:noVBand="1"/>
+      </w:tblPr>
+      <w:tblGrid>
+        <w:gridCol w:w="1838"/>
+        <w:gridCol w:w="3544"/>
+        <w:gridCol w:w="4246"/>
+      </w:tblGrid>
+      <w:tr>
+        <w:tc>
+          <w:tcPr>
+            <w:tcW w:w="1838" w:type="dxa"/>
+          </w:tcPr>
+          <w:p>
+            <w:pPr>
+              <w:rPr>
+                <w:rFonts w:ascii="Arial" w:hAnsi="Arial" w:cs="Arial"/>
+                <w:b/>
+                <w:bCs/>
+                <w:sz w:val="22"/>
+                <w:szCs w:val="22"/>
+              </w:rPr>
+            </w:pPr>
+            <w:r>
+              <w:rPr>
+                <w:rFonts w:ascii="Arial" w:hAnsi="Arial" w:cs="Arial"/>
+                <w:b/>
+                <w:bCs/>
+                <w:sz w:val="22"/>
+                <w:szCs w:val="22"/>
+              </w:rPr>
+              <w:t>Command</w:t>
+            </w:r>
+          </w:p>
+        </w:tc>
+        <w:tc>
+          <w:tcPr>
+            <w:tcW w:w="3544" w:type="dxa"/>
+          </w:tcPr>
+          <w:p>
+            <w:pPr>
+              <w:rPr>
+                <w:rFonts w:ascii="Arial" w:hAnsi="Arial" w:cs="Arial"/>
+                <w:sz w:val="22"/>
+                <w:szCs w:val="22"/>
+              </w:rPr>
+            </w:pPr>
+            <w:r>
+              <w:rPr>
+                <w:rFonts w:ascii="Arial" w:hAnsi="Arial" w:cs="Arial"/>
+                <w:b/>
+                <w:bCs/>
+                <w:sz w:val="22"/>
+                <w:szCs w:val="22"/>
+              </w:rPr>
+              <w:t xml:space="preserve">Description </w:t>
+            </w:r>
+          </w:p>
+        </w:tc>
+        <w:tc>
+          <w:tcPr>
+            <w:tcW w:w="4246" w:type="dxa"/>
+          </w:tcPr>
+          <w:p>
+            <w:pPr>
+              <w:rPr>
+                <w:rFonts w:ascii="Arial" w:hAnsi="Arial" w:cs="Arial"/>
+                <w:b/>
+                <w:bCs/>
+                <w:sz w:val="22"/>
+                <w:szCs w:val="22"/>
+              </w:rPr>
+            </w:pPr>
+            <w:r>
+              <w:rPr>
+                <w:rFonts w:ascii="Arial" w:hAnsi="Arial" w:cs="Arial"/>
+                <w:b/>
+                <w:bCs/>
+                <w:sz w:val="22"/>
+                <w:szCs w:val="22"/>
+              </w:rPr>
+              <w:t xml:space="preserve">Example usage with </w:t>
+            </w:r>
+          </w:p>
+          <w:p>
+            <w:pPr>
+              <w:rPr>
+                <w:rFonts w:ascii="Arial" w:hAnsi="Arial" w:cs="Arial"/>
+                <w:sz w:val="22"/>
+                <w:szCs w:val="22"/>
+              </w:rPr>
+            </w:pPr>
+            <w:r>
+              <w:rPr>
+                <w:rFonts w:ascii="Arial" w:hAnsi="Arial" w:cs="Arial"/>
+                <w:b/>
+                <w:bCs/>
+                <w:sz w:val="22"/>
+                <w:szCs w:val="22"/>
+              </w:rPr>
+              <w:t xml:space="preserve"> ./gradlew –args=”…”</w:t>
+            </w:r>
+          </w:p>
+        </w:tc>
+      </w:tr>
+      <w:tr>
+        <w:tc>
+          <w:tcPr>
+            <w:tcW w:w="1838" w:type="dxa"/>
+          </w:tcPr>
+          <w:p>
+            <w:pPr>
+              <w:rPr>
+                <w:rFonts w:ascii="Arial" w:hAnsi="Arial" w:cs="Arial"/>
+                <w:sz w:val="22"/>
+                <w:szCs w:val="22"/>
+              </w:rPr>
+            </w:pPr>
+            <w:r>
+              <w:rPr>
+                <w:rFonts w:ascii="Arial" w:hAnsi="Arial" w:cs="Arial"/>
+                <w:sz w:val="22"/>
+                <w:szCs w:val="22"/>
+              </w:rPr>
+              <w:t>subscribe-to-hashtag</w:t>
+            </w:r>
+          </w:p>
+        </w:tc>
+        <w:tc>
+          <w:tcPr>
+            <w:tcW w:w="3544" w:type="dxa"/>
+          </w:tcPr>
+          <w:p>
+            <w:pPr>
+              <w:rPr>
+                <w:rFonts w:ascii="Arial" w:hAnsi="Arial" w:cs="Arial"/>
+                <w:sz w:val="22"/>
+                <w:szCs w:val="22"/>
+              </w:rPr>
+            </w:pPr>
+            <w:r>
+              <w:rPr>
+                <w:rFonts w:ascii="Arial" w:hAnsi="Arial" w:cs="Arial"/>
+                <w:sz w:val="22"/>
+                <w:szCs w:val="22"/>
+              </w:rPr>
+              <w:t>Allows the user to subscribe to a hashtag</w:t>
+            </w:r>
+          </w:p>
+        </w:tc>
+        <w:tc>
+          <w:tcPr>
+            <w:tcW w:w="4246" w:type="dxa"/>
+          </w:tcPr>
+          <w:p>
+            <w:pPr>
+              <w:rPr>
+                <w:rFonts w:ascii="Arial" w:hAnsi="Arial" w:cs="Arial"/>
+                <w:sz w:val="22"/>
+                <w:szCs w:val="22"/>
+              </w:rPr>
+            </w:pPr>
+            <w:r>
+              <w:rPr>
+                <w:rFonts w:ascii="Arial" w:hAnsi="Arial" w:cs="Arial"/>
+                <w:sz w:val="22"/>
+                <w:szCs w:val="22"/>
+              </w:rPr>
+              <w:t>“</w:t>
+            </w:r>
+            <w:r>
+              <w:rPr>
+                <w:rFonts w:ascii="Arial" w:hAnsi="Arial" w:cs="Arial"/>
+                <w:sz w:val="22"/>
+                <w:szCs w:val="22"/>
+              </w:rPr>
+              <w:t>subscribe-to-hashtag</w:t>
+            </w:r>
+            <w:r>
+              <w:rPr>
+                <w:rFonts w:ascii="Arial" w:hAnsi="Arial" w:cs="Arial"/>
+                <w:sz w:val="22"/>
+                <w:szCs w:val="22"/>
+              </w:rPr>
+              <w:t xml:space="preserve"> User1 Hash1</w:t>
+            </w:r>
+            <w:r>
+              <w:rPr>
+                <w:rFonts w:ascii="Arial" w:hAnsi="Arial" w:cs="Arial"/>
+                <w:sz w:val="22"/>
+                <w:szCs w:val="22"/>
+              </w:rPr>
+              <w:t>”</w:t>
+            </w:r>
+          </w:p>
+        </w:tc>
+      </w:tr>
+      <w:tr>
+        <w:tc>
+          <w:tcPr>
+            <w:tcW w:w="1838" w:type="dxa"/>
+          </w:tcPr>
+          <w:p>
+            <w:pPr>
+              <w:rPr>
+                <w:rFonts w:ascii="Arial" w:hAnsi="Arial" w:cs="Arial"/>
+                <w:sz w:val="22"/>
+                <w:szCs w:val="22"/>
+              </w:rPr>
+            </w:pPr>
+            <w:r>
+              <w:rPr>
+                <w:rFonts w:ascii="Arial" w:hAnsi="Arial" w:cs="Arial"/>
+                <w:sz w:val="22"/>
+                <w:szCs w:val="22"/>
+              </w:rPr>
+              <w:t>un</w:t>
+            </w:r>
+            <w:r>
+              <w:rPr>
+                <w:rFonts w:ascii="Arial" w:hAnsi="Arial" w:cs="Arial"/>
+                <w:sz w:val="22"/>
+                <w:szCs w:val="22"/>
+              </w:rPr>
+              <w:t>subscribe-to-hashtag</w:t>
+            </w:r>
+          </w:p>
+        </w:tc>
+        <w:tc>
+          <w:tcPr>
+            <w:tcW w:w="3544" w:type="dxa"/>
+          </w:tcPr>
+          <w:p>
+            <w:pPr>
+              <w:rPr>
+                <w:rFonts w:ascii="Arial" w:hAnsi="Arial" w:cs="Arial"/>
+                <w:sz w:val="22"/>
+                <w:szCs w:val="22"/>
+              </w:rPr>
+            </w:pPr>
+            <w:r>
+              <w:rPr>
+                <w:rFonts w:ascii="Arial" w:hAnsi="Arial" w:cs="Arial"/>
+                <w:sz w:val="22"/>
+                <w:szCs w:val="22"/>
+              </w:rPr>
+              <w:t xml:space="preserve">Allows the user to </w:t>
+            </w:r>
+            <w:r>
+              <w:rPr>
+                <w:rFonts w:ascii="Arial" w:hAnsi="Arial" w:cs="Arial"/>
+                <w:sz w:val="22"/>
+                <w:szCs w:val="22"/>
+              </w:rPr>
+              <w:t>un</w:t>
+            </w:r>
+            <w:r>
+              <w:rPr>
+                <w:rFonts w:ascii="Arial" w:hAnsi="Arial" w:cs="Arial"/>
+                <w:sz w:val="22"/>
+                <w:szCs w:val="22"/>
+              </w:rPr>
+              <w:t>subscribe to a hashtag</w:t>
+            </w:r>
+          </w:p>
+        </w:tc>
+        <w:tc>
+          <w:tcPr>
+            <w:tcW w:w="4246" w:type="dxa"/>
+          </w:tcPr>
+          <w:p>
+            <w:pPr>
+              <w:rPr>
+                <w:rFonts w:ascii="Arial" w:hAnsi="Arial" w:cs="Arial"/>
+                <w:sz w:val="22"/>
+                <w:szCs w:val="22"/>
+              </w:rPr>
+            </w:pPr>
+            <w:r>
+              <w:rPr>
+                <w:rFonts w:ascii="Arial" w:hAnsi="Arial" w:cs="Arial"/>
+                <w:sz w:val="22"/>
+                <w:szCs w:val="22"/>
+              </w:rPr>
+              <w:t>“</w:t>
+            </w:r>
+            <w:r>
+              <w:rPr>
+                <w:rFonts w:ascii="Arial" w:hAnsi="Arial" w:cs="Arial"/>
+                <w:sz w:val="22"/>
+                <w:szCs w:val="22"/>
+              </w:rPr>
+              <w:t>unsubscribe-to-hashtag</w:t>
+            </w:r>
+            <w:r>
+              <w:rPr>
+                <w:rFonts w:ascii="Arial" w:hAnsi="Arial" w:cs="Arial"/>
+                <w:sz w:val="22"/>
+                <w:szCs w:val="22"/>
+              </w:rPr>
+              <w:t xml:space="preserve"> User1 </w:t>
+            </w:r>
+            <w:r>
+              <w:rPr>
+                <w:rFonts w:ascii="Arial" w:hAnsi="Arial" w:cs="Arial"/>
+                <w:sz w:val="22"/>
+                <w:szCs w:val="22"/>
+              </w:rPr>
+              <w:t>Hash1”</w:t>
+            </w:r>
+          </w:p>
+        </w:tc>
+      </w:tr>
+      <w:tr>
+        <w:tc>
+          <w:tcPr>
+            <w:tcW w:w="1838" w:type="dxa"/>
+          </w:tcPr>
+          <w:p>
+            <w:pPr>
+              <w:rPr>
+                <w:rFonts w:ascii="Arial" w:hAnsi="Arial" w:cs="Arial"/>
+                <w:sz w:val="22"/>
+                <w:szCs w:val="22"/>
+              </w:rPr>
+            </w:pPr>
+            <w:r>
+              <w:rPr>
+                <w:rFonts w:ascii="Arial" w:hAnsi="Arial" w:cs="Arial"/>
+                <w:sz w:val="22"/>
+                <w:szCs w:val="22"/>
+              </w:rPr>
+              <w:t>get-next-videos</w:t>
+            </w:r>
+          </w:p>
+        </w:tc>
+        <w:tc>
+          <w:tcPr>
+            <w:tcW w:w="3544" w:type="dxa"/>
+          </w:tcPr>
+          <w:p>
+            <w:pPr>
+              <w:rPr>
+                <w:rFonts w:ascii="Arial" w:hAnsi="Arial" w:cs="Arial"/>
+                <w:sz w:val="22"/>
+                <w:szCs w:val="22"/>
+              </w:rPr>
+            </w:pPr>
+            <w:r>
+              <w:rPr>
+                <w:rFonts w:ascii="Arial" w:hAnsi="Arial" w:cs="Arial"/>
+                <w:sz w:val="22"/>
+                <w:szCs w:val="22"/>
+              </w:rPr>
+              <w:t>Fetches the top ten hashtags from videos posted in the last hour</w:t>
+            </w:r>
+          </w:p>
+        </w:tc>
+        <w:tc>
+          <w:tcPr>
+            <w:tcW w:w="4246" w:type="dxa"/>
+          </w:tcPr>
+          <w:p>
+            <w:pPr>
+              <w:rPr>
+                <w:rFonts w:ascii="Arial" w:hAnsi="Arial" w:cs="Arial"/>
+                <w:sz w:val="22"/>
+                <w:szCs w:val="22"/>
+              </w:rPr>
+            </w:pPr>
+            <w:r>
+              <w:rPr>
+                <w:rFonts w:ascii="Arial" w:hAnsi="Arial" w:cs="Arial"/>
+                <w:sz w:val="22"/>
+                <w:szCs w:val="22"/>
+              </w:rPr>
+              <w:t>“</w:t>
+            </w:r>
+            <w:r>
+              <w:rPr>
+                <w:rFonts w:ascii="Arial" w:hAnsi="Arial" w:cs="Arial"/>
+                <w:sz w:val="22"/>
+                <w:szCs w:val="22"/>
+              </w:rPr>
+              <w:t>get-next-videos</w:t>
+            </w:r>
+            <w:r>
+              <w:rPr>
+                <w:rFonts w:ascii="Arial" w:hAnsi="Arial" w:cs="Arial"/>
+                <w:sz w:val="22"/>
+                <w:szCs w:val="22"/>
+              </w:rPr>
+              <w:t xml:space="preserve"> User1</w:t>
+            </w:r>
+            <w:r>
+              <w:rPr>
+                <w:rFonts w:ascii="Arial" w:hAnsi="Arial" w:cs="Arial"/>
+                <w:sz w:val="22"/>
+                <w:szCs w:val="22"/>
+              </w:rPr>
+              <w:t>”</w:t>
+            </w:r>
+          </w:p>
+        </w:tc>
+      </w:tr>
+    </w:tbl>
+    <w:p>
+      <w:pPr>
+        <w:rPr>
+          <w:rFonts w:ascii="Arial" w:hAnsi="Arial" w:cs="Arial"/>
+          <w:sz w:val="22"/>
+          <w:szCs w:val="22"/>
+        </w:rPr>
+      </w:pPr>
+    </w:p>
+    <w:p>
+      <w:pPr>
+        <w:rPr>
+          <w:rFonts w:ascii="Arial" w:hAnsi="Arial" w:cs="Arial"/>
+          <w:sz w:val="22"/>
+          <w:szCs w:val="22"/>
+        </w:rPr>
+      </w:pPr>
+    </w:p>
+    <w:p>
+      <w:pPr>
+        <w:rPr>
+          <w:rFonts w:ascii="Arial" w:hAnsi="Arial" w:cs="Arial"/>
+          <w:sz w:val="22"/>
+          <w:szCs w:val="22"/>
+        </w:rPr>
+      </w:pPr>
+    </w:p>
+    <w:p>
+      <w:pPr>
+        <w:rPr>
+          <w:rFonts w:ascii="Arial" w:hAnsi="Arial" w:cs="Arial"/>
+          <w:b/>
+          <w:bCs/>
+          <w:u w:val="single"/>
+        </w:rPr>
+        <w:sectPr>
+          <w:pgSz w:w="11906" w:h="16838"/>
+          <w:pgMar w:top="1134" w:right="1134" w:bottom="1134" w:left="1134" w:header="0" w:footer="0" w:gutter="0"/>
+          <w:cols w:space="720"/>
+          <w:formProt w:val="0"/>
+          <w:docGrid w:linePitch="100"/>
+        </w:sectPr>
+      </w:pPr>
+    </w:p>
+    <w:p>
+      <w:pPr>
+        <w:rPr>
+          <w:rFonts w:ascii="Arial" w:hAnsi="Arial" w:cs="Arial"/>
+          <w:b/>
+          <w:bCs/>
+          <w:u w:val="single"/>
+        </w:rPr>
+      </w:pPr>
+      <w:r>
+        <w:rPr>
+          <w:rFonts w:ascii="Arial" w:hAnsi="Arial" w:cs="Arial"/>
+          <w:b/>
+          <w:bCs/>
+          <w:u w:val="single"/>
+        </w:rPr>
+        <w:lastRenderedPageBreak/>
+        <w:t>2.1.3</w:t>
+      </w:r>
+      <w:r>
+        <w:rPr>
+          <w:rFonts w:ascii="Arial" w:hAnsi="Arial" w:cs="Arial"/>
+          <w:b/>
+          <w:bCs/>
+          <w:u w:val="single"/>
+        </w:rPr>
+        <w:t xml:space="preserve"> Containerisation</w:t>
+      </w:r>
+    </w:p>
+    <w:p>
+      <w:pPr>
+        <w:rPr>
+          <w:rFonts w:ascii="Arial" w:hAnsi="Arial" w:cs="Arial"/>
+          <w:b/>
+          <w:bCs/>
+          <w:u w:val="single"/>
+        </w:rPr>
+      </w:pPr>
+      <w:r>
+        <w:rPr>
+          <w:noProof/>
+        </w:rPr>
+        <w:drawing>
+          <wp:anchor distT="0" distB="0" distL="114300" distR="114300" simplePos="0" relativeHeight="251672576" behindDoc="1" locked="0" layoutInCell="1" allowOverlap="1" wp14:anchorId="7945CB83" wp14:editId="6EAD2199">
+            <wp:simplePos x="0" y="0"/>
+            <wp:positionH relativeFrom="column">
+              <wp:posOffset>3527425</wp:posOffset>
+            </wp:positionH>
+            <wp:positionV relativeFrom="paragraph">
+              <wp:posOffset>85725</wp:posOffset>
+            </wp:positionV>
+            <wp:extent cx="3124835" cy="3171825"/>
+            <wp:effectExtent l="0" t="0" r="0" b="9525"/>
+            <wp:wrapTight wrapText="bothSides">
+              <wp:wrapPolygon edited="0">
+                <wp:start x="0" y="0"/>
+                <wp:lineTo x="0" y="21535"/>
+                <wp:lineTo x="21464" y="21535"/>
+                <wp:lineTo x="21464" y="0"/>
+                <wp:lineTo x="0" y="0"/>
+              </wp:wrapPolygon>
+            </wp:wrapTight>
+            <wp:docPr id="808427971" name="Picture 1" descr="A screen shot of a computer&#10;&#10;Description automatically generated"/>
+            <wp:cNvGraphicFramePr>
+              <a:graphicFrameLocks xmlns:a="http://schemas.openxmlformats.org/drawingml/2006/main" noChangeAspect="1"/>
+            </wp:cNvGraphicFramePr>
+            <a:graphic xmlns:a="http://schemas.openxmlformats.org/drawingml/2006/main">
+              <a:graphicData uri="http://schemas.openxmlformats.org/drawingml/2006/picture">
+                <pic:pic xmlns:pic="http://schemas.openxmlformats.org/drawingml/2006/picture">
+                  <pic:nvPicPr>
+                    <pic:cNvPr id="808427971" name="Picture 1" descr="A screen shot of a computer&#10;&#10;Description automatically generated"/>
+                    <pic:cNvPicPr/>
+                  </pic:nvPicPr>
+                  <pic:blipFill>
+                    <a:blip r:embed="rId11">
+                      <a:extLst>
+                        <a:ext uri="{28A0092B-C50C-407E-A947-70E740481C1C}">
+                          <a14:useLocalDpi xmlns:a14="http://schemas.microsoft.com/office/drawing/2010/main" val="0"/>
+                        </a:ext>
+                      </a:extLst>
+                    </a:blip>
+                    <a:stretch>
+                      <a:fillRect/>
+                    </a:stretch>
+                  </pic:blipFill>
+                  <pic:spPr>
+                    <a:xfrm>
+                      <a:off x="0" y="0"/>
+                      <a:ext cx="3124835" cy="3171825"/>
+                    </a:xfrm>
+                    <a:prstGeom prst="rect">
+                      <a:avLst/>
+                    </a:prstGeom>
+                  </pic:spPr>
+                </pic:pic>
+              </a:graphicData>
+            </a:graphic>
+            <wp14:sizeRelH relativeFrom="page">
+              <wp14:pctWidth>0</wp14:pctWidth>
+            </wp14:sizeRelH>
+            <wp14:sizeRelV relativeFrom="page">
+              <wp14:pctHeight>0</wp14:pctHeight>
+            </wp14:sizeRelV>
+          </wp:anchor>
+        </w:drawing>
+      </w:r>
+    </w:p>
+    <w:p>
+      <w:pPr>
+        <w:rPr>
+          <w:rFonts w:ascii="Arial" w:hAnsi="Arial" w:cs="Arial"/>
+          <w:i/>
+          <w:iCs/>
+          <w:sz w:val="22"/>
+          <w:szCs w:val="22"/>
+        </w:rPr>
+      </w:pPr>
+      <w:r>
+        <w:rPr>
+          <w:rFonts w:ascii="Arial" w:hAnsi="Arial" w:cs="Arial"/>
+          <w:sz w:val="22"/>
+          <w:szCs w:val="22"/>
+        </w:rPr>
+        <w:t xml:space="preserve">For production, the system can be deployed in a single command using </w:t>
+      </w:r>
+      <w:r>
+        <w:rPr>
+          <w:rFonts w:ascii="Arial" w:hAnsi="Arial" w:cs="Arial"/>
+          <w:i/>
+          <w:iCs/>
+          <w:sz w:val="22"/>
+          <w:szCs w:val="22"/>
+        </w:rPr>
+        <w:t>./buildDocker.sh</w:t>
+      </w:r>
+      <w:r>
+        <w:rPr>
+          <w:rFonts w:ascii="Arial" w:hAnsi="Arial" w:cs="Arial"/>
+          <w:i/>
+          <w:iCs/>
+          <w:sz w:val="22"/>
+          <w:szCs w:val="22"/>
+        </w:rPr>
+        <w:t xml:space="preserve"> </w:t>
+      </w:r>
+      <w:r>
+        <w:rPr>
+          <w:rFonts w:ascii="Arial" w:hAnsi="Arial" w:cs="Arial"/>
+          <w:sz w:val="22"/>
+          <w:szCs w:val="22"/>
+        </w:rPr>
+        <w:t xml:space="preserve">as seen in </w:t>
+      </w:r>
+      <w:r>
+        <w:rPr>
+          <w:rFonts w:ascii="Arial" w:hAnsi="Arial" w:cs="Arial"/>
+          <w:i/>
+          <w:iCs/>
+          <w:sz w:val="22"/>
+          <w:szCs w:val="22"/>
+        </w:rPr>
+        <w:t>figure 5.</w:t>
+      </w:r>
+    </w:p>
+    <w:p>
+      <w:pPr>
+        <w:rPr>
+          <w:rFonts w:ascii="Arial" w:hAnsi="Arial" w:cs="Arial"/>
+          <w:sz w:val="22"/>
+          <w:szCs w:val="22"/>
+        </w:rPr>
+      </w:pPr>
+      <w:r>
+        <w:rPr>
+          <w:noProof/>
+        </w:rPr>
+        <mc:AlternateContent>
+          <mc:Choice Requires="wps">
+            <w:drawing>
+              <wp:anchor distT="0" distB="0" distL="114300" distR="114300" simplePos="0" relativeHeight="251674624" behindDoc="1" locked="0" layoutInCell="1" allowOverlap="1" wp14:anchorId="0C2B8959" wp14:editId="7215656A">
+                <wp:simplePos x="0" y="0"/>
+                <wp:positionH relativeFrom="column">
+                  <wp:posOffset>3585210</wp:posOffset>
+                </wp:positionH>
+                <wp:positionV relativeFrom="paragraph">
+                  <wp:posOffset>2780030</wp:posOffset>
+                </wp:positionV>
+                <wp:extent cx="3067685" cy="635"/>
+                <wp:effectExtent l="0" t="0" r="0" b="0"/>
+                <wp:wrapTight wrapText="bothSides">
+                  <wp:wrapPolygon edited="0">
+                    <wp:start x="0" y="0"/>
+                    <wp:lineTo x="0" y="19716"/>
+                    <wp:lineTo x="21461" y="19716"/>
+                    <wp:lineTo x="21461" y="0"/>
+                    <wp:lineTo x="0" y="0"/>
+                  </wp:wrapPolygon>
+                </wp:wrapTight>
+                <wp:docPr id="751697976" name="Text Box 1"/>
+                <wp:cNvGraphicFramePr/>
+                <a:graphic xmlns:a="http://schemas.openxmlformats.org/drawingml/2006/main">
+                  <a:graphicData uri="http://schemas.microsoft.com/office/word/2010/wordprocessingShape">
+                    <wps:wsp>
+                      <wps:cNvSpPr txBox="1"/>
+                      <wps:spPr>
+                        <a:xfrm>
+                          <a:off x="0" y="0"/>
+                          <a:ext cx="3067685" cy="635"/>
+                        </a:xfrm>
+                        <a:prstGeom prst="rect">
+                          <a:avLst/>
+                        </a:prstGeom>
+                        <a:solidFill>
+                          <a:prstClr val="white"/>
+                        </a:solidFill>
+                        <a:ln>
+                          <a:noFill/>
+                        </a:ln>
+                      </wps:spPr>
+                      <wps:txbx>
+                        <w:txbxContent>
+                          <w:p>
+                            <w:pPr>
+                              <w:pStyle w:val="Caption"/>
+                              <w:jc w:val="center"/>
+                              <w:rPr>
+                                <w:noProof/>
+                                <w:sz w:val="22"/>
+                                <w:szCs w:val="22"/>
+                              </w:rPr>
+                            </w:pPr>
+                            <w:r>
+                              <w:rPr>
+                                <w:sz w:val="22"/>
+                                <w:szCs w:val="22"/>
+                              </w:rPr>
+                              <w:t>Figure 5</w:t>
+                            </w:r>
+                          </w:p>
+                        </w:txbxContent>
+                      </wps:txbx>
+                      <wps:bodyPr rot="0" spcFirstLastPara="0" vertOverflow="overflow" horzOverflow="overflow" vert="horz" wrap="square" lIns="0" tIns="0" rIns="0" bIns="0" numCol="1" spcCol="0" rtlCol="0" fromWordArt="0" anchor="t" anchorCtr="0" forceAA="0" compatLnSpc="1">
+                        <a:prstTxWarp prst="textNoShape">
+                          <a:avLst/>
+                        </a:prstTxWarp>
+                        <a:spAutoFit/>
+                      </wps:bodyPr>
+                    </wps:wsp>
+                  </a:graphicData>
+                </a:graphic>
+                <wp14:sizeRelH relativeFrom="margin">
+                  <wp14:pctWidth>0</wp14:pctWidth>
+                </wp14:sizeRelH>
+              </wp:anchor>
+            </w:drawing>
+          </mc:Choice>
+          <mc:Fallback>
+            <w:pict>
+              <v:shape w14:anchorId="0C2B8959" id="_x0000_s1030" type="#_x0000_t202" style="position:absolute;margin-left:282.3pt;margin-top:218.9pt;width:241.55pt;height:.05pt;z-index:-251641856;visibility:visible;mso-wrap-style:square;mso-width-percent:0;mso-wrap-distance-left:9pt;mso-wrap-distance-top:0;mso-wrap-distance-right:9pt;mso-wrap-distance-bottom:0;mso-position-horizontal:absolute;mso-position-horizontal-relative:text;mso-position-vertical:absolute;mso-position-vertical-relative:text;mso-width-percent:0;mso-width-relative:margin;v-text-anchor:top" o:gfxdata="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" stroked="f">
+                <v:textbox style="mso-fit-shape-to-text:t" inset="0,0,0,0">
+                  <w:txbxContent>
+                    <w:p>
+                      <w:pPr>
+                        <w:pStyle w:val="Caption"/>
+                        <w:jc w:val="center"/>
+                        <w:rPr>
+                          <w:noProof/>
+                          <w:sz w:val="22"/>
+                          <w:szCs w:val="22"/>
+                        </w:rPr>
+                      </w:pPr>
+                      <w:r>
+                        <w:rPr>
+                          <w:sz w:val="22"/>
+                          <w:szCs w:val="22"/>
+                        </w:rPr>
+                        <w:t>Figure 5</w:t>
+                      </w:r>
+                    </w:p>
+                  </w:txbxContent>
+                </v:textbox>
+                <w10:wrap type="tight"/>
+              </v:shape>
+            </w:pict>
+          </mc:Fallback>
+        </mc:AlternateContent>
+      </w:r>
+      <w:r>
+        <w:rPr>
+          <w:rFonts w:ascii="Arial" w:hAnsi="Arial" w:cs="Arial"/>
+          <w:sz w:val="22"/>
+          <w:szCs w:val="22"/>
+        </w:rPr>
+        <w:t>This first runs dockerBuild on each of the microservices to compile them, then brings up the kafka-clients</w:t>
+      </w:r>
+      <w:r>
+        <w:rPr>
+          <w:rFonts w:ascii="Arial" w:hAnsi="Arial" w:cs="Arial"/>
+          <w:sz w:val="22"/>
+          <w:szCs w:val="22"/>
+        </w:rPr>
+        <w:t xml:space="preserve"> before each of the topics for the microservices are </w:t>
+      </w:r>
+      <w:r>
+        <w:rPr>
+          <w:rFonts w:ascii="Arial" w:hAnsi="Arial" w:cs="Arial"/>
+          <w:sz w:val="22"/>
+          <w:szCs w:val="22"/>
+        </w:rPr>
+        <w:t>initialised</w:t>
+      </w:r>
+      <w:r>
+        <w:rPr>
+          <w:rFonts w:ascii="Arial" w:hAnsi="Arial" w:cs="Arial"/>
+          <w:sz w:val="22"/>
+          <w:szCs w:val="22"/>
+        </w:rPr>
+        <w:t>. Then finally the docker compose-prod file executed to start the microservices.</w:t>
+      </w:r>
+    </w:p>
+    <w:p>
+      <w:pPr>
+        <w:rPr>
+          <w:rFonts w:ascii="Arial" w:hAnsi="Arial" w:cs="Arial"/>
+          <w:sz w:val="22"/>
+          <w:szCs w:val="22"/>
+        </w:rPr>
+      </w:pPr>
+    </w:p>
+    <w:p>
+      <w:pPr>
+        <w:rPr>
+          <w:rFonts w:ascii="Arial" w:hAnsi="Arial" w:cs="Arial"/>
+          <w:sz w:val="22"/>
+          <w:szCs w:val="22"/>
+        </w:rPr>
+      </w:pPr>
+      <w:r>
+        <w:rPr>
+          <w:rFonts w:ascii="Arial" w:hAnsi="Arial" w:cs="Arial"/>
+          <w:noProof/>
+        </w:rPr>
+        <w:drawing>
+          <wp:anchor distT="0" distB="0" distL="114300" distR="114300" simplePos="0" relativeHeight="251676672" behindDoc="1" locked="0" layoutInCell="1" allowOverlap="1" wp14:anchorId="7D747C03" wp14:editId="1338A621">
+            <wp:simplePos x="0" y="0"/>
+            <wp:positionH relativeFrom="margin">
+              <wp:posOffset>32385</wp:posOffset>
+            </wp:positionH>
+            <wp:positionV relativeFrom="paragraph">
+              <wp:posOffset>444500</wp:posOffset>
+            </wp:positionV>
+            <wp:extent cx="3074035" cy="1562100"/>
+            <wp:effectExtent l="0" t="0" r="0" b="0"/>
+            <wp:wrapTight wrapText="bothSides">
+              <wp:wrapPolygon edited="0">
+                <wp:start x="0" y="0"/>
+                <wp:lineTo x="0" y="21337"/>
+                <wp:lineTo x="21417" y="21337"/>
+                <wp:lineTo x="21417" y="0"/>
+                <wp:lineTo x="0" y="0"/>
+              </wp:wrapPolygon>
+            </wp:wrapTight>
+            <wp:docPr id="2140944516" name="Picture 1" descr="A diagram of a computer network&#10;&#10;Description automatically generated"/>
+            <wp:cNvGraphicFramePr>
+              <a:graphicFrameLocks xmlns:a="http://schemas.openxmlformats.org/drawingml/2006/main" noChangeAspect="1"/>
+            </wp:cNvGraphicFramePr>
+            <a:graphic xmlns:a="http://schemas.openxmlformats.org/drawingml/2006/main">
+              <a:graphicData uri="http://schemas.openxmlformats.org/drawingml/2006/picture">
+                <pic:pic xmlns:pic="http://schemas.openxmlformats.org/drawingml/2006/picture">
+                  <pic:nvPicPr>
+                    <pic:cNvPr id="217537999" name="Picture 1" descr="A diagram of a computer network&#10;&#10;Description automatically generated"/>
+                    <pic:cNvPicPr>
+                      <a:picLocks noChangeAspect="1" noChangeArrowheads="1"/>
+                    </pic:cNvPicPr>
+                  </pic:nvPicPr>
+                  <pic:blipFill>
+                    <a:blip r:embed="rId12" cstate="print">
+                      <a:extLst>
+                        <a:ext uri="{28A0092B-C50C-407E-A947-70E740481C1C}">
+                          <a14:useLocalDpi xmlns:a14="http://schemas.microsoft.com/office/drawing/2010/main" val="0"/>
+                        </a:ext>
+                      </a:extLst>
+                    </a:blip>
+                    <a:srcRect/>
+                    <a:stretch>
+                      <a:fillRect/>
+                    </a:stretch>
+                  </pic:blipFill>
+                  <pic:spPr bwMode="auto">
+                    <a:xfrm>
+                      <a:off x="0" y="0"/>
+                      <a:ext cx="3074035" cy="1562100"/>
+                    </a:xfrm>
+                    <a:prstGeom prst="rect">
+                      <a:avLst/>
+                    </a:prstGeom>
+                    <a:noFill/>
+                    <a:ln>
+                      <a:noFill/>
+                    </a:ln>
+                  </pic:spPr>
+                </pic:pic>
+              </a:graphicData>
+            </a:graphic>
+            <wp14:sizeRelH relativeFrom="page">
+              <wp14:pctWidth>0</wp14:pctWidth>
+            </wp14:sizeRelH>
+            <wp14:sizeRelV relativeFrom="page">
+              <wp14:pctHeight>0</wp14:pctHeight>
+            </wp14:sizeRelV>
+          </wp:anchor>
+        </w:drawing>
+      </w:r>
+      <w:r>
+        <w:rPr>
+          <w:rFonts w:ascii="Arial" w:hAnsi="Arial" w:cs="Arial"/>
+          <w:sz w:val="22"/>
+          <w:szCs w:val="22"/>
+        </w:rPr>
+        <w:t xml:space="preserve">In </w:t>
+      </w:r>
+      <w:r>
+        <w:rPr>
+          <w:rFonts w:ascii="Arial" w:hAnsi="Arial" w:cs="Arial"/>
+          <w:i/>
+          <w:iCs/>
+          <w:sz w:val="22"/>
+          <w:szCs w:val="22"/>
+        </w:rPr>
+        <w:t>figure 6</w:t>
+      </w:r>
+      <w:r>
+        <w:rPr>
+          <w:rFonts w:ascii="Arial" w:hAnsi="Arial" w:cs="Arial"/>
+          <w:sz w:val="22"/>
+          <w:szCs w:val="22"/>
+        </w:rPr>
+        <w:t xml:space="preserve">, it illustrates the interconnections for </w:t>
+      </w:r>
+      <w:r>
+        <w:rPr>
+          <w:rFonts w:ascii="Arial" w:hAnsi="Arial" w:cs="Arial"/>
+          <w:sz w:val="22"/>
+          <w:szCs w:val="22"/>
+        </w:rPr>
+        <w:t>each of the CLIs and the system as a whole.</w:t>
+      </w:r>
+    </w:p>
+    <w:p>
+      <w:pPr>
+        <w:rPr>
+          <w:rFonts w:ascii="Arial" w:hAnsi="Arial" w:cs="Arial"/>
+          <w:sz w:val="22"/>
+          <w:szCs w:val="22"/>
+        </w:rPr>
+      </w:pPr>
+      <w:r>
+        <w:rPr>
+          <w:noProof/>
+        </w:rPr>
+        <mc:AlternateContent>
+          <mc:Choice Requires="wps">
+            <w:drawing>
+              <wp:anchor distT="0" distB="0" distL="114300" distR="114300" simplePos="0" relativeHeight="251678720" behindDoc="1" locked="0" layoutInCell="1" allowOverlap="1" wp14:anchorId="2E95772E" wp14:editId="74F47269">
+                <wp:simplePos x="0" y="0"/>
+                <wp:positionH relativeFrom="column">
+                  <wp:posOffset>-34290</wp:posOffset>
+                </wp:positionH>
+                <wp:positionV relativeFrom="paragraph">
+                  <wp:posOffset>1685290</wp:posOffset>
+                </wp:positionV>
+                <wp:extent cx="3074035" cy="635"/>
+                <wp:effectExtent l="0" t="0" r="0" b="0"/>
+                <wp:wrapTight wrapText="bothSides">
+                  <wp:wrapPolygon edited="0">
+                    <wp:start x="0" y="0"/>
+                    <wp:lineTo x="0" y="21600"/>
+                    <wp:lineTo x="21600" y="21600"/>
+                    <wp:lineTo x="21600" y="0"/>
+                  </wp:wrapPolygon>
+                </wp:wrapTight>
+                <wp:docPr id="347297356" name="Text Box 1"/>
+                <wp:cNvGraphicFramePr/>
+                <a:graphic xmlns:a="http://schemas.openxmlformats.org/drawingml/2006/main">
+                  <a:graphicData uri="http://schemas.microsoft.com/office/word/2010/wordprocessingShape">
+                    <wps:wsp>
+                      <wps:cNvSpPr txBox="1"/>
+                      <wps:spPr>
+                        <a:xfrm>
+                          <a:off x="0" y="0"/>
+                          <a:ext cx="3074035" cy="635"/>
+                        </a:xfrm>
+                        <a:prstGeom prst="rect">
+                          <a:avLst/>
+                        </a:prstGeom>
+                        <a:solidFill>
+                          <a:prstClr val="white"/>
+                        </a:solidFill>
+                        <a:ln>
+                          <a:noFill/>
+                        </a:ln>
+                      </wps:spPr>
+                      <wps:txbx>
+                        <w:txbxContent>
+                          <w:p>
+                            <w:pPr>
+                              <w:pStyle w:val="Caption"/>
+                              <w:jc w:val="center"/>
+                              <w:rPr>
+                                <w:sz w:val="22"/>
+                                <w:szCs w:val="22"/>
+                              </w:rPr>
+                            </w:pPr>
+                            <w:r>
+                              <w:rPr>
+                                <w:sz w:val="22"/>
+                                <w:szCs w:val="22"/>
+                              </w:rPr>
+                              <w:t>Figure 6</w:t>
+                            </w:r>
+                          </w:p>
+                        </w:txbxContent>
+                      </wps:txbx>
+                      <wps:bodyPr rot="0" spcFirstLastPara="0" vertOverflow="overflow" horzOverflow="overflow" vert="horz" wrap="square" lIns="0" tIns="0" rIns="0" bIns="0" numCol="1" spcCol="0" rtlCol="0" fromWordArt="0" anchor="t" anchorCtr="0" forceAA="0" compatLnSpc="1">
+                        <a:prstTxWarp prst="textNoShape">
+                          <a:avLst/>
+                        </a:prstTxWarp>
+                        <a:spAutoFit/>
+                      </wps:bodyPr>
+                    </wps:wsp>
+                  </a:graphicData>
+                </a:graphic>
+              </wp:anchor>
+            </w:drawing>
+          </mc:Choice>
+          <mc:Fallback>
+            <w:pict>
+              <v:shape w14:anchorId="2E95772E" id="_x0000_s1031" type="#_x0000_t202" style="position:absolute;margin-left:-2.7pt;margin-top:132.7pt;width:242.05pt;height:.05pt;z-index:-251637760;visibility:visible;mso-wrap-style:square;mso-wrap-distance-left:9pt;mso-wrap-distance-top:0;mso-wrap-distance-right:9pt;mso-wrap-distance-bottom:0;mso-position-horizontal:absolute;mso-position-horizontal-relative:text;mso-position-vertical:absolute;mso-position-vertical-relative:text;v-text-anchor:top" o:gfxdata="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" stroked="f">
+                <v:textbox style="mso-fit-shape-to-text:t" inset="0,0,0,0">
+                  <w:txbxContent>
+                    <w:p>
+                      <w:pPr>
+                        <w:pStyle w:val="Caption"/>
+                        <w:jc w:val="center"/>
+                        <w:rPr>
+                          <w:sz w:val="22"/>
+                          <w:szCs w:val="22"/>
+                        </w:rPr>
+                      </w:pPr>
+                      <w:r>
+                        <w:rPr>
+                          <w:sz w:val="22"/>
+                          <w:szCs w:val="22"/>
+                        </w:rPr>
+                        <w:t>Figure 6</w:t>
+                      </w:r>
+                    </w:p>
+                  </w:txbxContent>
+                </v:textbox>
+                <w10:wrap type="tight"/>
+              </v:shape>
+            </w:pict>
+          </mc:Fallback>
+        </mc:AlternateContent>
+      </w:r>
+    </w:p>
+    <w:p>
+      <w:pPr>
+        <w:rPr>
+          <w:rFonts w:ascii="Arial" w:hAnsi="Arial" w:cs="Arial"/>
+          <w:sz w:val="22"/>
+          <w:szCs w:val="22"/>
+        </w:rPr>
+      </w:pPr>
+    </w:p>
+    <w:p>
+      <w:pPr>
+        <w:rPr>
+          <w:rFonts w:ascii="Arial" w:hAnsi="Arial" w:cs="Arial"/>
+          <w:sz w:val="22"/>
+          <w:szCs w:val="22"/>
+        </w:rPr>
+      </w:pPr>
+    </w:p>
+    <w:p>
+      <w:pPr>
+        <w:rPr>
+          <w:rFonts w:ascii="Arial" w:hAnsi="Arial" w:cs="Arial"/>
+          <w:sz w:val="22"/>
+          <w:szCs w:val="22"/>
+        </w:rPr>
+      </w:pPr>
+    </w:p>
+    <w:p>
+      <w:pPr>
+        <w:rPr>
+          <w:rFonts w:ascii="Arial" w:hAnsi="Arial" w:cs="Arial"/>
+          <w:sz w:val="22"/>
+          <w:szCs w:val="22"/>
+        </w:rPr>
+      </w:pPr>
+    </w:p>
+    <w:p>
+      <w:pPr>
+        <w:rPr>
+          <w:rFonts w:ascii="Arial" w:hAnsi="Arial" w:cs="Arial"/>
+          <w:sz w:val="22"/>
+          <w:szCs w:val="22"/>
+        </w:rPr>
+      </w:pPr>
+    </w:p>
+    <w:p>
+      <w:pPr>
+        <w:rPr>
+          <w:rFonts w:ascii="Arial" w:hAnsi="Arial" w:cs="Arial"/>
+          <w:sz w:val="22"/>
+          <w:szCs w:val="22"/>
+        </w:rPr>
+      </w:pPr>
+      <w:r>
+        <w:rPr>
+          <w:rFonts w:ascii="Arial" w:hAnsi="Arial" w:cs="Arial"/>
+          <w:sz w:val="22"/>
+          <w:szCs w:val="22"/>
+        </w:rPr>
+        <w:t xml:space="preserve">This solution can scale up to large numbers of users by </w:t>
+      </w:r>
+      <w:r>
+        <w:rPr>
+          <w:rFonts w:ascii="Arial" w:hAnsi="Arial" w:cs="Arial"/>
+          <w:sz w:val="22"/>
+          <w:szCs w:val="22"/>
+        </w:rPr>
+        <w:t>scaling each of the microservices independently, as such increases the microservice in need without effecting the other services. This also means that there’s focused resource allocation so that it can be more efficiently optimized. Also, as the users only connect to the microservices though REST interfaces, it means that using software the requests can be re-routed to another container running the microservices to balance the load on where the requests are coming from.</w:t>
+      </w:r>
+      <w:r>
+        <w:rPr>
+          <w:rFonts w:ascii="Arial" w:hAnsi="Arial" w:cs="Arial"/>
+          <w:sz w:val="22"/>
+          <w:szCs w:val="22"/>
+        </w:rPr>
+        <w:t xml:space="preserve"> Also when topics are created in the initialisation, the number of partitions can be increased to increase the </w:t>
+      </w:r>
+      <w:r>
+        <w:rPr>
+          <w:rFonts w:ascii="Arial" w:hAnsi="Arial" w:cs="Arial"/>
+          <w:sz w:val="22"/>
+          <w:szCs w:val="22"/>
+        </w:rPr>
+        <w:t>parallelisation</w:t>
+      </w:r>
+      <w:r>
+        <w:rPr>
+          <w:rFonts w:ascii="Arial" w:hAnsi="Arial" w:cs="Arial"/>
+          <w:sz w:val="22"/>
+          <w:szCs w:val="22"/>
+        </w:rPr>
+        <w:t xml:space="preserve"> </w:t>
+      </w:r>
+      <w:r>
+        <w:rPr>
+          <w:rFonts w:ascii="Arial" w:hAnsi="Arial" w:cs="Arial"/>
+          <w:sz w:val="22"/>
+          <w:szCs w:val="22"/>
+        </w:rPr>
+        <w:t>of the service, allowing more users to run the same commands at once.</w:t>
+      </w:r>
+    </w:p>
+    <w:p>
+      <w:pPr>
+        <w:rPr>
+          <w:rFonts w:ascii="Arial" w:hAnsi="Arial" w:cs="Arial"/>
+          <w:sz w:val="22"/>
+          <w:szCs w:val="22"/>
+        </w:rPr>
+      </w:pPr>
+    </w:p>
+    <w:p>
+      <w:pPr>
+        <w:rPr>
+          <w:rFonts w:ascii="Arial" w:hAnsi="Arial" w:cs="Arial"/>
+          <w:sz w:val="22"/>
+          <w:szCs w:val="22"/>
+        </w:rPr>
+      </w:pPr>
+    </w:p>
+    <w:p>
+      <w:pPr>
+        <w:rPr>
+          <w:rFonts w:ascii="Arial" w:hAnsi="Arial" w:cs="Arial"/>
+          <w:sz w:val="22"/>
+          <w:szCs w:val="22"/>
+        </w:rPr>
+      </w:pPr>
+      <w:r>
+        <w:rPr>
+          <w:rFonts w:ascii="Arial" w:hAnsi="Arial" w:cs="Arial"/>
+          <w:sz w:val="22"/>
+          <w:szCs w:val="22"/>
+        </w:rPr>
+        <w:t>This solution is also resilient to failures, as each of the microservices are separate, it means that if one of them fails the other microservices stay up, and if configured correctly, can restart, and recover automatically without human intervention which leads to increased uptime.</w:t>
+      </w:r>
+    </w:p>
+    <w:p>
+      <w:pPr>
+        <w:rPr>
+          <w:rFonts w:ascii="Arial" w:hAnsi="Arial" w:cs="Arial"/>
+          <w:sz w:val="22"/>
+          <w:szCs w:val="22"/>
+        </w:rPr>
+      </w:pPr>
+      <w:r>
+        <w:rPr>
+          <w:rFonts w:ascii="Arial" w:hAnsi="Arial" w:cs="Arial"/>
+          <w:sz w:val="22"/>
+          <w:szCs w:val="22"/>
+        </w:rPr>
+        <w:t>This solution also means that automated heath-checks can be run to make sure</w:t>
+      </w:r>
+      <w:r>
+        <w:rPr>
+          <w:rFonts w:ascii="Arial" w:hAnsi="Arial" w:cs="Arial"/>
+          <w:sz w:val="22"/>
+          <w:szCs w:val="22"/>
+        </w:rPr>
+        <w:t xml:space="preserve"> that the system is working as expected.</w:t>
+      </w:r>
+    </w:p>
+    <w:p>
+      <w:pPr>
+        <w:rPr>
+          <w:rFonts w:ascii="Arial" w:hAnsi="Arial" w:cs="Arial"/>
+          <w:sz w:val="22"/>
+          <w:szCs w:val="22"/>
+        </w:rPr>
+      </w:pPr>
+      <w:r>
+        <w:rPr>
+          <w:rFonts w:ascii="Arial" w:hAnsi="Arial" w:cs="Arial"/>
+          <w:sz w:val="22"/>
+          <w:szCs w:val="22"/>
+        </w:rPr>
+        <w:t>Containerisation also allows for increased security as they isolate their applications and dependencies as well as having enhanced security controls</w:t>
+      </w:r>
+      <w:r>
+        <w:rPr>
+          <w:rFonts w:ascii="Arial" w:hAnsi="Arial" w:cs="Arial"/>
+          <w:sz w:val="22"/>
+          <w:szCs w:val="22"/>
+        </w:rPr>
+        <w:t>, which is much better than using a VM.</w:t>
+      </w:r>
+    </w:p>
+    <w:p>
+      <w:pPr>
+        <w:rPr>
+          <w:rFonts w:ascii="Arial" w:hAnsi="Arial" w:cs="Arial"/>
+          <w:sz w:val="22"/>
+          <w:szCs w:val="22"/>
+        </w:rPr>
+      </w:pPr>
+      <w:r>
+        <w:rPr>
+          <w:rFonts w:ascii="Arial" w:hAnsi="Arial" w:cs="Arial"/>
+          <w:sz w:val="22"/>
+          <w:szCs w:val="22"/>
+        </w:rPr>
+        <w:t xml:space="preserve">Lastly it has more predicable behaviour </w:t>
+      </w:r>
+      <w:r>
+        <w:rPr>
+          <w:rFonts w:ascii="Arial" w:hAnsi="Arial" w:cs="Arial"/>
+          <w:sz w:val="22"/>
+          <w:szCs w:val="22"/>
+        </w:rPr>
+        <w:t xml:space="preserve">as it behaves more consistently across different environments as it is always using the same alpine </w:t>
+      </w:r>
+      <w:r>
+        <w:rPr>
+          <w:rFonts w:ascii="Arial" w:hAnsi="Arial" w:cs="Arial"/>
+          <w:sz w:val="22"/>
+          <w:szCs w:val="22"/>
+        </w:rPr>
+        <w:t>Linux</w:t>
+      </w:r>
+      <w:r>
+        <w:rPr>
+          <w:rFonts w:ascii="Arial" w:hAnsi="Arial" w:cs="Arial"/>
+          <w:sz w:val="22"/>
+          <w:szCs w:val="22"/>
+        </w:rPr>
+        <w:t xml:space="preserve"> environment </w:t>
+      </w:r>
+      <w:r>
+        <w:rPr>
+          <w:rFonts w:ascii="Arial" w:hAnsi="Arial" w:cs="Arial"/>
+          <w:sz w:val="22"/>
+          <w:szCs w:val="22"/>
+        </w:rPr>
+        <w:t>in Docker.</w:t>
+      </w:r>
+    </w:p>
+    <w:p>
+      <w:pPr>
+        <w:rPr>
+          <w:rFonts w:ascii="Arial" w:hAnsi="Arial" w:cs="Arial"/>
+          <w:sz w:val="22"/>
+          <w:szCs w:val="22"/>
+        </w:rPr>
+      </w:pPr>
+    </w:p>
+    <w:p>
+      <w:pPr>
+        <w:rPr>
+          <w:rFonts w:ascii="Arial" w:hAnsi="Arial" w:cs="Arial"/>
+          <w:sz w:val="22"/>
+          <w:szCs w:val="22"/>
+        </w:rPr>
+      </w:pPr>
+    </w:p>
+    <w:p>
+      <w:pPr>
+        <w:rPr>
+          <w:rFonts w:ascii="Arial" w:hAnsi="Arial" w:cs="Arial"/>
+          <w:sz w:val="22"/>
+          <w:szCs w:val="22"/>
+        </w:rPr>
+      </w:pPr>
+    </w:p>
+    <w:p>
+      <w:pPr>
+        <w:rPr>
+          <w:rFonts w:ascii="Arial" w:hAnsi="Arial" w:cs="Arial"/>
+          <w:sz w:val="22"/>
+          <w:szCs w:val="22"/>
+        </w:rPr>
+      </w:pPr>
+    </w:p>
+    <w:p>
+      <w:pPr>
+        <w:rPr>
+          <w:rFonts w:ascii="Arial" w:hAnsi="Arial" w:cs="Arial"/>
+          <w:sz w:val="22"/>
+          <w:szCs w:val="22"/>
+        </w:rPr>
+      </w:pPr>
+    </w:p>
+    <w:p>
+      <w:pPr>
+        <w:rPr>
+          <w:rFonts w:ascii="Arial" w:hAnsi="Arial" w:cs="Arial"/>
+          <w:sz w:val="22"/>
+          <w:szCs w:val="22"/>
+        </w:rPr>
+      </w:pPr>
+    </w:p>
+    <w:p>
+      <w:pPr>
+        <w:rPr>
+          <w:rFonts w:ascii="Arial" w:hAnsi="Arial" w:cs="Arial"/>
+          <w:sz w:val="22"/>
+          <w:szCs w:val="22"/>
+        </w:rPr>
+      </w:pPr>
+    </w:p>
+    <w:p>
+      <w:pPr>
+        <w:rPr>
+          <w:rFonts w:ascii="Arial" w:hAnsi="Arial" w:cs="Arial"/>
+          <w:sz w:val="22"/>
+          <w:szCs w:val="22"/>
+        </w:rPr>
+      </w:pPr>
+    </w:p>
+    <w:p>
+      <w:pPr>
+        <w:rPr>
+          <w:rFonts w:ascii="Arial" w:hAnsi="Arial" w:cs="Arial"/>
+          <w:sz w:val="22"/>
+          <w:szCs w:val="22"/>
+        </w:rPr>
+      </w:pPr>
+    </w:p>
+    <w:p>
+      <w:pPr>
+        <w:rPr>
+          <w:rFonts w:ascii="Arial" w:hAnsi="Arial" w:cs="Arial"/>
+          <w:sz w:val="22"/>
+          <w:szCs w:val="22"/>
+        </w:rPr>
+      </w:pPr>
+    </w:p>
+    <w:p>
+      <w:pPr>
+        <w:rPr>
+          <w:rFonts w:ascii="Arial" w:hAnsi="Arial" w:cs="Arial"/>
+          <w:b/>
+          <w:bCs/>
+          <w:u w:val="single"/>
+        </w:rPr>
+        <w:sectPr>
+          <w:pgSz w:w="11906" w:h="16838"/>
+          <w:pgMar w:top="1134" w:right="1134" w:bottom="1134" w:left="1134" w:header="0" w:footer="0" w:gutter="0"/>
+          <w:cols w:space="720"/>
+          <w:formProt w:val="0"/>
+          <w:docGrid w:linePitch="100"/>
+        </w:sectPr>
+      </w:pPr>
+    </w:p>
+    <w:p>
+      <w:pPr>
+        <w:rPr>
+          <w:rFonts w:ascii="Arial" w:hAnsi="Arial" w:cs="Arial"/>
+          <w:b/>
+          <w:bCs/>
+          <w:u w:val="single"/>
+        </w:rPr>
+      </w:pPr>
+      <w:r>
+        <w:rPr>
+          <w:rFonts w:ascii="Arial" w:hAnsi="Arial" w:cs="Arial"/>
+          <w:b/>
+          <w:bCs/>
+          <w:u w:val="single"/>
+        </w:rPr>
+        <w:lastRenderedPageBreak/>
+        <w:t>2.1.</w:t>
+      </w:r>
+      <w:r>
+        <w:rPr>
+          <w:rFonts w:ascii="Arial" w:hAnsi="Arial" w:cs="Arial"/>
+          <w:b/>
+          <w:bCs/>
+          <w:u w:val="single"/>
+        </w:rPr>
+        <w:t>4</w:t>
+      </w:r>
+      <w:r>
+        <w:rPr>
+          <w:rFonts w:ascii="Arial" w:hAnsi="Arial" w:cs="Arial"/>
+          <w:b/>
+          <w:bCs/>
+          <w:u w:val="single"/>
+        </w:rPr>
+        <w:t xml:space="preserve"> </w:t>
+      </w:r>
+      <w:r>
+        <w:rPr>
+          <w:rFonts w:ascii="Arial" w:hAnsi="Arial" w:cs="Arial"/>
+          <w:b/>
+          <w:bCs/>
+          <w:u w:val="single"/>
+        </w:rPr>
+        <w:t>Quality Assurance</w:t>
+      </w:r>
+    </w:p>
+    <w:p>
+      <w:pPr>
+        <w:rPr>
+          <w:rFonts w:ascii="Arial" w:hAnsi="Arial" w:cs="Arial"/>
+        </w:rPr>
+      </w:pPr>
+      <w:r>
+        <w:rPr>
+          <w:noProof/>
+        </w:rPr>
+        <w:drawing>
+          <wp:anchor distT="0" distB="0" distL="114300" distR="114300" simplePos="0" relativeHeight="251679744" behindDoc="1" locked="0" layoutInCell="1" allowOverlap="1" wp14:anchorId="5200485D" wp14:editId="2AEC9F4D">
+            <wp:simplePos x="0" y="0"/>
+            <wp:positionH relativeFrom="column">
+              <wp:posOffset>-64135</wp:posOffset>
+            </wp:positionH>
+            <wp:positionV relativeFrom="paragraph">
+              <wp:posOffset>97155</wp:posOffset>
+            </wp:positionV>
+            <wp:extent cx="3525520" cy="2190750"/>
+            <wp:effectExtent l="0" t="0" r="0" b="0"/>
+            <wp:wrapTight wrapText="bothSides">
+              <wp:wrapPolygon edited="0">
+                <wp:start x="0" y="0"/>
+                <wp:lineTo x="0" y="21412"/>
+                <wp:lineTo x="21476" y="21412"/>
+                <wp:lineTo x="21476" y="0"/>
+                <wp:lineTo x="0" y="0"/>
+              </wp:wrapPolygon>
+            </wp:wrapTight>
+            <wp:docPr id="999837442" name="Picture 1" descr="A screenshot of a computer&#10;&#10;Description automatically generated"/>
+            <wp:cNvGraphicFramePr>
+              <a:graphicFrameLocks xmlns:a="http://schemas.openxmlformats.org/drawingml/2006/main" noChangeAspect="1"/>
+            </wp:cNvGraphicFramePr>
+            <a:graphic xmlns:a="http://schemas.openxmlformats.org/drawingml/2006/main">
+              <a:graphicData uri="http://schemas.openxmlformats.org/drawingml/2006/picture">
+                <pic:pic xmlns:pic="http://schemas.openxmlformats.org/drawingml/2006/picture">
+                  <pic:nvPicPr>
+                    <pic:cNvPr id="999837442" name="Picture 1" descr="A screenshot of a computer&#10;&#10;Description automatically generated"/>
+                    <pic:cNvPicPr/>
+                  </pic:nvPicPr>
+                  <pic:blipFill>
+                    <a:blip r:embed="rId13">
+                      <a:extLst>
+                        <a:ext uri="{28A0092B-C50C-407E-A947-70E740481C1C}">
+                          <a14:useLocalDpi xmlns:a14="http://schemas.microsoft.com/office/drawing/2010/main" val="0"/>
+                        </a:ext>
+                      </a:extLst>
+                    </a:blip>
+                    <a:stretch>
+                      <a:fillRect/>
+                    </a:stretch>
+                  </pic:blipFill>
+                  <pic:spPr>
+                    <a:xfrm>
+                      <a:off x="0" y="0"/>
+                      <a:ext cx="3525520" cy="2190750"/>
+                    </a:xfrm>
+                    <a:prstGeom prst="rect">
+                      <a:avLst/>
+                    </a:prstGeom>
+                  </pic:spPr>
+                </pic:pic>
+              </a:graphicData>
+            </a:graphic>
+            <wp14:sizeRelH relativeFrom="page">
+              <wp14:pctWidth>0</wp14:pctWidth>
+            </wp14:sizeRelH>
+            <wp14:sizeRelV relativeFrom="page">
+              <wp14:pctHeight>0</wp14:pctHeight>
+            </wp14:sizeRelV>
+          </wp:anchor>
+        </w:drawing>
+      </w:r>
+    </w:p>
+    <w:p>
+      <w:pPr>
+        <w:rPr>
+          <w:rFonts w:ascii="Arial" w:hAnsi="Arial" w:cs="Arial"/>
+          <w:sz w:val="22"/>
+          <w:szCs w:val="22"/>
+        </w:rPr>
+      </w:pPr>
+    </w:p>
+    <w:p>
+      <w:pPr>
+        <w:rPr>
+          <w:rFonts w:ascii="Arial" w:hAnsi="Arial" w:cs="Arial"/>
+          <w:sz w:val="22"/>
+          <w:szCs w:val="22"/>
+        </w:rPr>
+      </w:pPr>
+      <w:r>
+        <w:rPr>
+          <w:noProof/>
+        </w:rPr>
+        <mc:AlternateContent>
+          <mc:Choice Requires="wps">
+            <w:drawing>
+              <wp:anchor distT="0" distB="0" distL="114300" distR="114300" simplePos="0" relativeHeight="251685888" behindDoc="1" locked="0" layoutInCell="1" allowOverlap="1" wp14:anchorId="529C30A4" wp14:editId="3701DB02">
+                <wp:simplePos x="0" y="0"/>
+                <wp:positionH relativeFrom="column">
+                  <wp:posOffset>3582670</wp:posOffset>
+                </wp:positionH>
+                <wp:positionV relativeFrom="paragraph">
+                  <wp:posOffset>1313180</wp:posOffset>
+                </wp:positionV>
+                <wp:extent cx="3257550" cy="635"/>
+                <wp:effectExtent l="0" t="0" r="0" b="0"/>
+                <wp:wrapTight wrapText="bothSides">
+                  <wp:wrapPolygon edited="0">
+                    <wp:start x="0" y="0"/>
+                    <wp:lineTo x="0" y="21600"/>
+                    <wp:lineTo x="21600" y="21600"/>
+                    <wp:lineTo x="21600" y="0"/>
+                  </wp:wrapPolygon>
+                </wp:wrapTight>
+                <wp:docPr id="949485884" name="Text Box 1"/>
+                <wp:cNvGraphicFramePr/>
+                <a:graphic xmlns:a="http://schemas.openxmlformats.org/drawingml/2006/main">
+                  <a:graphicData uri="http://schemas.microsoft.com/office/word/2010/wordprocessingShape">
+                    <wps:wsp>
+                      <wps:cNvSpPr txBox="1"/>
+                      <wps:spPr>
+                        <a:xfrm>
+                          <a:off x="0" y="0"/>
+                          <a:ext cx="3257550" cy="635"/>
+                        </a:xfrm>
+                        <a:prstGeom prst="rect">
+                          <a:avLst/>
+                        </a:prstGeom>
+                        <a:solidFill>
+                          <a:prstClr val="white"/>
+                        </a:solidFill>
+                        <a:ln>
+                          <a:noFill/>
+                        </a:ln>
+                      </wps:spPr>
+                      <wps:txbx>
+                        <w:txbxContent>
+                          <w:p>
+                            <w:pPr>
+                              <w:pStyle w:val="Caption"/>
+                              <w:jc w:val="center"/>
+                              <w:rPr>
+                                <w:noProof/>
+                                <w:sz w:val="22"/>
+                                <w:szCs w:val="22"/>
+                                <w:u w:val="single"/>
+                              </w:rPr>
+                            </w:pPr>
+                            <w:r>
+                              <w:rPr>
+                                <w:sz w:val="22"/>
+                                <w:szCs w:val="22"/>
+                              </w:rPr>
+                              <w:t>Figure 8</w:t>
+                            </w:r>
+                          </w:p>
+                        </w:txbxContent>
+                      </wps:txbx>
+                      <wps:bodyPr rot="0" spcFirstLastPara="0" vertOverflow="overflow" horzOverflow="overflow" vert="horz" wrap="square" lIns="0" tIns="0" rIns="0" bIns="0" numCol="1" spcCol="0" rtlCol="0" fromWordArt="0" anchor="t" anchorCtr="0" forceAA="0" compatLnSpc="1">
+                        <a:prstTxWarp prst="textNoShape">
+                          <a:avLst/>
+                        </a:prstTxWarp>
+                        <a:spAutoFit/>
+                      </wps:bodyPr>
+                    </wps:wsp>
+                  </a:graphicData>
+                </a:graphic>
+              </wp:anchor>
+            </w:drawing>
+          </mc:Choice>
+          <mc:Fallback>
+            <w:pict>
+              <v:shape w14:anchorId="529C30A4" id="_x0000_s1032" type="#_x0000_t202" style="position:absolute;margin-left:282.1pt;margin-top:103.4pt;width:256.5pt;height:.05pt;z-index:-251630592;visibility:visible;mso-wrap-style:square;mso-wrap-distance-left:9pt;mso-wrap-distance-top:0;mso-wrap-distance-right:9pt;mso-wrap-distance-bottom:0;mso-position-horizontal:absolute;mso-position-horizontal-relative:text;mso-position-vertical:absolute;mso-position-vertical-relative:text;v-text-anchor:top" o:gfxdata="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" stroked="f">
+                <v:textbox style="mso-fit-shape-to-text:t" inset="0,0,0,0">
+                  <w:txbxContent>
+                    <w:p>
+                      <w:pPr>
+                        <w:pStyle w:val="Caption"/>
+                        <w:jc w:val="center"/>
+                        <w:rPr>
+                          <w:noProof/>
+                          <w:sz w:val="22"/>
+                          <w:szCs w:val="22"/>
+                          <w:u w:val="single"/>
+                        </w:rPr>
+                      </w:pPr>
+                      <w:r>
+                        <w:rPr>
+                          <w:sz w:val="22"/>
+                          <w:szCs w:val="22"/>
+                        </w:rPr>
+                        <w:t>Figure 8</w:t>
+                      </w:r>
+                    </w:p>
+                  </w:txbxContent>
+                </v:textbox>
+                <w10:wrap type="tight"/>
+              </v:shape>
+            </w:pict>
+          </mc:Fallback>
+        </mc:AlternateContent>
+      </w:r>
+      <w:r>
+        <w:rPr>
+          <w:noProof/>
+          <w:u w:val="single"/>
+        </w:rPr>
+        <w:drawing>
+          <wp:anchor distT="0" distB="0" distL="114300" distR="114300" simplePos="0" relativeHeight="251681792" behindDoc="1" locked="0" layoutInCell="1" allowOverlap="1" wp14:anchorId="51223F97" wp14:editId="3AAE72C7">
+            <wp:simplePos x="0" y="0"/>
+            <wp:positionH relativeFrom="column">
+              <wp:posOffset>3582670</wp:posOffset>
+            </wp:positionH>
+            <wp:positionV relativeFrom="paragraph">
+              <wp:posOffset>222250</wp:posOffset>
+            </wp:positionV>
+            <wp:extent cx="3257550" cy="1085850"/>
+            <wp:effectExtent l="0" t="0" r="0" b="0"/>
+            <wp:wrapTight wrapText="bothSides">
+              <wp:wrapPolygon edited="0">
+                <wp:start x="0" y="0"/>
+                <wp:lineTo x="0" y="21221"/>
+                <wp:lineTo x="21474" y="21221"/>
+                <wp:lineTo x="21474" y="0"/>
+                <wp:lineTo x="0" y="0"/>
+              </wp:wrapPolygon>
+            </wp:wrapTight>
+            <wp:docPr id="766116675" name="Picture 1" descr="A screenshot of a computer&#10;&#10;Description automatically generated"/>
+            <wp:cNvGraphicFramePr>
+              <a:graphicFrameLocks xmlns:a="http://schemas.openxmlformats.org/drawingml/2006/main" noChangeAspect="1"/>
+            </wp:cNvGraphicFramePr>
+            <a:graphic xmlns:a="http://schemas.openxmlformats.org/drawingml/2006/main">
+              <a:graphicData uri="http://schemas.openxmlformats.org/drawingml/2006/picture">
+                <pic:pic xmlns:pic="http://schemas.openxmlformats.org/drawingml/2006/picture">
+                  <pic:nvPicPr>
+                    <pic:cNvPr id="766116675" name="Picture 1" descr="A screenshot of a computer&#10;&#10;Description automatically generated"/>
+                    <pic:cNvPicPr/>
+                  </pic:nvPicPr>
+                  <pic:blipFill>
+                    <a:blip r:embed="rId14" cstate="print">
+                      <a:extLst>
+                        <a:ext uri="{28A0092B-C50C-407E-A947-70E740481C1C}">
+                          <a14:useLocalDpi xmlns:a14="http://schemas.microsoft.com/office/drawing/2010/main" val="0"/>
+                        </a:ext>
+                      </a:extLst>
+                    </a:blip>
+                    <a:stretch>
+                      <a:fillRect/>
+                    </a:stretch>
+                  </pic:blipFill>
+                  <pic:spPr>
+                    <a:xfrm>
+                      <a:off x="0" y="0"/>
+                      <a:ext cx="3257550" cy="1085850"/>
+                    </a:xfrm>
+                    <a:prstGeom prst="rect">
+                      <a:avLst/>
+                    </a:prstGeom>
+                  </pic:spPr>
+                </pic:pic>
+              </a:graphicData>
+            </a:graphic>
+            <wp14:sizeRelH relativeFrom="page">
+              <wp14:pctWidth>0</wp14:pctWidth>
+            </wp14:sizeRelH>
+            <wp14:sizeRelV relativeFrom="page">
+              <wp14:pctHeight>0</wp14:pctHeight>
+            </wp14:sizeRelV>
+          </wp:anchor>
+        </w:drawing>
+      </w:r>
+    </w:p>
+    <w:p>
+      <w:pPr>
+        <w:rPr>
+          <w:rFonts w:ascii="Arial" w:hAnsi="Arial" w:cs="Arial"/>
+          <w:sz w:val="22"/>
+          <w:szCs w:val="22"/>
+        </w:rPr>
+      </w:pPr>
+      <w:r>
+        <w:rPr>
+          <w:noProof/>
+        </w:rPr>
+        <mc:AlternateContent>
+          <mc:Choice Requires="wps">
+            <w:drawing>
+              <wp:anchor distT="0" distB="0" distL="114300" distR="114300" simplePos="0" relativeHeight="251683840" behindDoc="1" locked="0" layoutInCell="1" allowOverlap="1" wp14:anchorId="3F1B9CC2" wp14:editId="56F28EF2">
+                <wp:simplePos x="0" y="0"/>
+                <wp:positionH relativeFrom="column">
+                  <wp:posOffset>-110490</wp:posOffset>
+                </wp:positionH>
+                <wp:positionV relativeFrom="paragraph">
+                  <wp:posOffset>1784350</wp:posOffset>
+                </wp:positionV>
+                <wp:extent cx="3525520" cy="635"/>
+                <wp:effectExtent l="0" t="0" r="0" b="0"/>
+                <wp:wrapTight wrapText="bothSides">
+                  <wp:wrapPolygon edited="0">
+                    <wp:start x="0" y="0"/>
+                    <wp:lineTo x="0" y="21600"/>
+                    <wp:lineTo x="21600" y="21600"/>
+                    <wp:lineTo x="21600" y="0"/>
+                  </wp:wrapPolygon>
+                </wp:wrapTight>
+                <wp:docPr id="627759250" name="Text Box 1"/>
+                <wp:cNvGraphicFramePr/>
+                <a:graphic xmlns:a="http://schemas.openxmlformats.org/drawingml/2006/main">
+                  <a:graphicData uri="http://schemas.microsoft.com/office/word/2010/wordprocessingShape">
+                    <wps:wsp>
+                      <wps:cNvSpPr txBox="1"/>
+                      <wps:spPr>
+                        <a:xfrm>
+                          <a:off x="0" y="0"/>
+                          <a:ext cx="3525520" cy="635"/>
+                        </a:xfrm>
+                        <a:prstGeom prst="rect">
+                          <a:avLst/>
+                        </a:prstGeom>
+                        <a:solidFill>
+                          <a:prstClr val="white"/>
+                        </a:solidFill>
+                        <a:ln>
+                          <a:noFill/>
+                        </a:ln>
+                      </wps:spPr>
+                      <wps:txbx>
+                        <w:txbxContent>
+                          <w:p>
+                            <w:pPr>
+                              <w:pStyle w:val="Caption"/>
+                              <w:jc w:val="center"/>
+                              <w:rPr>
+                                <w:noProof/>
+                                <w:sz w:val="22"/>
+                                <w:szCs w:val="22"/>
+                              </w:rPr>
+                            </w:pPr>
+                            <w:r>
+                              <w:rPr>
+                                <w:sz w:val="22"/>
+                                <w:szCs w:val="22"/>
+                              </w:rPr>
+                              <w:t>Figure 7</w:t>
+                            </w:r>
+                          </w:p>
+                        </w:txbxContent>
+                      </wps:txbx>
+                      <wps:bodyPr rot="0" spcFirstLastPara="0" vertOverflow="overflow" horzOverflow="overflow" vert="horz" wrap="square" lIns="0" tIns="0" rIns="0" bIns="0" numCol="1" spcCol="0" rtlCol="0" fromWordArt="0" anchor="t" anchorCtr="0" forceAA="0" compatLnSpc="1">
+                        <a:prstTxWarp prst="textNoShape">
+                          <a:avLst/>
+                        </a:prstTxWarp>
+                        <a:spAutoFit/>
+                      </wps:bodyPr>
+                    </wps:wsp>
+                  </a:graphicData>
+                </a:graphic>
+              </wp:anchor>
+            </w:drawing>
+          </mc:Choice>
+          <mc:Fallback>
+            <w:pict>
+              <v:shape w14:anchorId="3F1B9CC2" id="_x0000_s1033" type="#_x0000_t202" style="position:absolute;margin-left:-8.7pt;margin-top:140.5pt;width:277.6pt;height:.05pt;z-index:-251632640;visibility:visible;mso-wrap-style:square;mso-wrap-distance-left:9pt;mso-wrap-distance-top:0;mso-wrap-distance-right:9pt;mso-wrap-distance-bottom:0;mso-position-horizontal:absolute;mso-position-horizontal-relative:text;mso-position-vertical:absolute;mso-position-vertical-relative:text;v-text-anchor:top" o:gfxdata="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" stroked="f">
+                <v:textbox style="mso-fit-shape-to-text:t" inset="0,0,0,0">
+                  <w:txbxContent>
+                    <w:p>
+                      <w:pPr>
+                        <w:pStyle w:val="Caption"/>
+                        <w:jc w:val="center"/>
+                        <w:rPr>
+                          <w:noProof/>
+                          <w:sz w:val="22"/>
+                          <w:szCs w:val="22"/>
+                        </w:rPr>
+                      </w:pPr>
+                      <w:r>
+                        <w:rPr>
+                          <w:sz w:val="22"/>
+                          <w:szCs w:val="22"/>
+                        </w:rPr>
+                        <w:t>Figure 7</w:t>
+                      </w:r>
+                    </w:p>
+                  </w:txbxContent>
+                </v:textbox>
+                <w10:wrap type="tight"/>
+              </v:shape>
+            </w:pict>
+          </mc:Fallback>
+        </mc:AlternateContent>
+      </w:r>
+    </w:p>
+    <w:p>
+      <w:pPr>
+        <w:rPr>
+          <w:rFonts w:ascii="Arial" w:hAnsi="Arial" w:cs="Arial"/>
+          <w:sz w:val="22"/>
+          <w:szCs w:val="22"/>
+        </w:rPr>
+      </w:pPr>
+    </w:p>
+    <w:p>
+      <w:pPr>
+        <w:rPr>
+          <w:rFonts w:ascii="Arial" w:hAnsi="Arial" w:cs="Arial"/>
+          <w:sz w:val="22"/>
+          <w:szCs w:val="22"/>
+        </w:rPr>
+      </w:pPr>
+    </w:p>
+    <w:p>
+      <w:pPr>
+        <w:rPr>
+          <w:rFonts w:ascii="Arial" w:hAnsi="Arial" w:cs="Arial"/>
+          <w:sz w:val="22"/>
+          <w:szCs w:val="22"/>
+        </w:rPr>
+      </w:pPr>
+    </w:p>
+    <w:p>
+      <w:pPr>
+        <w:rPr>
+          <w:rFonts w:ascii="Arial" w:hAnsi="Arial" w:cs="Arial"/>
+          <w:sz w:val="22"/>
+          <w:szCs w:val="22"/>
+        </w:rPr>
+      </w:pPr>
+      <w:r>
+        <w:rPr>
+          <w:rFonts w:ascii="Arial" w:hAnsi="Arial" w:cs="Arial"/>
+          <w:sz w:val="22"/>
+          <w:szCs w:val="22"/>
+        </w:rPr>
+        <w:t xml:space="preserve">For each of the microservices, the main way that I initially tested them is though exploratory testing using the CLI created. </w:t>
+      </w:r>
+      <w:r>
+        <w:rPr>
+          <w:rFonts w:ascii="Arial" w:hAnsi="Arial" w:cs="Arial"/>
+          <w:sz w:val="22"/>
+          <w:szCs w:val="22"/>
+        </w:rPr>
+        <w:t xml:space="preserve">This allowed for quick testing to be used both during and after they were developed. </w:t>
+      </w:r>
+    </w:p>
+    <w:p>
+      <w:pPr>
+        <w:rPr>
+          <w:rFonts w:ascii="Arial" w:hAnsi="Arial" w:cs="Arial"/>
+          <w:sz w:val="22"/>
+          <w:szCs w:val="22"/>
+        </w:rPr>
+      </w:pPr>
+    </w:p>
+    <w:p>
+      <w:pPr>
+        <w:rPr>
+          <w:rFonts w:ascii="Arial" w:hAnsi="Arial" w:cs="Arial"/>
+          <w:sz w:val="22"/>
+          <w:szCs w:val="22"/>
+        </w:rPr>
+      </w:pPr>
+      <w:r>
+        <w:rPr>
+          <w:rFonts w:ascii="Arial" w:hAnsi="Arial" w:cs="Arial"/>
+          <w:sz w:val="22"/>
+          <w:szCs w:val="22"/>
+        </w:rPr>
+        <w:t xml:space="preserve">To run the tests, start a microservice independently using </w:t>
+      </w:r>
+      <w:r>
+        <w:rPr>
+          <w:rFonts w:ascii="Arial" w:hAnsi="Arial" w:cs="Arial"/>
+          <w:i/>
+          <w:iCs/>
+          <w:sz w:val="22"/>
+          <w:szCs w:val="22"/>
+        </w:rPr>
+        <w:t>docker compose up -d</w:t>
+      </w:r>
+      <w:r>
+        <w:rPr>
+          <w:rFonts w:ascii="Arial" w:hAnsi="Arial" w:cs="Arial"/>
+          <w:sz w:val="22"/>
+          <w:szCs w:val="22"/>
+        </w:rPr>
+        <w:t xml:space="preserve"> and go to the test folder for the given</w:t>
+      </w:r>
+      <w:r>
+        <w:rPr>
+          <w:rFonts w:ascii="Arial" w:hAnsi="Arial" w:cs="Arial"/>
+          <w:sz w:val="22"/>
+          <w:szCs w:val="22"/>
+        </w:rPr>
+        <w:t xml:space="preserve"> microservice. Then run </w:t>
+      </w:r>
+      <w:r>
+        <w:rPr>
+          <w:rFonts w:ascii="Arial" w:hAnsi="Arial" w:cs="Arial"/>
+          <w:i/>
+          <w:iCs/>
+          <w:sz w:val="22"/>
+          <w:szCs w:val="22"/>
+        </w:rPr>
+        <w:t>./gradlew test</w:t>
+      </w:r>
+      <w:r>
+        <w:rPr>
+          <w:rFonts w:ascii="Arial" w:hAnsi="Arial" w:cs="Arial"/>
+          <w:sz w:val="22"/>
+          <w:szCs w:val="22"/>
+        </w:rPr>
+        <w:t xml:space="preserve"> or use the inbuilt commands within eclipse. This should then produce the test summary html found, like in </w:t>
+      </w:r>
+      <w:r>
+        <w:rPr>
+          <w:rFonts w:ascii="Arial" w:hAnsi="Arial" w:cs="Arial"/>
+          <w:i/>
+          <w:iCs/>
+          <w:sz w:val="22"/>
+          <w:szCs w:val="22"/>
+        </w:rPr>
+        <w:t>Figure 8</w:t>
+      </w:r>
+      <w:r>
+        <w:rPr>
+          <w:rFonts w:ascii="Arial" w:hAnsi="Arial" w:cs="Arial"/>
+          <w:sz w:val="22"/>
+          <w:szCs w:val="22"/>
+        </w:rPr>
+        <w:t xml:space="preserve">, and </w:t>
+      </w:r>
+      <w:r>
+        <w:rPr>
+          <w:rFonts w:ascii="Arial" w:hAnsi="Arial" w:cs="Arial"/>
+          <w:sz w:val="22"/>
+          <w:szCs w:val="22"/>
+        </w:rPr>
+        <w:t xml:space="preserve">can found once produced in </w:t>
+      </w:r>
+      <w:r>
+        <w:rPr>
+          <w:rFonts w:ascii="Arial" w:hAnsi="Arial" w:cs="Arial"/>
+          <w:i/>
+          <w:iCs/>
+          <w:sz w:val="22"/>
+          <w:szCs w:val="22"/>
+        </w:rPr>
+        <w:t>/build/reports/tests/test/index.html</w:t>
+      </w:r>
+      <w:r>
+        <w:rPr>
+          <w:rFonts w:ascii="Arial" w:hAnsi="Arial" w:cs="Arial"/>
+          <w:i/>
+          <w:iCs/>
+          <w:sz w:val="22"/>
+          <w:szCs w:val="22"/>
+        </w:rPr>
+        <w:t>.</w:t>
+      </w:r>
+    </w:p>
+    <w:p>
+      <w:pPr>
+        <w:rPr>
+          <w:rFonts w:ascii="Arial" w:hAnsi="Arial" w:cs="Arial"/>
+          <w:sz w:val="22"/>
+          <w:szCs w:val="22"/>
+          <w:u w:val="single"/>
+        </w:rPr>
+      </w:pPr>
+    </w:p>
+    <w:p>
+      <w:pPr>
+        <w:rPr>
+          <w:rFonts w:ascii="Arial" w:hAnsi="Arial" w:cs="Arial"/>
+          <w:sz w:val="22"/>
+          <w:szCs w:val="22"/>
+        </w:rPr>
+      </w:pPr>
+      <w:r>
+        <w:rPr>
+          <w:rFonts w:ascii="Arial" w:hAnsi="Arial" w:cs="Arial"/>
+          <w:sz w:val="22"/>
+          <w:szCs w:val="22"/>
+        </w:rPr>
+        <w:t>The primary way that the microservice</w:t>
+      </w:r>
+      <w:r>
+        <w:rPr>
+          <w:rFonts w:ascii="Arial" w:hAnsi="Arial" w:cs="Arial"/>
+          <w:sz w:val="22"/>
+          <w:szCs w:val="22"/>
+        </w:rPr>
+        <w:t>s</w:t>
+      </w:r>
+      <w:r>
+        <w:rPr>
+          <w:rFonts w:ascii="Arial" w:hAnsi="Arial" w:cs="Arial"/>
+          <w:sz w:val="22"/>
+          <w:szCs w:val="22"/>
+        </w:rPr>
+        <w:t xml:space="preserve"> </w:t>
+      </w:r>
+      <w:r>
+        <w:rPr>
+          <w:rFonts w:ascii="Arial" w:hAnsi="Arial" w:cs="Arial"/>
+          <w:sz w:val="22"/>
+          <w:szCs w:val="22"/>
+        </w:rPr>
+        <w:t>were</w:t>
+      </w:r>
+      <w:r>
+        <w:rPr>
+          <w:rFonts w:ascii="Arial" w:hAnsi="Arial" w:cs="Arial"/>
+          <w:sz w:val="22"/>
+          <w:szCs w:val="22"/>
+        </w:rPr>
+        <w:t xml:space="preserve"> tested was though unit tests. Though Junit, each of the elements in the controller were tested, using various methods, and as shown in </w:t>
+      </w:r>
+      <w:r>
+        <w:rPr>
+          <w:rFonts w:ascii="Arial" w:hAnsi="Arial" w:cs="Arial"/>
+          <w:i/>
+          <w:iCs/>
+          <w:sz w:val="22"/>
+          <w:szCs w:val="22"/>
+        </w:rPr>
+        <w:t xml:space="preserve">figure 7 </w:t>
+      </w:r>
+      <w:r>
+        <w:rPr>
+          <w:rFonts w:ascii="Arial" w:hAnsi="Arial" w:cs="Arial"/>
+          <w:sz w:val="22"/>
+          <w:szCs w:val="22"/>
+        </w:rPr>
+        <w:t>using the Gradle JaCoCo plugin</w:t>
+      </w:r>
+      <w:r>
+        <w:rPr>
+          <w:rFonts w:ascii="Arial" w:hAnsi="Arial" w:cs="Arial"/>
+          <w:i/>
+          <w:iCs/>
+          <w:sz w:val="22"/>
+          <w:szCs w:val="22"/>
+        </w:rPr>
+        <w:t xml:space="preserve">, </w:t>
+      </w:r>
+      <w:r>
+        <w:rPr>
+          <w:rFonts w:ascii="Arial" w:hAnsi="Arial" w:cs="Arial"/>
+          <w:sz w:val="22"/>
+          <w:szCs w:val="22"/>
+        </w:rPr>
+        <w:t>it has a 90% code coverage for the VideosController and for the</w:t>
+      </w:r>
+      <w:r>
+        <w:rPr>
+          <w:rFonts w:ascii="Arial" w:hAnsi="Arial" w:cs="Arial"/>
+          <w:sz w:val="22"/>
+          <w:szCs w:val="22"/>
+        </w:rPr>
+        <w:t xml:space="preserve"> video-</w:t>
+      </w:r>
+      <w:r>
+        <w:rPr>
+          <w:rFonts w:ascii="Arial" w:hAnsi="Arial" w:cs="Arial"/>
+          <w:sz w:val="22"/>
+          <w:szCs w:val="22"/>
+        </w:rPr>
+        <w:t xml:space="preserve"> microservice overall its 84%. </w:t>
+      </w:r>
+    </w:p>
+    <w:p>
+      <w:pPr>
+        <w:rPr>
+          <w:rFonts w:ascii="Arial" w:hAnsi="Arial" w:cs="Arial"/>
+          <w:sz w:val="22"/>
+          <w:szCs w:val="22"/>
+        </w:rPr>
+      </w:pPr>
+    </w:p>
+    <w:p>
+      <w:pPr>
+        <w:rPr>
+          <w:rFonts w:ascii="Arial" w:hAnsi="Arial" w:cs="Arial"/>
+          <w:sz w:val="22"/>
+          <w:szCs w:val="22"/>
+        </w:rPr>
+      </w:pPr>
+      <w:r>
+        <w:rPr>
+          <w:rFonts w:ascii="Arial" w:hAnsi="Arial" w:cs="Arial"/>
+          <w:sz w:val="22"/>
+          <w:szCs w:val="22"/>
+        </w:rPr>
+        <w:t>Interaction based testing was also used when testing</w:t>
+      </w:r>
+      <w:r>
+        <w:rPr>
+          <w:rFonts w:ascii="Arial" w:hAnsi="Arial" w:cs="Arial"/>
+          <w:sz w:val="22"/>
+          <w:szCs w:val="22"/>
+        </w:rPr>
+        <w:t xml:space="preserve"> the</w:t>
+      </w:r>
+      <w:r>
+        <w:rPr>
+          <w:rFonts w:ascii="Arial" w:hAnsi="Arial" w:cs="Arial"/>
+          <w:sz w:val="22"/>
+          <w:szCs w:val="22"/>
+        </w:rPr>
+        <w:t xml:space="preserve"> production of Kafka records, by using a spy</w:t>
+      </w:r>
+      <w:r>
+        <w:rPr>
+          <w:rFonts w:ascii="Arial" w:hAnsi="Arial" w:cs="Arial"/>
+          <w:sz w:val="22"/>
+          <w:szCs w:val="22"/>
+        </w:rPr>
+        <w:t xml:space="preserve">. This was used to test that the producers, such as the video-posted producer, were working as intended. </w:t>
+      </w:r>
+    </w:p>
+    <w:p>
+      <w:pPr>
+        <w:rPr>
+          <w:rFonts w:ascii="Arial" w:hAnsi="Arial" w:cs="Arial"/>
+          <w:sz w:val="22"/>
+          <w:szCs w:val="22"/>
+        </w:rPr>
+      </w:pPr>
+    </w:p>
+    <w:p>
+      <w:pPr>
+        <w:rPr>
+          <w:rFonts w:ascii="Arial" w:hAnsi="Arial" w:cs="Arial"/>
+          <w:sz w:val="22"/>
+          <w:szCs w:val="22"/>
+        </w:rPr>
+      </w:pPr>
+      <w:r>
+        <w:rPr>
+          <w:rFonts w:ascii="Arial" w:hAnsi="Arial" w:cs="Arial"/>
+          <w:sz w:val="22"/>
+          <w:szCs w:val="22"/>
+        </w:rPr>
+        <w:t xml:space="preserve">Awaitility </w:t>
+      </w:r>
+      <w:r>
+        <w:rPr>
+          <w:rFonts w:ascii="Arial" w:hAnsi="Arial" w:cs="Arial"/>
+          <w:sz w:val="22"/>
+          <w:szCs w:val="22"/>
+        </w:rPr>
+        <w:t>was</w:t>
+      </w:r>
+      <w:r>
+        <w:rPr>
+          <w:rFonts w:ascii="Arial" w:hAnsi="Arial" w:cs="Arial"/>
+          <w:sz w:val="22"/>
+          <w:szCs w:val="22"/>
+        </w:rPr>
+        <w:t xml:space="preserve"> also used to test the asynchronous interactions, for example when a </w:t>
+      </w:r>
+      <w:r>
+        <w:rPr>
+          <w:rFonts w:ascii="Arial" w:hAnsi="Arial" w:cs="Arial"/>
+          <w:sz w:val="22"/>
+          <w:szCs w:val="22"/>
+        </w:rPr>
+        <w:t>video is viewed and see if the database is updated with the correct data</w:t>
+      </w:r>
+      <w:r>
+        <w:rPr>
+          <w:rFonts w:ascii="Arial" w:hAnsi="Arial" w:cs="Arial"/>
+          <w:sz w:val="22"/>
+          <w:szCs w:val="22"/>
+        </w:rPr>
+        <w:t xml:space="preserve">. </w:t>
+      </w:r>
+    </w:p>
+    <w:p>
+      <w:pPr>
+        <w:rPr>
+          <w:rFonts w:ascii="Arial" w:hAnsi="Arial" w:cs="Arial"/>
+          <w:sz w:val="22"/>
+          <w:szCs w:val="22"/>
+        </w:rPr>
+      </w:pPr>
+    </w:p>
+    <w:p>
+      <w:pPr>
+        <w:rPr>
+          <w:rFonts w:ascii="Arial" w:hAnsi="Arial" w:cs="Arial"/>
+          <w:sz w:val="22"/>
+          <w:szCs w:val="22"/>
+        </w:rPr>
+      </w:pPr>
+      <w:r>
+        <w:rPr>
+          <w:rFonts w:ascii="Arial" w:hAnsi="Arial" w:cs="Arial"/>
+          <w:sz w:val="22"/>
+          <w:szCs w:val="22"/>
+        </w:rPr>
+        <w:t>To test the Kafka streams used in the trending-microservice, integration testing was used as well.</w:t>
+      </w:r>
+      <w:r>
+        <w:rPr>
+          <w:rFonts w:ascii="Arial" w:hAnsi="Arial" w:cs="Arial"/>
+          <w:sz w:val="22"/>
+          <w:szCs w:val="22"/>
+        </w:rPr>
+        <w:t xml:space="preserve"> This was done by writing a custom Kafka listener to update events when a record is received from the stream.</w:t>
+      </w:r>
+    </w:p>
+    <w:p>
+      <w:pPr>
+        <w:rPr>
+          <w:rFonts w:ascii="Arial" w:hAnsi="Arial" w:cs="Arial"/>
+          <w:sz w:val="22"/>
+          <w:szCs w:val="22"/>
+        </w:rPr>
+      </w:pPr>
+    </w:p>
+    <w:p>
+      <w:pPr>
+        <w:rPr>
+          <w:rFonts w:ascii="Arial" w:hAnsi="Arial" w:cs="Arial"/>
+          <w:sz w:val="22"/>
+          <w:szCs w:val="22"/>
+        </w:rPr>
+      </w:pPr>
+      <w:r>
+        <w:rPr>
+          <w:rFonts w:ascii="Arial" w:hAnsi="Arial" w:cs="Arial"/>
+          <w:sz w:val="22"/>
+          <w:szCs w:val="22"/>
+        </w:rPr>
+        <w:t xml:space="preserve">With the current implementation, none of the test failed for the video-microservice. </w:t>
+      </w:r>
+      <w:r>
+        <w:rPr>
+          <w:rFonts w:ascii="Arial" w:hAnsi="Arial" w:cs="Arial"/>
+          <w:sz w:val="22"/>
+          <w:szCs w:val="22"/>
+        </w:rPr>
+        <w:t xml:space="preserve">As such, the completeness the tests showed that 84% of the instructions were covered and approximately 50% of the branches were missed. The reason why 50% of the branches were missed was primarily due to all of them being used for exceptions, e.g. checking if the input is null. The reason why I did not test these was because it felt redundant as </w:t>
+      </w:r>
+      <w:r>
+        <w:rPr>
+          <w:rFonts w:ascii="Arial" w:hAnsi="Arial" w:cs="Arial"/>
+          <w:sz w:val="22"/>
+          <w:szCs w:val="22"/>
+        </w:rPr>
+        <w:t>checking that the branches work correctly are correct also would check the error branches if they were incorrectly implemented.</w:t>
+      </w:r>
+    </w:p>
+    <w:p>
+      <w:pPr>
+        <w:rPr>
+          <w:rFonts w:ascii="Arial" w:hAnsi="Arial" w:cs="Arial"/>
+          <w:sz w:val="22"/>
+          <w:szCs w:val="22"/>
+        </w:rPr>
+      </w:pPr>
+    </w:p>
+    <w:p>
+      <w:pPr>
+        <w:rPr>
+          <w:rFonts w:ascii="Arial" w:hAnsi="Arial" w:cs="Arial"/>
+          <w:sz w:val="22"/>
+          <w:szCs w:val="22"/>
+        </w:rPr>
+      </w:pPr>
+    </w:p>
+    <w:p>
+      <w:pPr>
+        <w:rPr>
+          <w:rFonts w:ascii="Arial" w:hAnsi="Arial" w:cs="Arial"/>
+          <w:sz w:val="22"/>
+          <w:szCs w:val="22"/>
+        </w:rPr>
+      </w:pPr>
+    </w:p>
+    <w:p>
+      <w:pPr>
+        <w:rPr>
+          <w:rFonts w:ascii="Arial" w:hAnsi="Arial" w:cs="Arial"/>
+          <w:sz w:val="22"/>
+          <w:szCs w:val="22"/>
+        </w:rPr>
+      </w:pPr>
+    </w:p>
+    <w:p>
+      <w:pPr>
+        <w:rPr>
+          <w:rFonts w:ascii="Arial" w:hAnsi="Arial" w:cs="Arial"/>
+          <w:sz w:val="22"/>
+          <w:szCs w:val="22"/>
+        </w:rPr>
+      </w:pPr>
+    </w:p>
+    <w:p>
+      <w:pPr>
+        <w:rPr>
+          <w:rFonts w:ascii="Arial" w:hAnsi="Arial" w:cs="Arial"/>
+          <w:sz w:val="22"/>
+          <w:szCs w:val="22"/>
+        </w:rPr>
+      </w:pPr>
+    </w:p>
+    <w:p>
+      <w:pPr>
+        <w:rPr>
+          <w:rFonts w:ascii="Arial" w:hAnsi="Arial" w:cs="Arial"/>
+          <w:sz w:val="22"/>
+          <w:szCs w:val="22"/>
+        </w:rPr>
+      </w:pPr>
+    </w:p>
+    <w:p>
+      <w:pPr>
+        <w:rPr>
+          <w:rFonts w:ascii="Arial" w:hAnsi="Arial" w:cs="Arial"/>
+          <w:sz w:val="22"/>
+          <w:szCs w:val="22"/>
+        </w:rPr>
+      </w:pPr>
+    </w:p>
+    <w:p>
+      <w:pPr>
+        <w:rPr>
+          <w:rFonts w:ascii="Arial" w:hAnsi="Arial" w:cs="Arial"/>
+          <w:u w:val="single"/>
+        </w:rPr>
+        <w:sectPr>
+          <w:pgSz w:w="11906" w:h="16838"/>
+          <w:pgMar w:top="1134" w:right="1134" w:bottom="1134" w:left="1134" w:header="0" w:footer="0" w:gutter="0"/>
+          <w:cols w:space="720"/>
+          <w:formProt w:val="0"/>
+          <w:docGrid w:linePitch="100"/>
+        </w:sectPr>
+      </w:pPr>
+    </w:p>
+    <w:p>
+      <w:pPr>
+        <w:rPr>
+          <w:rFonts w:ascii="Arial" w:hAnsi="Arial" w:cs="Arial"/>
+          <w:u w:val="single"/>
+        </w:rPr>
+      </w:pPr>
+      <w:r>
+        <w:rPr>
+          <w:rFonts w:ascii="Arial" w:hAnsi="Arial" w:cs="Arial"/>
+          <w:u w:val="single"/>
+        </w:rPr>
+        <w:lastRenderedPageBreak/>
+        <w:t>Inspection of docker images</w:t>
+      </w:r>
+    </w:p>
+    <w:p>
+      <w:pPr>
+        <w:rPr>
+          <w:rFonts w:ascii="Arial" w:hAnsi="Arial" w:cs="Arial"/>
+        </w:rPr>
+      </w:pPr>
+    </w:p>
+    <w:p>
+      <w:pPr>
+        <w:rPr>
+          <w:rFonts w:ascii="Arial" w:hAnsi="Arial" w:cs="Arial"/>
+          <w:sz w:val="22"/>
+          <w:szCs w:val="22"/>
+        </w:rPr>
+      </w:pPr>
+      <w:r>
+        <w:rPr>
+          <w:rFonts w:ascii="Arial" w:hAnsi="Arial" w:cs="Arial"/>
+          <w:sz w:val="22"/>
+          <w:szCs w:val="22"/>
+        </w:rPr>
+        <w:t>Using Docker Scout, a number of vulnerabilities were found in the docker images used for the microservices.</w:t>
+      </w:r>
     </w:p>
     <w:sectPr>
       <w:pgSz w:w="11906" w:h="16838"/>
@@ -4584,10 +7562,12 @@
   <w:style w:type="paragraph" w:default="1" w:styleId="Normal">
     <w:name w:val="Normal"/>
     <w:qFormat/>
+    <w:rsid w:val="00731B60"/>
   </w:style>
   <w:style w:type="character" w:default="1" w:styleId="DefaultParagraphFont">
     <w:name w:val="Default Paragraph Font"/>
     <w:uiPriority w:val="1"/>
+    <w:semiHidden/>
     <w:unhideWhenUsed/>
   </w:style>
   <w:style w:type="table" w:default="1" w:styleId="TableNormal">

</xml_diff>

<commit_message>
Added .emf and did 2.2.1
</commit_message>
<xml_diff>
--- a/Y3890370.docx
+++ b/Y3890370.docx
@@ -870,7 +870,25 @@
           <w:sz w:val="22"/>
           <w:szCs w:val="22"/>
         </w:rPr>
-        <w:t xml:space="preserve">and can be viewed when using </w:t>
+        <w:t xml:space="preserve">and can be viewed when </w:t>
+      </w:r>
+      <w:proofErr w:type="gramStart"/>
+      <w:r>
+        <w:rPr>
+          <w:rFonts w:ascii="Arial" w:hAnsi="Arial" w:cs="Arial"/>
+          <w:sz w:val="22"/>
+          <w:szCs w:val="22"/>
+        </w:rPr>
+        <w:t>using</w:t>
+      </w:r>
+      <w:proofErr w:type="gramEnd"/>
+      <w:r>
+        <w:rPr>
+          <w:rFonts w:ascii="Arial" w:hAnsi="Arial" w:cs="Arial"/>
+          <w:sz w:val="22"/>
+          <w:szCs w:val="22"/>
+        </w:rPr>
+        <w:t xml:space="preserve"> </w:t>
       </w:r>
     </w:p>
     <w:p>
@@ -1291,7 +1309,25 @@
           <w:sz w:val="22"/>
           <w:szCs w:val="22"/>
         </w:rPr>
-        <w:t>with those hashtags and have a good like-dislike ratio.</w:t>
+        <w:t xml:space="preserve">with those </w:t>
+      </w:r>
+      <w:proofErr w:type="gramStart"/>
+      <w:r>
+        <w:rPr>
+          <w:rFonts w:ascii="Arial" w:hAnsi="Arial" w:cs="Arial"/>
+          <w:sz w:val="22"/>
+          <w:szCs w:val="22"/>
+        </w:rPr>
+        <w:t>hashtags</w:t>
+      </w:r>
+      <w:proofErr w:type="gramEnd"/>
+      <w:r>
+        <w:rPr>
+          <w:rFonts w:ascii="Arial" w:hAnsi="Arial" w:cs="Arial"/>
+          <w:sz w:val="22"/>
+          <w:szCs w:val="22"/>
+        </w:rPr>
+        <w:t xml:space="preserve"> and have a good like-dislike ratio.</w:t>
       </w:r>
       <w:r>
         <w:rPr>
@@ -3190,7 +3226,25 @@
                 <w:sz w:val="22"/>
                 <w:szCs w:val="22"/>
               </w:rPr>
-              <w:t>“get-videos”</w:t>
+              <w:t>“</w:t>
+            </w:r>
+            <w:proofErr w:type="gramStart"/>
+            <w:r>
+              <w:rPr>
+                <w:rFonts w:ascii="Arial" w:hAnsi="Arial" w:cs="Arial"/>
+                <w:sz w:val="22"/>
+                <w:szCs w:val="22"/>
+              </w:rPr>
+              <w:t>get</w:t>
+            </w:r>
+            <w:proofErr w:type="gramEnd"/>
+            <w:r>
+              <w:rPr>
+                <w:rFonts w:ascii="Arial" w:hAnsi="Arial" w:cs="Arial"/>
+                <w:sz w:val="22"/>
+                <w:szCs w:val="22"/>
+              </w:rPr>
+              <w:t>-videos”</w:t>
             </w:r>
           </w:p>
         </w:tc>
@@ -3258,7 +3312,25 @@
                 <w:sz w:val="22"/>
                 <w:szCs w:val="22"/>
               </w:rPr>
-              <w:t>“add-video Vid1 User1 hash1,hash2”</w:t>
+              <w:t>“</w:t>
+            </w:r>
+            <w:proofErr w:type="gramStart"/>
+            <w:r>
+              <w:rPr>
+                <w:rFonts w:ascii="Arial" w:hAnsi="Arial" w:cs="Arial"/>
+                <w:sz w:val="22"/>
+                <w:szCs w:val="22"/>
+              </w:rPr>
+              <w:t>add</w:t>
+            </w:r>
+            <w:proofErr w:type="gramEnd"/>
+            <w:r>
+              <w:rPr>
+                <w:rFonts w:ascii="Arial" w:hAnsi="Arial" w:cs="Arial"/>
+                <w:sz w:val="22"/>
+                <w:szCs w:val="22"/>
+              </w:rPr>
+              <w:t>-video Vid1 User1 hash1,hash2”</w:t>
             </w:r>
           </w:p>
         </w:tc>
@@ -3342,7 +3414,25 @@
                 <w:sz w:val="22"/>
                 <w:szCs w:val="22"/>
               </w:rPr>
-              <w:t>“get-video 1”</w:t>
+              <w:t>“</w:t>
+            </w:r>
+            <w:proofErr w:type="gramStart"/>
+            <w:r>
+              <w:rPr>
+                <w:rFonts w:ascii="Arial" w:hAnsi="Arial" w:cs="Arial"/>
+                <w:sz w:val="22"/>
+                <w:szCs w:val="22"/>
+              </w:rPr>
+              <w:t>get</w:t>
+            </w:r>
+            <w:proofErr w:type="gramEnd"/>
+            <w:r>
+              <w:rPr>
+                <w:rFonts w:ascii="Arial" w:hAnsi="Arial" w:cs="Arial"/>
+                <w:sz w:val="22"/>
+                <w:szCs w:val="22"/>
+              </w:rPr>
+              <w:t>-video 1”</w:t>
             </w:r>
           </w:p>
         </w:tc>
@@ -3410,7 +3500,25 @@
                 <w:sz w:val="22"/>
                 <w:szCs w:val="22"/>
               </w:rPr>
-              <w:t>“update-video 1 -t Vid2”</w:t>
+              <w:t>“</w:t>
+            </w:r>
+            <w:proofErr w:type="gramStart"/>
+            <w:r>
+              <w:rPr>
+                <w:rFonts w:ascii="Arial" w:hAnsi="Arial" w:cs="Arial"/>
+                <w:sz w:val="22"/>
+                <w:szCs w:val="22"/>
+              </w:rPr>
+              <w:t>update</w:t>
+            </w:r>
+            <w:proofErr w:type="gramEnd"/>
+            <w:r>
+              <w:rPr>
+                <w:rFonts w:ascii="Arial" w:hAnsi="Arial" w:cs="Arial"/>
+                <w:sz w:val="22"/>
+                <w:szCs w:val="22"/>
+              </w:rPr>
+              <w:t>-video 1 -t Vid2”</w:t>
             </w:r>
           </w:p>
         </w:tc>
@@ -3478,7 +3586,25 @@
                 <w:sz w:val="22"/>
                 <w:szCs w:val="22"/>
               </w:rPr>
-              <w:t>“delete-video” 1</w:t>
+              <w:t>“</w:t>
+            </w:r>
+            <w:proofErr w:type="gramStart"/>
+            <w:r>
+              <w:rPr>
+                <w:rFonts w:ascii="Arial" w:hAnsi="Arial" w:cs="Arial"/>
+                <w:sz w:val="22"/>
+                <w:szCs w:val="22"/>
+              </w:rPr>
+              <w:t>delete</w:t>
+            </w:r>
+            <w:proofErr w:type="gramEnd"/>
+            <w:r>
+              <w:rPr>
+                <w:rFonts w:ascii="Arial" w:hAnsi="Arial" w:cs="Arial"/>
+                <w:sz w:val="22"/>
+                <w:szCs w:val="22"/>
+              </w:rPr>
+              <w:t>-video” 1</w:t>
             </w:r>
           </w:p>
         </w:tc>
@@ -3546,7 +3672,25 @@
                 <w:sz w:val="22"/>
                 <w:szCs w:val="22"/>
               </w:rPr>
-              <w:t>“add-user User1”</w:t>
+              <w:t>“</w:t>
+            </w:r>
+            <w:proofErr w:type="gramStart"/>
+            <w:r>
+              <w:rPr>
+                <w:rFonts w:ascii="Arial" w:hAnsi="Arial" w:cs="Arial"/>
+                <w:sz w:val="22"/>
+                <w:szCs w:val="22"/>
+              </w:rPr>
+              <w:t>add</w:t>
+            </w:r>
+            <w:proofErr w:type="gramEnd"/>
+            <w:r>
+              <w:rPr>
+                <w:rFonts w:ascii="Arial" w:hAnsi="Arial" w:cs="Arial"/>
+                <w:sz w:val="22"/>
+                <w:szCs w:val="22"/>
+              </w:rPr>
+              <w:t>-user User1”</w:t>
             </w:r>
           </w:p>
         </w:tc>
@@ -3614,7 +3758,25 @@
                 <w:sz w:val="22"/>
                 <w:szCs w:val="22"/>
               </w:rPr>
-              <w:t>“get-users”</w:t>
+              <w:t>“</w:t>
+            </w:r>
+            <w:proofErr w:type="gramStart"/>
+            <w:r>
+              <w:rPr>
+                <w:rFonts w:ascii="Arial" w:hAnsi="Arial" w:cs="Arial"/>
+                <w:sz w:val="22"/>
+                <w:szCs w:val="22"/>
+              </w:rPr>
+              <w:t>get</w:t>
+            </w:r>
+            <w:proofErr w:type="gramEnd"/>
+            <w:r>
+              <w:rPr>
+                <w:rFonts w:ascii="Arial" w:hAnsi="Arial" w:cs="Arial"/>
+                <w:sz w:val="22"/>
+                <w:szCs w:val="22"/>
+              </w:rPr>
+              <w:t>-users”</w:t>
             </w:r>
           </w:p>
         </w:tc>
@@ -3690,7 +3852,25 @@
                 <w:sz w:val="22"/>
                 <w:szCs w:val="22"/>
               </w:rPr>
-              <w:t>“get-viewers 1”</w:t>
+              <w:t>“</w:t>
+            </w:r>
+            <w:proofErr w:type="gramStart"/>
+            <w:r>
+              <w:rPr>
+                <w:rFonts w:ascii="Arial" w:hAnsi="Arial" w:cs="Arial"/>
+                <w:sz w:val="22"/>
+                <w:szCs w:val="22"/>
+              </w:rPr>
+              <w:t>get</w:t>
+            </w:r>
+            <w:proofErr w:type="gramEnd"/>
+            <w:r>
+              <w:rPr>
+                <w:rFonts w:ascii="Arial" w:hAnsi="Arial" w:cs="Arial"/>
+                <w:sz w:val="22"/>
+                <w:szCs w:val="22"/>
+              </w:rPr>
+              <w:t>-viewers 1”</w:t>
             </w:r>
           </w:p>
         </w:tc>
@@ -3766,7 +3946,25 @@
                 <w:sz w:val="22"/>
                 <w:szCs w:val="22"/>
               </w:rPr>
-              <w:t>“add-viewer 1 2”</w:t>
+              <w:t>“</w:t>
+            </w:r>
+            <w:proofErr w:type="gramStart"/>
+            <w:r>
+              <w:rPr>
+                <w:rFonts w:ascii="Arial" w:hAnsi="Arial" w:cs="Arial"/>
+                <w:sz w:val="22"/>
+                <w:szCs w:val="22"/>
+              </w:rPr>
+              <w:t>add</w:t>
+            </w:r>
+            <w:proofErr w:type="gramEnd"/>
+            <w:r>
+              <w:rPr>
+                <w:rFonts w:ascii="Arial" w:hAnsi="Arial" w:cs="Arial"/>
+                <w:sz w:val="22"/>
+                <w:szCs w:val="22"/>
+              </w:rPr>
+              <w:t>-viewer 1 2”</w:t>
             </w:r>
           </w:p>
         </w:tc>
@@ -3834,7 +4032,25 @@
                 <w:sz w:val="22"/>
                 <w:szCs w:val="22"/>
               </w:rPr>
-              <w:t>“delete-viewer 2”</w:t>
+              <w:t>“</w:t>
+            </w:r>
+            <w:proofErr w:type="gramStart"/>
+            <w:r>
+              <w:rPr>
+                <w:rFonts w:ascii="Arial" w:hAnsi="Arial" w:cs="Arial"/>
+                <w:sz w:val="22"/>
+                <w:szCs w:val="22"/>
+              </w:rPr>
+              <w:t>delete</w:t>
+            </w:r>
+            <w:proofErr w:type="gramEnd"/>
+            <w:r>
+              <w:rPr>
+                <w:rFonts w:ascii="Arial" w:hAnsi="Arial" w:cs="Arial"/>
+                <w:sz w:val="22"/>
+                <w:szCs w:val="22"/>
+              </w:rPr>
+              <w:t>-viewer 2”</w:t>
             </w:r>
           </w:p>
         </w:tc>
@@ -3902,7 +4118,25 @@
                 <w:sz w:val="22"/>
                 <w:szCs w:val="22"/>
               </w:rPr>
-              <w:t>“add-like 1 2”</w:t>
+              <w:t>“</w:t>
+            </w:r>
+            <w:proofErr w:type="gramStart"/>
+            <w:r>
+              <w:rPr>
+                <w:rFonts w:ascii="Arial" w:hAnsi="Arial" w:cs="Arial"/>
+                <w:sz w:val="22"/>
+                <w:szCs w:val="22"/>
+              </w:rPr>
+              <w:t>add</w:t>
+            </w:r>
+            <w:proofErr w:type="gramEnd"/>
+            <w:r>
+              <w:rPr>
+                <w:rFonts w:ascii="Arial" w:hAnsi="Arial" w:cs="Arial"/>
+                <w:sz w:val="22"/>
+                <w:szCs w:val="22"/>
+              </w:rPr>
+              <w:t>-like 1 2”</w:t>
             </w:r>
           </w:p>
         </w:tc>
@@ -3980,7 +4214,25 @@
                 <w:sz w:val="22"/>
                 <w:szCs w:val="22"/>
               </w:rPr>
-              <w:t>“add-dislike 1 2”</w:t>
+              <w:t>“</w:t>
+            </w:r>
+            <w:proofErr w:type="gramStart"/>
+            <w:r>
+              <w:rPr>
+                <w:rFonts w:ascii="Arial" w:hAnsi="Arial" w:cs="Arial"/>
+                <w:sz w:val="22"/>
+                <w:szCs w:val="22"/>
+              </w:rPr>
+              <w:t>add</w:t>
+            </w:r>
+            <w:proofErr w:type="gramEnd"/>
+            <w:r>
+              <w:rPr>
+                <w:rFonts w:ascii="Arial" w:hAnsi="Arial" w:cs="Arial"/>
+                <w:sz w:val="22"/>
+                <w:szCs w:val="22"/>
+              </w:rPr>
+              <w:t>-dislike 1 2”</w:t>
             </w:r>
           </w:p>
         </w:tc>
@@ -4056,7 +4308,25 @@
                 <w:sz w:val="22"/>
                 <w:szCs w:val="22"/>
               </w:rPr>
-              <w:t>“get-dislikes-of-video 1”</w:t>
+              <w:t>“</w:t>
+            </w:r>
+            <w:proofErr w:type="gramStart"/>
+            <w:r>
+              <w:rPr>
+                <w:rFonts w:ascii="Arial" w:hAnsi="Arial" w:cs="Arial"/>
+                <w:sz w:val="22"/>
+                <w:szCs w:val="22"/>
+              </w:rPr>
+              <w:t>get</w:t>
+            </w:r>
+            <w:proofErr w:type="gramEnd"/>
+            <w:r>
+              <w:rPr>
+                <w:rFonts w:ascii="Arial" w:hAnsi="Arial" w:cs="Arial"/>
+                <w:sz w:val="22"/>
+                <w:szCs w:val="22"/>
+              </w:rPr>
+              <w:t>-dislikes-of-video 1”</w:t>
             </w:r>
           </w:p>
         </w:tc>
@@ -4132,7 +4402,25 @@
                 <w:sz w:val="22"/>
                 <w:szCs w:val="22"/>
               </w:rPr>
-              <w:t>“get-likes-of-video 1”</w:t>
+              <w:t>“</w:t>
+            </w:r>
+            <w:proofErr w:type="gramStart"/>
+            <w:r>
+              <w:rPr>
+                <w:rFonts w:ascii="Arial" w:hAnsi="Arial" w:cs="Arial"/>
+                <w:sz w:val="22"/>
+                <w:szCs w:val="22"/>
+              </w:rPr>
+              <w:t>get</w:t>
+            </w:r>
+            <w:proofErr w:type="gramEnd"/>
+            <w:r>
+              <w:rPr>
+                <w:rFonts w:ascii="Arial" w:hAnsi="Arial" w:cs="Arial"/>
+                <w:sz w:val="22"/>
+                <w:szCs w:val="22"/>
+              </w:rPr>
+              <w:t>-likes-of-video 1”</w:t>
             </w:r>
           </w:p>
         </w:tc>
@@ -4200,7 +4488,25 @@
                 <w:sz w:val="22"/>
                 <w:szCs w:val="22"/>
               </w:rPr>
-              <w:t>“get-videos-by-user User1”</w:t>
+              <w:t>“</w:t>
+            </w:r>
+            <w:proofErr w:type="gramStart"/>
+            <w:r>
+              <w:rPr>
+                <w:rFonts w:ascii="Arial" w:hAnsi="Arial" w:cs="Arial"/>
+                <w:sz w:val="22"/>
+                <w:szCs w:val="22"/>
+              </w:rPr>
+              <w:t>get</w:t>
+            </w:r>
+            <w:proofErr w:type="gramEnd"/>
+            <w:r>
+              <w:rPr>
+                <w:rFonts w:ascii="Arial" w:hAnsi="Arial" w:cs="Arial"/>
+                <w:sz w:val="22"/>
+                <w:szCs w:val="22"/>
+              </w:rPr>
+              <w:t>-videos-by-user User1”</w:t>
             </w:r>
           </w:p>
         </w:tc>
@@ -4268,7 +4574,25 @@
                 <w:sz w:val="22"/>
                 <w:szCs w:val="22"/>
               </w:rPr>
-              <w:t>“get-videos-by-hashtag Hash1”</w:t>
+              <w:t>“</w:t>
+            </w:r>
+            <w:proofErr w:type="gramStart"/>
+            <w:r>
+              <w:rPr>
+                <w:rFonts w:ascii="Arial" w:hAnsi="Arial" w:cs="Arial"/>
+                <w:sz w:val="22"/>
+                <w:szCs w:val="22"/>
+              </w:rPr>
+              <w:t>get</w:t>
+            </w:r>
+            <w:proofErr w:type="gramEnd"/>
+            <w:r>
+              <w:rPr>
+                <w:rFonts w:ascii="Arial" w:hAnsi="Arial" w:cs="Arial"/>
+                <w:sz w:val="22"/>
+                <w:szCs w:val="22"/>
+              </w:rPr>
+              <w:t>-videos-by-hashtag Hash1”</w:t>
             </w:r>
           </w:p>
         </w:tc>
@@ -4527,7 +4851,25 @@
                 <w:sz w:val="22"/>
                 <w:szCs w:val="22"/>
               </w:rPr>
-              <w:t>“get-all-hashtags”</w:t>
+              <w:t>“</w:t>
+            </w:r>
+            <w:proofErr w:type="gramStart"/>
+            <w:r>
+              <w:rPr>
+                <w:rFonts w:ascii="Arial" w:hAnsi="Arial" w:cs="Arial"/>
+                <w:sz w:val="22"/>
+                <w:szCs w:val="22"/>
+              </w:rPr>
+              <w:t>get</w:t>
+            </w:r>
+            <w:proofErr w:type="gramEnd"/>
+            <w:r>
+              <w:rPr>
+                <w:rFonts w:ascii="Arial" w:hAnsi="Arial" w:cs="Arial"/>
+                <w:sz w:val="22"/>
+                <w:szCs w:val="22"/>
+              </w:rPr>
+              <w:t>-all-hashtags”</w:t>
             </w:r>
           </w:p>
         </w:tc>
@@ -4595,7 +4937,25 @@
                 <w:sz w:val="22"/>
                 <w:szCs w:val="22"/>
               </w:rPr>
-              <w:t>“add-hashtag Hash1”</w:t>
+              <w:t>“</w:t>
+            </w:r>
+            <w:proofErr w:type="gramStart"/>
+            <w:r>
+              <w:rPr>
+                <w:rFonts w:ascii="Arial" w:hAnsi="Arial" w:cs="Arial"/>
+                <w:sz w:val="22"/>
+                <w:szCs w:val="22"/>
+              </w:rPr>
+              <w:t>add</w:t>
+            </w:r>
+            <w:proofErr w:type="gramEnd"/>
+            <w:r>
+              <w:rPr>
+                <w:rFonts w:ascii="Arial" w:hAnsi="Arial" w:cs="Arial"/>
+                <w:sz w:val="22"/>
+                <w:szCs w:val="22"/>
+              </w:rPr>
+              <w:t>-hashtag Hash1”</w:t>
             </w:r>
           </w:p>
         </w:tc>
@@ -4663,7 +5023,25 @@
                 <w:sz w:val="22"/>
                 <w:szCs w:val="22"/>
               </w:rPr>
-              <w:t>“get-top-ten-hashtags”</w:t>
+              <w:t>“</w:t>
+            </w:r>
+            <w:proofErr w:type="gramStart"/>
+            <w:r>
+              <w:rPr>
+                <w:rFonts w:ascii="Arial" w:hAnsi="Arial" w:cs="Arial"/>
+                <w:sz w:val="22"/>
+                <w:szCs w:val="22"/>
+              </w:rPr>
+              <w:t>get</w:t>
+            </w:r>
+            <w:proofErr w:type="gramEnd"/>
+            <w:r>
+              <w:rPr>
+                <w:rFonts w:ascii="Arial" w:hAnsi="Arial" w:cs="Arial"/>
+                <w:sz w:val="22"/>
+                <w:szCs w:val="22"/>
+              </w:rPr>
+              <w:t>-top-ten-hashtags”</w:t>
             </w:r>
           </w:p>
         </w:tc>
@@ -4924,13 +5302,23 @@
               </w:rPr>
               <w:t>“</w:t>
             </w:r>
-            <w:r>
-              <w:rPr>
-                <w:rFonts w:ascii="Arial" w:hAnsi="Arial" w:cs="Arial"/>
-                <w:sz w:val="22"/>
-                <w:szCs w:val="22"/>
-              </w:rPr>
-              <w:t>subscribe-to-hashtag User1 Hash1</w:t>
+            <w:proofErr w:type="gramStart"/>
+            <w:r>
+              <w:rPr>
+                <w:rFonts w:ascii="Arial" w:hAnsi="Arial" w:cs="Arial"/>
+                <w:sz w:val="22"/>
+                <w:szCs w:val="22"/>
+              </w:rPr>
+              <w:t>subscribe</w:t>
+            </w:r>
+            <w:proofErr w:type="gramEnd"/>
+            <w:r>
+              <w:rPr>
+                <w:rFonts w:ascii="Arial" w:hAnsi="Arial" w:cs="Arial"/>
+                <w:sz w:val="22"/>
+                <w:szCs w:val="22"/>
+              </w:rPr>
+              <w:t>-to-hashtag User1 Hash1</w:t>
             </w:r>
             <w:r>
               <w:rPr>
@@ -5008,13 +5396,23 @@
               </w:rPr>
               <w:t>“</w:t>
             </w:r>
-            <w:r>
-              <w:rPr>
-                <w:rFonts w:ascii="Arial" w:hAnsi="Arial" w:cs="Arial"/>
-                <w:sz w:val="22"/>
-                <w:szCs w:val="22"/>
-              </w:rPr>
-              <w:t xml:space="preserve">unsubscribe-to-hashtag User1 </w:t>
+            <w:proofErr w:type="gramStart"/>
+            <w:r>
+              <w:rPr>
+                <w:rFonts w:ascii="Arial" w:hAnsi="Arial" w:cs="Arial"/>
+                <w:sz w:val="22"/>
+                <w:szCs w:val="22"/>
+              </w:rPr>
+              <w:t>unsubscribe</w:t>
+            </w:r>
+            <w:proofErr w:type="gramEnd"/>
+            <w:r>
+              <w:rPr>
+                <w:rFonts w:ascii="Arial" w:hAnsi="Arial" w:cs="Arial"/>
+                <w:sz w:val="22"/>
+                <w:szCs w:val="22"/>
+              </w:rPr>
+              <w:t xml:space="preserve">-to-hashtag User1 </w:t>
             </w:r>
             <w:r>
               <w:rPr>
@@ -5092,13 +5490,23 @@
               </w:rPr>
               <w:t>“</w:t>
             </w:r>
-            <w:r>
-              <w:rPr>
-                <w:rFonts w:ascii="Arial" w:hAnsi="Arial" w:cs="Arial"/>
-                <w:sz w:val="22"/>
-                <w:szCs w:val="22"/>
-              </w:rPr>
-              <w:t>get-next-videos User1</w:t>
+            <w:proofErr w:type="gramStart"/>
+            <w:r>
+              <w:rPr>
+                <w:rFonts w:ascii="Arial" w:hAnsi="Arial" w:cs="Arial"/>
+                <w:sz w:val="22"/>
+                <w:szCs w:val="22"/>
+              </w:rPr>
+              <w:t>get</w:t>
+            </w:r>
+            <w:proofErr w:type="gramEnd"/>
+            <w:r>
+              <w:rPr>
+                <w:rFonts w:ascii="Arial" w:hAnsi="Arial" w:cs="Arial"/>
+                <w:sz w:val="22"/>
+                <w:szCs w:val="22"/>
+              </w:rPr>
+              <w:t>-next-videos User1</w:t>
             </w:r>
             <w:r>
               <w:rPr>
@@ -5710,7 +6118,14 @@
                                 <w:sz w:val="22"/>
                                 <w:szCs w:val="22"/>
                               </w:rPr>
-                              <w:t>Figure 6</w:t>
+                              <w:t xml:space="preserve">Figure </w:t>
+                            </w:r>
+                            <w:r>
+                              <w:rPr>
+                                <w:sz w:val="22"/>
+                                <w:szCs w:val="22"/>
+                              </w:rPr>
+                              <w:t>6</w:t>
                             </w:r>
                           </w:p>
                         </w:txbxContent>
@@ -5746,7 +6161,14 @@
                           <w:sz w:val="22"/>
                           <w:szCs w:val="22"/>
                         </w:rPr>
-                        <w:t>Figure 6</w:t>
+                        <w:t xml:space="preserve">Figure </w:t>
+                      </w:r>
+                      <w:r>
+                        <w:rPr>
+                          <w:sz w:val="22"/>
+                          <w:szCs w:val="22"/>
+                        </w:rPr>
+                        <w:t>6</w:t>
                       </w:r>
                     </w:p>
                   </w:txbxContent>
@@ -6350,7 +6772,7 @@
           <w:u w:val="single"/>
         </w:rPr>
         <w:drawing>
-          <wp:anchor distT="0" distB="0" distL="114300" distR="114300" simplePos="0" relativeHeight="251681792" behindDoc="1" locked="0" layoutInCell="1" allowOverlap="1" wp14:anchorId="51223F97" wp14:editId="3C28A8C0">
+          <wp:anchor distT="0" distB="0" distL="114300" distR="114300" simplePos="0" relativeHeight="251681792" behindDoc="1" locked="0" layoutInCell="1" allowOverlap="1" wp14:anchorId="51223F97" wp14:editId="21EA8B82">
             <wp:simplePos x="0" y="0"/>
             <wp:positionH relativeFrom="column">
               <wp:posOffset>3582670</wp:posOffset>
@@ -7585,7 +8007,1071 @@
           <w:sz w:val="22"/>
           <w:szCs w:val="22"/>
         </w:rPr>
-        <w:t xml:space="preserve"> to a more recent version, but was not possible within the timeframe.</w:t>
+        <w:t xml:space="preserve"> to a more recent </w:t>
+      </w:r>
+      <w:proofErr w:type="gramStart"/>
+      <w:r>
+        <w:rPr>
+          <w:rFonts w:ascii="Arial" w:hAnsi="Arial" w:cs="Arial"/>
+          <w:sz w:val="22"/>
+          <w:szCs w:val="22"/>
+        </w:rPr>
+        <w:t>version, but</w:t>
+      </w:r>
+      <w:proofErr w:type="gramEnd"/>
+      <w:r>
+        <w:rPr>
+          <w:rFonts w:ascii="Arial" w:hAnsi="Arial" w:cs="Arial"/>
+          <w:sz w:val="22"/>
+          <w:szCs w:val="22"/>
+        </w:rPr>
+        <w:t xml:space="preserve"> was not possible within the timeframe.</w:t>
+      </w:r>
+    </w:p>
+    <w:p>
+      <w:pPr>
+        <w:rPr>
+          <w:rFonts w:ascii="Arial" w:hAnsi="Arial" w:cs="Arial"/>
+          <w:sz w:val="22"/>
+          <w:szCs w:val="22"/>
+        </w:rPr>
+      </w:pPr>
+    </w:p>
+    <w:p>
+      <w:pPr>
+        <w:rPr>
+          <w:rFonts w:ascii="Arial" w:hAnsi="Arial" w:cs="Arial"/>
+          <w:sz w:val="22"/>
+          <w:szCs w:val="22"/>
+        </w:rPr>
+      </w:pPr>
+    </w:p>
+    <w:p>
+      <w:pPr>
+        <w:rPr>
+          <w:rFonts w:ascii="Arial" w:hAnsi="Arial" w:cs="Arial"/>
+          <w:sz w:val="22"/>
+          <w:szCs w:val="22"/>
+        </w:rPr>
+      </w:pPr>
+    </w:p>
+    <w:p>
+      <w:pPr>
+        <w:rPr>
+          <w:rFonts w:ascii="Arial" w:hAnsi="Arial" w:cs="Arial"/>
+          <w:sz w:val="22"/>
+          <w:szCs w:val="22"/>
+        </w:rPr>
+      </w:pPr>
+    </w:p>
+    <w:p>
+      <w:pPr>
+        <w:rPr>
+          <w:rFonts w:ascii="Arial" w:hAnsi="Arial" w:cs="Arial"/>
+          <w:sz w:val="22"/>
+          <w:szCs w:val="22"/>
+        </w:rPr>
+      </w:pPr>
+    </w:p>
+    <w:p>
+      <w:pPr>
+        <w:rPr>
+          <w:rFonts w:ascii="Arial" w:hAnsi="Arial" w:cs="Arial"/>
+          <w:sz w:val="22"/>
+          <w:szCs w:val="22"/>
+        </w:rPr>
+      </w:pPr>
+    </w:p>
+    <w:p>
+      <w:pPr>
+        <w:rPr>
+          <w:rFonts w:ascii="Arial" w:hAnsi="Arial" w:cs="Arial"/>
+          <w:sz w:val="22"/>
+          <w:szCs w:val="22"/>
+        </w:rPr>
+      </w:pPr>
+    </w:p>
+    <w:p>
+      <w:pPr>
+        <w:rPr>
+          <w:rFonts w:ascii="Arial" w:hAnsi="Arial" w:cs="Arial"/>
+          <w:sz w:val="22"/>
+          <w:szCs w:val="22"/>
+        </w:rPr>
+      </w:pPr>
+    </w:p>
+    <w:p>
+      <w:pPr>
+        <w:rPr>
+          <w:rFonts w:ascii="Arial" w:hAnsi="Arial" w:cs="Arial"/>
+          <w:sz w:val="22"/>
+          <w:szCs w:val="22"/>
+        </w:rPr>
+      </w:pPr>
+    </w:p>
+    <w:p>
+      <w:pPr>
+        <w:rPr>
+          <w:rFonts w:ascii="Arial" w:hAnsi="Arial" w:cs="Arial"/>
+          <w:sz w:val="22"/>
+          <w:szCs w:val="22"/>
+        </w:rPr>
+      </w:pPr>
+    </w:p>
+    <w:p>
+      <w:pPr>
+        <w:rPr>
+          <w:rFonts w:ascii="Arial" w:hAnsi="Arial" w:cs="Arial"/>
+          <w:sz w:val="22"/>
+          <w:szCs w:val="22"/>
+        </w:rPr>
+      </w:pPr>
+    </w:p>
+    <w:p>
+      <w:pPr>
+        <w:rPr>
+          <w:rFonts w:ascii="Arial" w:hAnsi="Arial" w:cs="Arial"/>
+          <w:sz w:val="22"/>
+          <w:szCs w:val="22"/>
+        </w:rPr>
+      </w:pPr>
+    </w:p>
+    <w:p>
+      <w:pPr>
+        <w:rPr>
+          <w:rFonts w:ascii="Arial" w:hAnsi="Arial" w:cs="Arial"/>
+          <w:sz w:val="22"/>
+          <w:szCs w:val="22"/>
+        </w:rPr>
+      </w:pPr>
+    </w:p>
+    <w:p>
+      <w:pPr>
+        <w:rPr>
+          <w:rFonts w:ascii="Arial" w:hAnsi="Arial" w:cs="Arial"/>
+          <w:sz w:val="22"/>
+          <w:szCs w:val="22"/>
+        </w:rPr>
+      </w:pPr>
+    </w:p>
+    <w:p>
+      <w:pPr>
+        <w:rPr>
+          <w:rFonts w:ascii="Arial" w:hAnsi="Arial" w:cs="Arial"/>
+          <w:sz w:val="22"/>
+          <w:szCs w:val="22"/>
+        </w:rPr>
+      </w:pPr>
+    </w:p>
+    <w:p>
+      <w:pPr>
+        <w:rPr>
+          <w:rFonts w:ascii="Arial" w:hAnsi="Arial" w:cs="Arial"/>
+          <w:sz w:val="22"/>
+          <w:szCs w:val="22"/>
+        </w:rPr>
+      </w:pPr>
+    </w:p>
+    <w:p>
+      <w:pPr>
+        <w:rPr>
+          <w:rFonts w:ascii="Arial" w:hAnsi="Arial" w:cs="Arial"/>
+          <w:sz w:val="22"/>
+          <w:szCs w:val="22"/>
+        </w:rPr>
+      </w:pPr>
+    </w:p>
+    <w:p>
+      <w:pPr>
+        <w:rPr>
+          <w:rFonts w:ascii="Arial" w:hAnsi="Arial" w:cs="Arial"/>
+          <w:sz w:val="22"/>
+          <w:szCs w:val="22"/>
+        </w:rPr>
+      </w:pPr>
+    </w:p>
+    <w:p>
+      <w:pPr>
+        <w:rPr>
+          <w:rFonts w:ascii="Arial" w:hAnsi="Arial" w:cs="Arial"/>
+          <w:sz w:val="22"/>
+          <w:szCs w:val="22"/>
+        </w:rPr>
+      </w:pPr>
+    </w:p>
+    <w:p>
+      <w:pPr>
+        <w:rPr>
+          <w:rFonts w:ascii="Arial" w:hAnsi="Arial" w:cs="Arial"/>
+          <w:sz w:val="22"/>
+          <w:szCs w:val="22"/>
+        </w:rPr>
+      </w:pPr>
+    </w:p>
+    <w:p>
+      <w:pPr>
+        <w:rPr>
+          <w:rFonts w:ascii="Arial" w:hAnsi="Arial" w:cs="Arial"/>
+          <w:sz w:val="22"/>
+          <w:szCs w:val="22"/>
+        </w:rPr>
+      </w:pPr>
+    </w:p>
+    <w:p>
+      <w:pPr>
+        <w:rPr>
+          <w:rFonts w:ascii="Arial" w:hAnsi="Arial" w:cs="Arial"/>
+          <w:sz w:val="22"/>
+          <w:szCs w:val="22"/>
+        </w:rPr>
+      </w:pPr>
+    </w:p>
+    <w:p>
+      <w:pPr>
+        <w:rPr>
+          <w:rFonts w:ascii="Arial" w:hAnsi="Arial" w:cs="Arial"/>
+          <w:sz w:val="22"/>
+          <w:szCs w:val="22"/>
+        </w:rPr>
+      </w:pPr>
+    </w:p>
+    <w:p>
+      <w:pPr>
+        <w:rPr>
+          <w:rFonts w:ascii="Arial" w:hAnsi="Arial" w:cs="Arial"/>
+          <w:sz w:val="22"/>
+          <w:szCs w:val="22"/>
+        </w:rPr>
+      </w:pPr>
+    </w:p>
+    <w:p>
+      <w:pPr>
+        <w:rPr>
+          <w:rFonts w:ascii="Arial" w:hAnsi="Arial" w:cs="Arial"/>
+          <w:sz w:val="22"/>
+          <w:szCs w:val="22"/>
+        </w:rPr>
+      </w:pPr>
+    </w:p>
+    <w:p>
+      <w:pPr>
+        <w:rPr>
+          <w:rFonts w:ascii="Arial" w:hAnsi="Arial" w:cs="Arial"/>
+          <w:sz w:val="22"/>
+          <w:szCs w:val="22"/>
+        </w:rPr>
+      </w:pPr>
+    </w:p>
+    <w:p>
+      <w:pPr>
+        <w:rPr>
+          <w:rFonts w:ascii="Arial" w:hAnsi="Arial" w:cs="Arial"/>
+          <w:b/>
+          <w:bCs/>
+          <w:u w:val="single"/>
+        </w:rPr>
+        <w:sectPr>
+          <w:pgSz w:w="11906" w:h="16838"/>
+          <w:pgMar w:top="1134" w:right="1134" w:bottom="1134" w:left="1134" w:header="0" w:footer="0" w:gutter="0"/>
+          <w:cols w:space="720"/>
+          <w:formProt w:val="0"/>
+          <w:docGrid w:linePitch="100"/>
+        </w:sectPr>
+      </w:pPr>
+    </w:p>
+    <w:p>
+      <w:pPr>
+        <w:rPr>
+          <w:rFonts w:ascii="Arial" w:hAnsi="Arial" w:cs="Arial"/>
+          <w:b/>
+          <w:bCs/>
+          <w:u w:val="single"/>
+        </w:rPr>
+      </w:pPr>
+      <w:r>
+        <w:rPr>
+          <w:rFonts w:ascii="Arial" w:hAnsi="Arial" w:cs="Arial"/>
+          <w:b/>
+          <w:bCs/>
+          <w:u w:val="single"/>
+        </w:rPr>
+        <w:lastRenderedPageBreak/>
+        <w:t>2.2.1 Metamodel</w:t>
+      </w:r>
+    </w:p>
+    <w:p>
+      <w:pPr>
+        <w:rPr>
+          <w:rFonts w:ascii="Arial" w:hAnsi="Arial" w:cs="Arial"/>
+          <w:b/>
+          <w:bCs/>
+          <w:u w:val="single"/>
+        </w:rPr>
+      </w:pPr>
+      <w:r>
+        <w:rPr>
+          <w:noProof/>
+        </w:rPr>
+        <w:drawing>
+          <wp:anchor distT="0" distB="0" distL="114300" distR="114300" simplePos="0" relativeHeight="251689984" behindDoc="1" locked="0" layoutInCell="1" allowOverlap="1" wp14:anchorId="3B3888F3" wp14:editId="6E36F235">
+            <wp:simplePos x="0" y="0"/>
+            <wp:positionH relativeFrom="column">
+              <wp:posOffset>-148590</wp:posOffset>
+            </wp:positionH>
+            <wp:positionV relativeFrom="paragraph">
+              <wp:posOffset>104775</wp:posOffset>
+            </wp:positionV>
+            <wp:extent cx="4114800" cy="2838450"/>
+            <wp:effectExtent l="0" t="0" r="0" b="0"/>
+            <wp:wrapTight wrapText="bothSides">
+              <wp:wrapPolygon edited="0">
+                <wp:start x="0" y="0"/>
+                <wp:lineTo x="0" y="21455"/>
+                <wp:lineTo x="21500" y="21455"/>
+                <wp:lineTo x="21500" y="0"/>
+                <wp:lineTo x="0" y="0"/>
+              </wp:wrapPolygon>
+            </wp:wrapTight>
+            <wp:docPr id="885695688" name="Picture 1" descr="A diagram of a program&#10;&#10;Description automatically generated"/>
+            <wp:cNvGraphicFramePr>
+              <a:graphicFrameLocks xmlns:a="http://schemas.openxmlformats.org/drawingml/2006/main" noChangeAspect="1"/>
+            </wp:cNvGraphicFramePr>
+            <a:graphic xmlns:a="http://schemas.openxmlformats.org/drawingml/2006/main">
+              <a:graphicData uri="http://schemas.openxmlformats.org/drawingml/2006/picture">
+                <pic:pic xmlns:pic="http://schemas.openxmlformats.org/drawingml/2006/picture">
+                  <pic:nvPicPr>
+                    <pic:cNvPr id="885695688" name="Picture 1" descr="A diagram of a program&#10;&#10;Description automatically generated"/>
+                    <pic:cNvPicPr/>
+                  </pic:nvPicPr>
+                  <pic:blipFill rotWithShape="1">
+                    <a:blip r:embed="rId16">
+                      <a:extLst>
+                        <a:ext uri="{28A0092B-C50C-407E-A947-70E740481C1C}">
+                          <a14:useLocalDpi xmlns:a14="http://schemas.microsoft.com/office/drawing/2010/main" val="0"/>
+                        </a:ext>
+                      </a:extLst>
+                    </a:blip>
+                    <a:srcRect l="6882" t="16021" r="4367"/>
+                    <a:stretch/>
+                  </pic:blipFill>
+                  <pic:spPr bwMode="auto">
+                    <a:xfrm>
+                      <a:off x="0" y="0"/>
+                      <a:ext cx="4114800" cy="2838450"/>
+                    </a:xfrm>
+                    <a:prstGeom prst="rect">
+                      <a:avLst/>
+                    </a:prstGeom>
+                    <a:ln>
+                      <a:noFill/>
+                    </a:ln>
+                    <a:extLst>
+                      <a:ext uri="{53640926-AAD7-44D8-BBD7-CCE9431645EC}">
+                        <a14:shadowObscured xmlns:a14="http://schemas.microsoft.com/office/drawing/2010/main"/>
+                      </a:ext>
+                    </a:extLst>
+                  </pic:spPr>
+                </pic:pic>
+              </a:graphicData>
+            </a:graphic>
+            <wp14:sizeRelH relativeFrom="page">
+              <wp14:pctWidth>0</wp14:pctWidth>
+            </wp14:sizeRelH>
+            <wp14:sizeRelV relativeFrom="page">
+              <wp14:pctHeight>0</wp14:pctHeight>
+            </wp14:sizeRelV>
+          </wp:anchor>
+        </w:drawing>
+      </w:r>
+    </w:p>
+    <w:p>
+      <w:pPr>
+        <w:rPr>
+          <w:rFonts w:ascii="Arial" w:hAnsi="Arial" w:cs="Arial"/>
+        </w:rPr>
+      </w:pPr>
+    </w:p>
+    <w:p>
+      <w:pPr>
+        <w:rPr>
+          <w:rFonts w:ascii="Arial" w:hAnsi="Arial" w:cs="Arial"/>
+        </w:rPr>
+      </w:pPr>
+    </w:p>
+    <w:p>
+      <w:pPr>
+        <w:rPr>
+          <w:noProof/>
+        </w:rPr>
+      </w:pPr>
+    </w:p>
+    <w:p>
+      <w:pPr>
+        <w:rPr>
+          <w:rFonts w:ascii="Arial" w:hAnsi="Arial" w:cs="Arial"/>
+        </w:rPr>
+      </w:pPr>
+    </w:p>
+    <w:p>
+      <w:pPr>
+        <w:rPr>
+          <w:rFonts w:ascii="Arial" w:hAnsi="Arial" w:cs="Arial"/>
+        </w:rPr>
+      </w:pPr>
+    </w:p>
+    <w:p>
+      <w:pPr>
+        <w:rPr>
+          <w:rFonts w:ascii="Arial" w:hAnsi="Arial" w:cs="Arial"/>
+        </w:rPr>
+      </w:pPr>
+    </w:p>
+    <w:p>
+      <w:pPr>
+        <w:rPr>
+          <w:rFonts w:ascii="Arial" w:hAnsi="Arial" w:cs="Arial"/>
+        </w:rPr>
+      </w:pPr>
+    </w:p>
+    <w:p>
+      <w:pPr>
+        <w:rPr>
+          <w:rFonts w:ascii="Arial" w:hAnsi="Arial" w:cs="Arial"/>
+        </w:rPr>
+      </w:pPr>
+    </w:p>
+    <w:p>
+      <w:pPr>
+        <w:rPr>
+          <w:rFonts w:ascii="Arial" w:hAnsi="Arial" w:cs="Arial"/>
+        </w:rPr>
+      </w:pPr>
+    </w:p>
+    <w:p>
+      <w:pPr>
+        <w:rPr>
+          <w:rFonts w:ascii="Arial" w:hAnsi="Arial" w:cs="Arial"/>
+        </w:rPr>
+      </w:pPr>
+    </w:p>
+    <w:p>
+      <w:pPr>
+        <w:rPr>
+          <w:rFonts w:ascii="Arial" w:hAnsi="Arial" w:cs="Arial"/>
+        </w:rPr>
+      </w:pPr>
+    </w:p>
+    <w:p>
+      <w:pPr>
+        <w:rPr>
+          <w:rFonts w:ascii="Arial" w:hAnsi="Arial" w:cs="Arial"/>
+        </w:rPr>
+      </w:pPr>
+    </w:p>
+    <w:p>
+      <w:pPr>
+        <w:rPr>
+          <w:rFonts w:ascii="Arial" w:hAnsi="Arial" w:cs="Arial"/>
+        </w:rPr>
+      </w:pPr>
+    </w:p>
+    <w:p>
+      <w:pPr>
+        <w:rPr>
+          <w:rFonts w:ascii="Arial" w:hAnsi="Arial" w:cs="Arial"/>
+        </w:rPr>
+      </w:pPr>
+    </w:p>
+    <w:p>
+      <w:pPr>
+        <w:rPr>
+          <w:rFonts w:ascii="Arial" w:hAnsi="Arial" w:cs="Arial"/>
+        </w:rPr>
+      </w:pPr>
+      <w:r>
+        <w:rPr>
+          <w:noProof/>
+        </w:rPr>
+        <mc:AlternateContent>
+          <mc:Choice Requires="wps">
+            <w:drawing>
+              <wp:anchor distT="0" distB="0" distL="114300" distR="114300" simplePos="0" relativeHeight="251692032" behindDoc="1" locked="0" layoutInCell="1" allowOverlap="1" wp14:anchorId="2AE48D98" wp14:editId="0E3A5AC4">
+                <wp:simplePos x="0" y="0"/>
+                <wp:positionH relativeFrom="column">
+                  <wp:posOffset>-224790</wp:posOffset>
+                </wp:positionH>
+                <wp:positionV relativeFrom="paragraph">
+                  <wp:posOffset>123825</wp:posOffset>
+                </wp:positionV>
+                <wp:extent cx="4048125" cy="635"/>
+                <wp:effectExtent l="0" t="0" r="9525" b="0"/>
+                <wp:wrapTight wrapText="bothSides">
+                  <wp:wrapPolygon edited="0">
+                    <wp:start x="0" y="0"/>
+                    <wp:lineTo x="0" y="20093"/>
+                    <wp:lineTo x="21549" y="20093"/>
+                    <wp:lineTo x="21549" y="0"/>
+                    <wp:lineTo x="0" y="0"/>
+                  </wp:wrapPolygon>
+                </wp:wrapTight>
+                <wp:docPr id="1555332479" name="Text Box 1"/>
+                <wp:cNvGraphicFramePr/>
+                <a:graphic xmlns:a="http://schemas.openxmlformats.org/drawingml/2006/main">
+                  <a:graphicData uri="http://schemas.microsoft.com/office/word/2010/wordprocessingShape">
+                    <wps:wsp>
+                      <wps:cNvSpPr txBox="1"/>
+                      <wps:spPr>
+                        <a:xfrm>
+                          <a:off x="0" y="0"/>
+                          <a:ext cx="4048125" cy="635"/>
+                        </a:xfrm>
+                        <a:prstGeom prst="rect">
+                          <a:avLst/>
+                        </a:prstGeom>
+                        <a:solidFill>
+                          <a:prstClr val="white"/>
+                        </a:solidFill>
+                        <a:ln>
+                          <a:noFill/>
+                        </a:ln>
+                      </wps:spPr>
+                      <wps:txbx>
+                        <w:txbxContent>
+                          <w:p>
+                            <w:pPr>
+                              <w:pStyle w:val="Caption"/>
+                              <w:jc w:val="center"/>
+                              <w:rPr>
+                                <w:noProof/>
+                              </w:rPr>
+                            </w:pPr>
+                            <w:r>
+                              <w:t xml:space="preserve">Figure </w:t>
+                            </w:r>
+                            <w:fldSimple w:instr=" SEQ Figure \* ARABIC ">
+                              <w:r>
+                                <w:rPr>
+                                  <w:noProof/>
+                                </w:rPr>
+                                <w:t>1</w:t>
+                              </w:r>
+                            </w:fldSimple>
+                            <w:r>
+                              <w:t>0</w:t>
+                            </w:r>
+                          </w:p>
+                        </w:txbxContent>
+                      </wps:txbx>
+                      <wps:bodyPr rot="0" spcFirstLastPara="0" vertOverflow="overflow" horzOverflow="overflow" vert="horz" wrap="square" lIns="0" tIns="0" rIns="0" bIns="0" numCol="1" spcCol="0" rtlCol="0" fromWordArt="0" anchor="t" anchorCtr="0" forceAA="0" compatLnSpc="1">
+                        <a:prstTxWarp prst="textNoShape">
+                          <a:avLst/>
+                        </a:prstTxWarp>
+                        <a:spAutoFit/>
+                      </wps:bodyPr>
+                    </wps:wsp>
+                  </a:graphicData>
+                </a:graphic>
+                <wp14:sizeRelH relativeFrom="margin">
+                  <wp14:pctWidth>0</wp14:pctWidth>
+                </wp14:sizeRelH>
+              </wp:anchor>
+            </w:drawing>
+          </mc:Choice>
+          <mc:Fallback>
+            <w:pict>
+              <v:shape w14:anchorId="2AE48D98" id="_x0000_s1035" type="#_x0000_t202" style="position:absolute;margin-left:-17.7pt;margin-top:9.75pt;width:318.75pt;height:.05pt;z-index:-251624448;visibility:visible;mso-wrap-style:square;mso-width-percent:0;mso-wrap-distance-left:9pt;mso-wrap-distance-top:0;mso-wrap-distance-right:9pt;mso-wrap-distance-bottom:0;mso-position-horizontal:absolute;mso-position-horizontal-relative:text;mso-position-vertical:absolute;mso-position-vertical-relative:text;mso-width-percent:0;mso-width-relative:margin;v-text-anchor:top" o:gfxdata="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" stroked="f">
+                <v:textbox style="mso-fit-shape-to-text:t" inset="0,0,0,0">
+                  <w:txbxContent>
+                    <w:p>
+                      <w:pPr>
+                        <w:pStyle w:val="Caption"/>
+                        <w:jc w:val="center"/>
+                        <w:rPr>
+                          <w:noProof/>
+                        </w:rPr>
+                      </w:pPr>
+                      <w:r>
+                        <w:t xml:space="preserve">Figure </w:t>
+                      </w:r>
+                      <w:fldSimple w:instr=" SEQ Figure \* ARABIC ">
+                        <w:r>
+                          <w:rPr>
+                            <w:noProof/>
+                          </w:rPr>
+                          <w:t>1</w:t>
+                        </w:r>
+                      </w:fldSimple>
+                      <w:r>
+                        <w:t>0</w:t>
+                      </w:r>
+                    </w:p>
+                  </w:txbxContent>
+                </v:textbox>
+                <w10:wrap type="tight"/>
+              </v:shape>
+            </w:pict>
+          </mc:Fallback>
+        </mc:AlternateContent>
+      </w:r>
+    </w:p>
+    <w:p>
+      <w:pPr>
+        <w:rPr>
+          <w:rFonts w:ascii="Arial" w:hAnsi="Arial" w:cs="Arial"/>
+        </w:rPr>
+      </w:pPr>
+    </w:p>
+    <w:p>
+      <w:pPr>
+        <w:rPr>
+          <w:rFonts w:ascii="Arial" w:hAnsi="Arial" w:cs="Arial"/>
+        </w:rPr>
+      </w:pPr>
+    </w:p>
+    <w:p>
+      <w:pPr>
+        <w:rPr>
+          <w:rFonts w:ascii="Arial" w:hAnsi="Arial" w:cs="Arial"/>
+        </w:rPr>
+      </w:pPr>
+    </w:p>
+    <w:p>
+      <w:pPr>
+        <w:rPr>
+          <w:rFonts w:ascii="Arial" w:hAnsi="Arial" w:cs="Arial"/>
+          <w:i/>
+          <w:iCs/>
+          <w:sz w:val="22"/>
+          <w:szCs w:val="22"/>
+        </w:rPr>
+      </w:pPr>
+      <w:r>
+        <w:rPr>
+          <w:rFonts w:ascii="Arial" w:hAnsi="Arial" w:cs="Arial"/>
+          <w:sz w:val="22"/>
+          <w:szCs w:val="22"/>
+        </w:rPr>
+        <w:t xml:space="preserve">The meta-model can be found in </w:t>
+      </w:r>
+      <w:r>
+        <w:rPr>
+          <w:rFonts w:ascii="Arial" w:hAnsi="Arial" w:cs="Arial"/>
+          <w:i/>
+          <w:iCs/>
+          <w:sz w:val="22"/>
+          <w:szCs w:val="22"/>
+        </w:rPr>
+        <w:t>\</w:t>
+      </w:r>
+      <w:r>
+        <w:rPr>
+          <w:rFonts w:ascii="Arial" w:hAnsi="Arial" w:cs="Arial"/>
+          <w:i/>
+          <w:iCs/>
+          <w:sz w:val="22"/>
+          <w:szCs w:val="22"/>
+        </w:rPr>
+        <w:t>modelling</w:t>
+      </w:r>
+      <w:r>
+        <w:rPr>
+          <w:rFonts w:ascii="Arial" w:hAnsi="Arial" w:cs="Arial"/>
+          <w:i/>
+          <w:iCs/>
+          <w:sz w:val="22"/>
+          <w:szCs w:val="22"/>
+        </w:rPr>
+        <w:t>\metamodel\uk.ac.york.eng2.assessment.y3890370</w:t>
+      </w:r>
+      <w:r>
+        <w:rPr>
+          <w:rFonts w:ascii="Arial" w:hAnsi="Arial" w:cs="Arial"/>
+          <w:i/>
+          <w:iCs/>
+          <w:sz w:val="22"/>
+          <w:szCs w:val="22"/>
+        </w:rPr>
+        <w:t>.</w:t>
+      </w:r>
+    </w:p>
+    <w:p>
+      <w:pPr>
+        <w:rPr>
+          <w:rFonts w:ascii="Arial" w:hAnsi="Arial" w:cs="Arial"/>
+          <w:sz w:val="22"/>
+          <w:szCs w:val="22"/>
+        </w:rPr>
+      </w:pPr>
+      <w:r>
+        <w:rPr>
+          <w:rFonts w:ascii="Arial" w:hAnsi="Arial" w:cs="Arial"/>
+          <w:sz w:val="22"/>
+          <w:szCs w:val="22"/>
+        </w:rPr>
+        <w:t>The meta-model</w:t>
+      </w:r>
+      <w:r>
+        <w:rPr>
+          <w:rFonts w:ascii="Arial" w:hAnsi="Arial" w:cs="Arial"/>
+          <w:sz w:val="22"/>
+          <w:szCs w:val="22"/>
+        </w:rPr>
+        <w:t xml:space="preserve"> shows the relationship between the microservice and it’s Kafka subscribers and publishers.</w:t>
+      </w:r>
+      <w:r>
+        <w:rPr>
+          <w:rFonts w:ascii="Arial" w:hAnsi="Arial" w:cs="Arial"/>
+          <w:sz w:val="22"/>
+          <w:szCs w:val="22"/>
+        </w:rPr>
+        <w:t xml:space="preserve"> The model shows that for each Event/event stream the microservice needs a </w:t>
+      </w:r>
+      <w:r>
+        <w:rPr>
+          <w:rFonts w:ascii="Arial" w:hAnsi="Arial" w:cs="Arial"/>
+          <w:sz w:val="22"/>
+          <w:szCs w:val="22"/>
+        </w:rPr>
+        <w:t>subscriber and publisher which is a constraint which can be placed on the system. The http methods are for the CLI API portion of the microservice, so each microservice needs to have a cli linked, as well as the HTTP methods requiring a specific type (e.g. Get, Post) as well as a response which contains the data, so the data which is ins</w:t>
+      </w:r>
+      <w:r>
+        <w:rPr>
+          <w:rFonts w:ascii="Arial" w:hAnsi="Arial" w:cs="Arial"/>
+          <w:sz w:val="22"/>
+          <w:szCs w:val="22"/>
+        </w:rPr>
+        <w:t>ide the request type can be parsed correctly.</w:t>
+      </w:r>
+    </w:p>
+    <w:p>
+      <w:pPr>
+        <w:rPr>
+          <w:rFonts w:ascii="Arial" w:hAnsi="Arial" w:cs="Arial"/>
+          <w:sz w:val="22"/>
+          <w:szCs w:val="22"/>
+        </w:rPr>
+      </w:pPr>
+    </w:p>
+    <w:p>
+      <w:pPr>
+        <w:rPr>
+          <w:rFonts w:ascii="Arial" w:hAnsi="Arial" w:cs="Arial"/>
+          <w:sz w:val="22"/>
+          <w:szCs w:val="22"/>
+        </w:rPr>
+      </w:pPr>
+      <w:r>
+        <w:rPr>
+          <w:rFonts w:ascii="Arial" w:hAnsi="Arial" w:cs="Arial"/>
+          <w:sz w:val="22"/>
+          <w:szCs w:val="22"/>
+        </w:rPr>
+        <w:t xml:space="preserve">I have assumed that each of the events can be described as a String in the event type, in which the actual code will go into it to produce the event. I have also assumed that the HTTP method used is of a standard type, as such does not need a body. As well as for the request response that it will contain </w:t>
+      </w:r>
+      <w:r>
+        <w:rPr>
+          <w:rFonts w:ascii="Arial" w:hAnsi="Arial" w:cs="Arial"/>
+          <w:i/>
+          <w:iCs/>
+          <w:sz w:val="22"/>
+          <w:szCs w:val="22"/>
+        </w:rPr>
+        <w:t>http.ok</w:t>
+      </w:r>
+      <w:r>
+        <w:rPr>
+          <w:rFonts w:ascii="Arial" w:hAnsi="Arial" w:cs="Arial"/>
+          <w:sz w:val="22"/>
+          <w:szCs w:val="22"/>
+        </w:rPr>
+        <w:t xml:space="preserve"> or some other form of response which is</w:t>
+      </w:r>
+      <w:r>
+        <w:rPr>
+          <w:rFonts w:ascii="Arial" w:hAnsi="Arial" w:cs="Arial"/>
+          <w:sz w:val="22"/>
+          <w:szCs w:val="22"/>
+        </w:rPr>
+        <w:t xml:space="preserve"> a</w:t>
+      </w:r>
+      <w:r>
+        <w:rPr>
+          <w:rFonts w:ascii="Arial" w:hAnsi="Arial" w:cs="Arial"/>
+          <w:sz w:val="22"/>
+          <w:szCs w:val="22"/>
+        </w:rPr>
+        <w:t xml:space="preserve"> pre-programmed </w:t>
+      </w:r>
+      <w:r>
+        <w:rPr>
+          <w:rFonts w:ascii="Arial" w:hAnsi="Arial" w:cs="Arial"/>
+          <w:sz w:val="22"/>
+          <w:szCs w:val="22"/>
+        </w:rPr>
+        <w:t>type.</w:t>
+      </w:r>
+    </w:p>
+    <w:p>
+      <w:pPr>
+        <w:rPr>
+          <w:rFonts w:ascii="Arial" w:hAnsi="Arial" w:cs="Arial"/>
+          <w:sz w:val="22"/>
+          <w:szCs w:val="22"/>
+        </w:rPr>
+      </w:pPr>
+    </w:p>
+    <w:p>
+      <w:pPr>
+        <w:rPr>
+          <w:rFonts w:ascii="Arial" w:hAnsi="Arial" w:cs="Arial"/>
+          <w:sz w:val="22"/>
+          <w:szCs w:val="22"/>
+        </w:rPr>
+      </w:pPr>
+      <w:r>
+        <w:rPr>
+          <w:noProof/>
+        </w:rPr>
+        <w:drawing>
+          <wp:anchor distT="0" distB="0" distL="114300" distR="114300" simplePos="0" relativeHeight="251693056" behindDoc="1" locked="0" layoutInCell="1" allowOverlap="1" wp14:anchorId="6EA4744F" wp14:editId="5739999B">
+            <wp:simplePos x="0" y="0"/>
+            <wp:positionH relativeFrom="column">
+              <wp:posOffset>2918460</wp:posOffset>
+            </wp:positionH>
+            <wp:positionV relativeFrom="paragraph">
+              <wp:posOffset>88900</wp:posOffset>
+            </wp:positionV>
+            <wp:extent cx="3810000" cy="2279015"/>
+            <wp:effectExtent l="0" t="0" r="0" b="6985"/>
+            <wp:wrapTight wrapText="bothSides">
+              <wp:wrapPolygon edited="0">
+                <wp:start x="0" y="0"/>
+                <wp:lineTo x="0" y="21486"/>
+                <wp:lineTo x="21492" y="21486"/>
+                <wp:lineTo x="21492" y="0"/>
+                <wp:lineTo x="0" y="0"/>
+              </wp:wrapPolygon>
+            </wp:wrapTight>
+            <wp:docPr id="1708041090" name="Picture 1" descr="A diagram of a company&#10;&#10;Description automatically generated"/>
+            <wp:cNvGraphicFramePr>
+              <a:graphicFrameLocks xmlns:a="http://schemas.openxmlformats.org/drawingml/2006/main" noChangeAspect="1"/>
+            </wp:cNvGraphicFramePr>
+            <a:graphic xmlns:a="http://schemas.openxmlformats.org/drawingml/2006/main">
+              <a:graphicData uri="http://schemas.openxmlformats.org/drawingml/2006/picture">
+                <pic:pic xmlns:pic="http://schemas.openxmlformats.org/drawingml/2006/picture">
+                  <pic:nvPicPr>
+                    <pic:cNvPr id="1708041090" name="Picture 1" descr="A diagram of a company&#10;&#10;Description automatically generated"/>
+                    <pic:cNvPicPr/>
+                  </pic:nvPicPr>
+                  <pic:blipFill rotWithShape="1">
+                    <a:blip r:embed="rId17">
+                      <a:extLst>
+                        <a:ext uri="{28A0092B-C50C-407E-A947-70E740481C1C}">
+                          <a14:useLocalDpi xmlns:a14="http://schemas.microsoft.com/office/drawing/2010/main" val="0"/>
+                        </a:ext>
+                      </a:extLst>
+                    </a:blip>
+                    <a:srcRect l="6760" t="6997"/>
+                    <a:stretch/>
+                  </pic:blipFill>
+                  <pic:spPr bwMode="auto">
+                    <a:xfrm>
+                      <a:off x="0" y="0"/>
+                      <a:ext cx="3810000" cy="2279015"/>
+                    </a:xfrm>
+                    <a:prstGeom prst="rect">
+                      <a:avLst/>
+                    </a:prstGeom>
+                    <a:ln>
+                      <a:noFill/>
+                    </a:ln>
+                    <a:extLst>
+                      <a:ext uri="{53640926-AAD7-44D8-BBD7-CCE9431645EC}">
+                        <a14:shadowObscured xmlns:a14="http://schemas.microsoft.com/office/drawing/2010/main"/>
+                      </a:ext>
+                    </a:extLst>
+                  </pic:spPr>
+                </pic:pic>
+              </a:graphicData>
+            </a:graphic>
+            <wp14:sizeRelH relativeFrom="page">
+              <wp14:pctWidth>0</wp14:pctWidth>
+            </wp14:sizeRelH>
+            <wp14:sizeRelV relativeFrom="page">
+              <wp14:pctHeight>0</wp14:pctHeight>
+            </wp14:sizeRelV>
+          </wp:anchor>
+        </w:drawing>
+      </w:r>
+      <w:r>
+        <w:rPr>
+          <w:rFonts w:ascii="Arial" w:hAnsi="Arial" w:cs="Arial"/>
+          <w:sz w:val="22"/>
+          <w:szCs w:val="22"/>
+        </w:rPr>
+        <w:t xml:space="preserve">One of the alternative design decisions was to model the file/system structure of the microservice, </w:t>
+      </w:r>
+      <w:r>
+        <w:rPr>
+          <w:rFonts w:ascii="Arial" w:hAnsi="Arial" w:cs="Arial"/>
+          <w:sz w:val="22"/>
+          <w:szCs w:val="22"/>
+        </w:rPr>
+        <w:t xml:space="preserve">as shown in </w:t>
+      </w:r>
+      <w:r>
+        <w:rPr>
+          <w:rFonts w:ascii="Arial" w:hAnsi="Arial" w:cs="Arial"/>
+          <w:i/>
+          <w:iCs/>
+          <w:sz w:val="22"/>
+          <w:szCs w:val="22"/>
+        </w:rPr>
+        <w:t>figure 11</w:t>
+      </w:r>
+      <w:r>
+        <w:rPr>
+          <w:rFonts w:ascii="Arial" w:hAnsi="Arial" w:cs="Arial"/>
+          <w:sz w:val="22"/>
+          <w:szCs w:val="22"/>
+        </w:rPr>
+        <w:t>.</w:t>
+      </w:r>
+    </w:p>
+    <w:p>
+      <w:pPr>
+        <w:rPr>
+          <w:rFonts w:ascii="Arial" w:hAnsi="Arial" w:cs="Arial"/>
+          <w:sz w:val="22"/>
+          <w:szCs w:val="22"/>
+        </w:rPr>
+      </w:pPr>
+      <w:r>
+        <w:rPr>
+          <w:noProof/>
+        </w:rPr>
+        <mc:AlternateContent>
+          <mc:Choice Requires="wps">
+            <w:drawing>
+              <wp:anchor distT="0" distB="0" distL="114300" distR="114300" simplePos="0" relativeHeight="251695104" behindDoc="1" locked="0" layoutInCell="1" allowOverlap="1" wp14:anchorId="5F1169A0" wp14:editId="5011A98F">
+                <wp:simplePos x="0" y="0"/>
+                <wp:positionH relativeFrom="column">
+                  <wp:posOffset>3051810</wp:posOffset>
+                </wp:positionH>
+                <wp:positionV relativeFrom="paragraph">
+                  <wp:posOffset>1676400</wp:posOffset>
+                </wp:positionV>
+                <wp:extent cx="3629025" cy="635"/>
+                <wp:effectExtent l="0" t="0" r="9525" b="0"/>
+                <wp:wrapTight wrapText="bothSides">
+                  <wp:wrapPolygon edited="0">
+                    <wp:start x="0" y="0"/>
+                    <wp:lineTo x="0" y="20093"/>
+                    <wp:lineTo x="21543" y="20093"/>
+                    <wp:lineTo x="21543" y="0"/>
+                    <wp:lineTo x="0" y="0"/>
+                  </wp:wrapPolygon>
+                </wp:wrapTight>
+                <wp:docPr id="1809638660" name="Text Box 1"/>
+                <wp:cNvGraphicFramePr/>
+                <a:graphic xmlns:a="http://schemas.openxmlformats.org/drawingml/2006/main">
+                  <a:graphicData uri="http://schemas.microsoft.com/office/word/2010/wordprocessingShape">
+                    <wps:wsp>
+                      <wps:cNvSpPr txBox="1"/>
+                      <wps:spPr>
+                        <a:xfrm>
+                          <a:off x="0" y="0"/>
+                          <a:ext cx="3629025" cy="635"/>
+                        </a:xfrm>
+                        <a:prstGeom prst="rect">
+                          <a:avLst/>
+                        </a:prstGeom>
+                        <a:solidFill>
+                          <a:prstClr val="white"/>
+                        </a:solidFill>
+                        <a:ln>
+                          <a:noFill/>
+                        </a:ln>
+                      </wps:spPr>
+                      <wps:txbx>
+                        <w:txbxContent>
+                          <w:p>
+                            <w:pPr>
+                              <w:pStyle w:val="Caption"/>
+                              <w:jc w:val="center"/>
+                              <w:rPr>
+                                <w:noProof/>
+                              </w:rPr>
+                            </w:pPr>
+                            <w:r>
+                              <w:t>Figure 11</w:t>
+                            </w:r>
+                          </w:p>
+                        </w:txbxContent>
+                      </wps:txbx>
+                      <wps:bodyPr rot="0" spcFirstLastPara="0" vertOverflow="overflow" horzOverflow="overflow" vert="horz" wrap="square" lIns="0" tIns="0" rIns="0" bIns="0" numCol="1" spcCol="0" rtlCol="0" fromWordArt="0" anchor="t" anchorCtr="0" forceAA="0" compatLnSpc="1">
+                        <a:prstTxWarp prst="textNoShape">
+                          <a:avLst/>
+                        </a:prstTxWarp>
+                        <a:spAutoFit/>
+                      </wps:bodyPr>
+                    </wps:wsp>
+                  </a:graphicData>
+                </a:graphic>
+                <wp14:sizeRelH relativeFrom="margin">
+                  <wp14:pctWidth>0</wp14:pctWidth>
+                </wp14:sizeRelH>
+              </wp:anchor>
+            </w:drawing>
+          </mc:Choice>
+          <mc:Fallback>
+            <w:pict>
+              <v:shape w14:anchorId="5F1169A0" id="_x0000_s1036" type="#_x0000_t202" style="position:absolute;margin-left:240.3pt;margin-top:132pt;width:285.75pt;height:.05pt;z-index:-251621376;visibility:visible;mso-wrap-style:square;mso-width-percent:0;mso-wrap-distance-left:9pt;mso-wrap-distance-top:0;mso-wrap-distance-right:9pt;mso-wrap-distance-bottom:0;mso-position-horizontal:absolute;mso-position-horizontal-relative:text;mso-position-vertical:absolute;mso-position-vertical-relative:text;mso-width-percent:0;mso-width-relative:margin;v-text-anchor:top" o:gfxdata="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" stroked="f">
+                <v:textbox style="mso-fit-shape-to-text:t" inset="0,0,0,0">
+                  <w:txbxContent>
+                    <w:p>
+                      <w:pPr>
+                        <w:pStyle w:val="Caption"/>
+                        <w:jc w:val="center"/>
+                        <w:rPr>
+                          <w:noProof/>
+                        </w:rPr>
+                      </w:pPr>
+                      <w:r>
+                        <w:t>Figure 11</w:t>
+                      </w:r>
+                    </w:p>
+                  </w:txbxContent>
+                </v:textbox>
+                <w10:wrap type="tight"/>
+              </v:shape>
+            </w:pict>
+          </mc:Fallback>
+        </mc:AlternateContent>
+      </w:r>
+      <w:r>
+        <w:rPr>
+          <w:rFonts w:ascii="Arial" w:hAnsi="Arial" w:cs="Arial"/>
+          <w:sz w:val="22"/>
+          <w:szCs w:val="22"/>
+        </w:rPr>
+        <w:t xml:space="preserve">However, this </w:t>
+      </w:r>
+      <w:r>
+        <w:rPr>
+          <w:rFonts w:ascii="Arial" w:hAnsi="Arial" w:cs="Arial"/>
+          <w:sz w:val="22"/>
+          <w:szCs w:val="22"/>
+        </w:rPr>
+        <w:t xml:space="preserve">was discounted due to it not sufficiently meeting the requirements set out in 1.2, as well as </w:t>
+      </w:r>
+      <w:r>
+        <w:rPr>
+          <w:rFonts w:ascii="Arial" w:hAnsi="Arial" w:cs="Arial"/>
+          <w:sz w:val="22"/>
+          <w:szCs w:val="22"/>
+        </w:rPr>
+        <w:t>it not being of a high enough level of abstraction.</w:t>
       </w:r>
     </w:p>
     <w:sectPr>

</xml_diff>